<commit_message>
add desktop application & update arduino app
</commit_message>
<xml_diff>
--- a/Arduino App/Arduino.docx
+++ b/Arduino App/Arduino.docx
@@ -98,9 +98,6 @@
                 </w:rPr>
                 <w:alias w:val="Titre"/>
                 <w:id w:val="15524250"/>
-                <w:placeholder>
-                  <w:docPart w:val="84FF28CA5D15496DB1B84B9922BBE286"/>
-                </w:placeholder>
                 <w:dataBinding w:prefixMappings="xmlns:ns0='http://schemas.openxmlformats.org/package/2006/metadata/core-properties' xmlns:ns1='http://purl.org/dc/elements/1.1/'" w:xpath="/ns0:coreProperties[1]/ns1:title[1]" w:storeItemID="{6C3C8BC8-F283-45AE-878A-BAB7291924A1}"/>
                 <w:text/>
               </w:sdtPr>
@@ -1803,21 +1800,7 @@
           <w:rStyle w:val="lev"/>
           <w:b w:val="0"/>
         </w:rPr>
-        <w:t>les équipement</w:t>
-      </w:r>
-      <w:r>
-        <w:rPr>
-          <w:rStyle w:val="lev"/>
-          <w:b w:val="0"/>
-        </w:rPr>
-        <w:t>s</w:t>
-      </w:r>
-      <w:r>
-        <w:rPr>
-          <w:rStyle w:val="lev"/>
-          <w:b w:val="0"/>
-        </w:rPr>
-        <w:t xml:space="preserve"> de la </w:t>
+        <w:t xml:space="preserve">les équipements de la </w:t>
       </w:r>
       <w:r>
         <w:rPr>
@@ -1864,7 +1847,21 @@
           <w:rStyle w:val="lev"/>
           <w:b w:val="0"/>
         </w:rPr>
-        <w:t>selon les paramétres suivants</w:t>
+        <w:t>selon les param</w:t>
+      </w:r>
+      <w:r>
+        <w:rPr>
+          <w:rStyle w:val="lev"/>
+          <w:b w:val="0"/>
+        </w:rPr>
+        <w:t>è</w:t>
+      </w:r>
+      <w:r>
+        <w:rPr>
+          <w:rStyle w:val="lev"/>
+          <w:b w:val="0"/>
+        </w:rPr>
+        <w:t>tres suivants</w:t>
       </w:r>
       <w:r>
         <w:rPr>
@@ -1891,7 +1888,30 @@
           <w:rStyle w:val="lev"/>
           <w:b w:val="0"/>
         </w:rPr>
-        <w:t>Une ou plusieurs connexions réservées sur la carte (role et numéros)</w:t>
+        <w:t xml:space="preserve">Un ou plusieurs </w:t>
+      </w:r>
+      <w:r>
+        <w:rPr>
+          <w:rStyle w:val="lev"/>
+          <w:b w:val="0"/>
+        </w:rPr>
+        <w:t>connecteurs</w:t>
+      </w:r>
+      <w:r>
+        <w:rPr>
+          <w:rStyle w:val="lev"/>
+          <w:b w:val="0"/>
+        </w:rPr>
+        <w:t xml:space="preserve"> réservé</w:t>
+      </w:r>
+      <w:bookmarkStart w:id="4" w:name="_GoBack"/>
+      <w:bookmarkEnd w:id="4"/>
+      <w:r>
+        <w:rPr>
+          <w:rStyle w:val="lev"/>
+          <w:b w:val="0"/>
+        </w:rPr>
+        <w:t>s sur la carte (role et numéros)</w:t>
       </w:r>
     </w:p>
     <w:p>
@@ -1966,8 +1986,6 @@
       <w:r>
         <w:t xml:space="preserve"> </w:t>
       </w:r>
-      <w:bookmarkStart w:id="4" w:name="_GoBack"/>
-      <w:bookmarkEnd w:id="4"/>
       <w:r>
         <w:br w:type="page"/>
       </w:r>
@@ -2602,7 +2620,16 @@
     </w:p>
     <w:p>
       <w:r>
-        <w:t>Le point d’entrée de l’application est présent dans le fichier main.ino.</w:t>
+        <w:t xml:space="preserve">Le point d’entrée de l’application est présent dans le fichier </w:t>
+      </w:r>
+      <w:r>
+        <w:rPr>
+          <w:b/>
+        </w:rPr>
+        <w:t>main.ino</w:t>
+      </w:r>
+      <w:r>
+        <w:t>.</w:t>
       </w:r>
     </w:p>
     <w:p>
@@ -6697,40 +6724,7 @@
 </file>
 
 <file path=word/glossary/document.xml><?xml version="1.0" encoding="utf-8"?>
-<w:glossaryDocument xmlns:wpc="http://schemas.microsoft.com/office/word/2010/wordprocessingCanvas" xmlns:mc="http://schemas.openxmlformats.org/markup-compatibility/2006" xmlns:o="urn:schemas-microsoft-com:office:office" xmlns:r="http://schemas.openxmlformats.org/officeDocument/2006/relationships" xmlns:m="http://schemas.openxmlformats.org/officeDocument/2006/math" xmlns:v="urn:schemas-microsoft-com:vml" xmlns:wp14="http://schemas.microsoft.com/office/word/2010/wordprocessingDrawing" xmlns:wp="http://schemas.openxmlformats.org/drawingml/2006/wordprocessingDrawing" xmlns:w10="urn:schemas-microsoft-com:office:word" xmlns:w="http://schemas.openxmlformats.org/wordprocessingml/2006/main" xmlns:w14="http://schemas.microsoft.com/office/word/2010/wordml" xmlns:wpg="http://schemas.microsoft.com/office/word/2010/wordprocessingGroup" xmlns:wpi="http://schemas.microsoft.com/office/word/2010/wordprocessingInk" xmlns:wne="http://schemas.microsoft.com/office/word/2006/wordml" xmlns:wps="http://schemas.microsoft.com/office/word/2010/wordprocessingShape" mc:Ignorable="w14 wp14">
-  <w:docParts>
-    <w:docPart>
-      <w:docPartPr>
-        <w:name w:val="498A385D87634817BE5EA65976E44868"/>
-        <w:category>
-          <w:name w:val="Général"/>
-          <w:gallery w:val="placeholder"/>
-        </w:category>
-        <w:types>
-          <w:type w:val="bbPlcHdr"/>
-        </w:types>
-        <w:behaviors>
-          <w:behavior w:val="content"/>
-        </w:behaviors>
-        <w:guid w:val="{C6476675-ADE6-4DA1-8EA9-545B2F4C5381}"/>
-      </w:docPartPr>
-      <w:docPartBody>
-        <w:p>
-          <w:pPr>
-            <w:pStyle w:val="498A385D87634817BE5EA65976E44868"/>
-          </w:pPr>
-          <w:r>
-            <w:rPr>
-              <w:rFonts w:asciiTheme="majorHAnsi" w:eastAsiaTheme="majorEastAsia" w:hAnsiTheme="majorHAnsi" w:cstheme="majorBidi"/>
-              <w:caps/>
-            </w:rPr>
-            <w:t>[Nom de la société]</w:t>
-          </w:r>
-        </w:p>
-      </w:docPartBody>
-    </w:docPart>
-  </w:docParts>
-</w:glossaryDocument>
+<w:glossaryDocument xmlns:wpc="http://schemas.microsoft.com/office/word/2010/wordprocessingCanvas" xmlns:mc="http://schemas.openxmlformats.org/markup-compatibility/2006" xmlns:o="urn:schemas-microsoft-com:office:office" xmlns:r="http://schemas.openxmlformats.org/officeDocument/2006/relationships" xmlns:m="http://schemas.openxmlformats.org/officeDocument/2006/math" xmlns:v="urn:schemas-microsoft-com:vml" xmlns:wp14="http://schemas.microsoft.com/office/word/2010/wordprocessingDrawing" xmlns:wp="http://schemas.openxmlformats.org/drawingml/2006/wordprocessingDrawing" xmlns:w10="urn:schemas-microsoft-com:office:word" xmlns:w="http://schemas.openxmlformats.org/wordprocessingml/2006/main" xmlns:w14="http://schemas.microsoft.com/office/word/2010/wordml" xmlns:wpg="http://schemas.microsoft.com/office/word/2010/wordprocessingGroup" xmlns:wpi="http://schemas.microsoft.com/office/word/2010/wordprocessingInk" xmlns:wne="http://schemas.microsoft.com/office/word/2006/wordml" xmlns:wps="http://schemas.microsoft.com/office/word/2010/wordprocessingShape" mc:Ignorable="w14 wp14"/>
 </file>
 
 <file path=word/glossary/fontTable.xml><?xml version="1.0" encoding="utf-8"?>
@@ -6781,8 +6775,9 @@
     <w:panose1 w:val="020B0604030504040204"/>
     <w:charset w:val="00"/>
     <w:family w:val="swiss"/>
+    <w:notTrueType/>
     <w:pitch w:val="variable"/>
-    <w:sig w:usb0="E1002EFF" w:usb1="C000605B" w:usb2="00000029" w:usb3="00000000" w:csb0="000101FF" w:csb1="00000000"/>
+    <w:sig w:usb0="00000003" w:usb1="00000000" w:usb2="00000000" w:usb3="00000000" w:csb0="00000001" w:csb1="00000000"/>
   </w:font>
 </w:fonts>
 </file>
@@ -6806,6 +6801,7 @@
     <w:rsid w:val="00304D0E"/>
     <w:rsid w:val="00366216"/>
     <w:rsid w:val="003A231E"/>
+    <w:rsid w:val="004725AA"/>
     <w:rsid w:val="004D7EF4"/>
     <w:rsid w:val="00846CAD"/>
     <w:rsid w:val="00A4236D"/>
@@ -7576,7 +7572,7 @@
 </file>
 
 <file path=customXml/itemProps2.xml><?xml version="1.0" encoding="utf-8"?>
-<ds:datastoreItem xmlns:ds="http://schemas.openxmlformats.org/officeDocument/2006/customXml" ds:itemID="{3B58737F-B09E-4422-85EB-D1E6E2812E9D}">
+<ds:datastoreItem xmlns:ds="http://schemas.openxmlformats.org/officeDocument/2006/customXml" ds:itemID="{32C329F4-B0A3-4D5D-91B5-149812F5C37E}">
   <ds:schemaRefs>
     <ds:schemaRef ds:uri="http://schemas.openxmlformats.org/officeDocument/2006/bibliography"/>
   </ds:schemaRefs>

</xml_diff>

<commit_message>
note de compatibilité WIFI SHIELD et IDE ARDUINO
</commit_message>
<xml_diff>
--- a/Arduino App/Arduino.docx
+++ b/Arduino App/Arduino.docx
@@ -47,9 +47,6 @@
                 </w:rPr>
                 <w:alias w:val="Société"/>
                 <w:id w:val="15524243"/>
-                <w:placeholder>
-                  <w:docPart w:val="498A385D87634817BE5EA65976E44868"/>
-                </w:placeholder>
                 <w:dataBinding w:prefixMappings="xmlns:ns0='http://schemas.openxmlformats.org/officeDocument/2006/extended-properties'" w:xpath="/ns0:Properties[1]/ns0:Company[1]" w:storeItemID="{6668398D-A668-4E3E-A5EB-62B293D839F1}"/>
                 <w:text/>
               </w:sdtPr>
@@ -1902,16 +1899,7 @@
           <w:rStyle w:val="lev"/>
           <w:b w:val="0"/>
         </w:rPr>
-        <w:t xml:space="preserve"> réservé</w:t>
-      </w:r>
-      <w:bookmarkStart w:id="4" w:name="_GoBack"/>
-      <w:bookmarkEnd w:id="4"/>
-      <w:r>
-        <w:rPr>
-          <w:rStyle w:val="lev"/>
-          <w:b w:val="0"/>
-        </w:rPr>
-        <w:t>s sur la carte (role et numéros)</w:t>
+        <w:t xml:space="preserve"> réservés sur la carte (role et numéros)</w:t>
       </w:r>
     </w:p>
     <w:p>
@@ -1994,7 +1982,7 @@
       <w:pPr>
         <w:pStyle w:val="Titre2"/>
       </w:pPr>
-      <w:bookmarkStart w:id="5" w:name="_Toc357780832"/>
+      <w:bookmarkStart w:id="4" w:name="_Toc357780832"/>
       <w:r>
         <w:lastRenderedPageBreak/>
         <w:t>Licence</w:t>
@@ -2002,13 +1990,13 @@
       <w:r>
         <w:t xml:space="preserve"> Arduino</w:t>
       </w:r>
-      <w:bookmarkEnd w:id="5"/>
+      <w:bookmarkEnd w:id="4"/>
     </w:p>
     <w:p>
       <w:pPr>
         <w:pStyle w:val="Titre3"/>
       </w:pPr>
-      <w:bookmarkStart w:id="6" w:name="_Toc357780833"/>
+      <w:bookmarkStart w:id="5" w:name="_Toc357780833"/>
       <w:r>
         <w:t>M</w:t>
       </w:r>
@@ -2018,7 +2006,7 @@
       <w:r>
         <w:t xml:space="preserve"> (source : Wikipedia)</w:t>
       </w:r>
-      <w:bookmarkEnd w:id="6"/>
+      <w:bookmarkEnd w:id="5"/>
     </w:p>
     <w:p>
       <w:r>
@@ -2104,11 +2092,11 @@
       <w:pPr>
         <w:pStyle w:val="Titre3"/>
       </w:pPr>
-      <w:bookmarkStart w:id="7" w:name="_Toc357780834"/>
+      <w:bookmarkStart w:id="6" w:name="_Toc357780834"/>
       <w:r>
         <w:t>Usage commercial</w:t>
       </w:r>
-      <w:bookmarkEnd w:id="7"/>
+      <w:bookmarkEnd w:id="6"/>
     </w:p>
     <w:p>
       <w:r>
@@ -2199,12 +2187,12 @@
       <w:pPr>
         <w:pStyle w:val="Titre2"/>
       </w:pPr>
-      <w:bookmarkStart w:id="8" w:name="_Toc357780835"/>
+      <w:bookmarkStart w:id="7" w:name="_Toc357780835"/>
       <w:r>
         <w:lastRenderedPageBreak/>
         <w:t>Analyse</w:t>
       </w:r>
-      <w:bookmarkEnd w:id="8"/>
+      <w:bookmarkEnd w:id="7"/>
     </w:p>
     <w:p>
       <w:r>
@@ -2224,11 +2212,11 @@
       <w:pPr>
         <w:pStyle w:val="Titre3"/>
       </w:pPr>
-      <w:bookmarkStart w:id="9" w:name="_Toc357780836"/>
+      <w:bookmarkStart w:id="8" w:name="_Toc357780836"/>
       <w:r>
         <w:t>Environement</w:t>
       </w:r>
-      <w:bookmarkEnd w:id="9"/>
+      <w:bookmarkEnd w:id="8"/>
     </w:p>
     <w:p>
       <w:pPr>
@@ -2318,15 +2306,183 @@
       <w:pPr>
         <w:pStyle w:val="Titre3"/>
       </w:pPr>
-      <w:bookmarkStart w:id="10" w:name="_Toc357780837"/>
+      <w:bookmarkStart w:id="9" w:name="_Toc357780837"/>
       <w:r>
         <w:t>Programmation</w:t>
+      </w:r>
+      <w:bookmarkEnd w:id="9"/>
+    </w:p>
+    <w:p>
+      <w:r>
+        <w:t xml:space="preserve">Les programmes transmissibles dans la carte </w:t>
+      </w:r>
+      <w:r>
+        <w:rPr>
+          <w:rStyle w:val="lev"/>
+        </w:rPr>
+        <w:t>Arduino</w:t>
+      </w:r>
+      <w:r>
+        <w:t xml:space="preserve"> sont programmés en </w:t>
+      </w:r>
+      <w:r>
+        <w:rPr>
+          <w:rStyle w:val="lev"/>
+        </w:rPr>
+        <w:t>C</w:t>
+      </w:r>
+      <w:r>
+        <w:rPr>
+          <w:rStyle w:val="lev"/>
+          <w:b w:val="0"/>
+        </w:rPr>
+        <w:t>.</w:t>
+      </w:r>
+      <w:r>
+        <w:rPr>
+          <w:rStyle w:val="lev"/>
+          <w:b w:val="0"/>
+        </w:rPr>
+        <w:t xml:space="preserve"> </w:t>
+      </w:r>
+      <w:r>
+        <w:rPr>
+          <w:rStyle w:val="lev"/>
+          <w:b w:val="0"/>
+        </w:rPr>
+        <w:t>L</w:t>
+      </w:r>
+      <w:r>
+        <w:rPr>
+          <w:rStyle w:val="lev"/>
+          <w:b w:val="0"/>
+        </w:rPr>
+        <w:t>e</w:t>
+      </w:r>
+      <w:r>
+        <w:rPr>
+          <w:rStyle w:val="lev"/>
+          <w:b w:val="0"/>
+        </w:rPr>
+        <w:t>s</w:t>
+      </w:r>
+      <w:r>
+        <w:rPr>
+          <w:rStyle w:val="lev"/>
+          <w:b w:val="0"/>
+        </w:rPr>
+        <w:t xml:space="preserve"> programme</w:t>
+      </w:r>
+      <w:r>
+        <w:rPr>
+          <w:rStyle w:val="lev"/>
+          <w:b w:val="0"/>
+        </w:rPr>
+        <w:t>s sont</w:t>
+      </w:r>
+      <w:r>
+        <w:rPr>
+          <w:rStyle w:val="lev"/>
+        </w:rPr>
+        <w:t xml:space="preserve"> </w:t>
+      </w:r>
+      <w:r>
+        <w:t>compilé</w:t>
+      </w:r>
+      <w:r>
+        <w:t>s</w:t>
+      </w:r>
+      <w:r>
+        <w:t xml:space="preserve"> est transféré</w:t>
+      </w:r>
+      <w:r>
+        <w:t>s</w:t>
+      </w:r>
+      <w:r>
+        <w:t xml:space="preserve"> via </w:t>
+      </w:r>
+      <w:r>
+        <w:rPr>
+          <w:rStyle w:val="lev"/>
+        </w:rPr>
+        <w:t>arduino.exe</w:t>
+      </w:r>
+      <w:r>
+        <w:t>.</w:t>
+      </w:r>
+    </w:p>
+    <w:p>
+      <w:pPr>
+        <w:pStyle w:val="Titre3"/>
+      </w:pPr>
+      <w:bookmarkStart w:id="10" w:name="_Toc357780838"/>
+      <w:r>
+        <w:t>Librairies de modules</w:t>
       </w:r>
       <w:bookmarkEnd w:id="10"/>
     </w:p>
     <w:p>
-      <w:r>
-        <w:t xml:space="preserve">Les programmes transmissibles dans la carte </w:t>
+      <w:pPr>
+        <w:rPr>
+          <w:rStyle w:val="lev"/>
+          <w:b w:val="0"/>
+        </w:rPr>
+      </w:pPr>
+      <w:r>
+        <w:t>Il existe de nombreux</w:t>
+      </w:r>
+      <w:r>
+        <w:t xml:space="preserve"> module</w:t>
+      </w:r>
+      <w:r>
+        <w:t xml:space="preserve">s de librairies utilisable avec les cartes Arduino. Les </w:t>
+      </w:r>
+      <w:r>
+        <w:t>librairie</w:t>
+      </w:r>
+      <w:r>
+        <w:t>s</w:t>
+      </w:r>
+      <w:r>
+        <w:t xml:space="preserve"> et documentation</w:t>
+      </w:r>
+      <w:r>
+        <w:t>s</w:t>
+      </w:r>
+      <w:r>
+        <w:t xml:space="preserve"> </w:t>
+      </w:r>
+      <w:r>
+        <w:t xml:space="preserve">sont </w:t>
+      </w:r>
+      <w:r>
+        <w:t>disponible</w:t>
+      </w:r>
+      <w:r>
+        <w:t>s</w:t>
+      </w:r>
+      <w:r>
+        <w:t xml:space="preserve"> dans le dossier </w:t>
+      </w:r>
+      <w:r>
+        <w:rPr>
+          <w:rStyle w:val="lev"/>
+        </w:rPr>
+        <w:t>arduino-1.0.3\reference\index.html</w:t>
+      </w:r>
+      <w:r>
+        <w:rPr>
+          <w:rStyle w:val="lev"/>
+          <w:b w:val="0"/>
+        </w:rPr>
+        <w:t xml:space="preserve"> de l’environement</w:t>
+      </w:r>
+      <w:r>
+        <w:rPr>
+          <w:rStyle w:val="lev"/>
+          <w:b w:val="0"/>
+        </w:rPr>
+        <w:t xml:space="preserve"> de développement </w:t>
       </w:r>
       <w:r>
         <w:rPr>
@@ -2335,205 +2491,37 @@
         <w:t>Arduino</w:t>
       </w:r>
       <w:r>
-        <w:t xml:space="preserve"> sont programmés en </w:t>
-      </w:r>
-      <w:r>
-        <w:rPr>
-          <w:rStyle w:val="lev"/>
-        </w:rPr>
-        <w:t>C</w:t>
-      </w:r>
-      <w:r>
         <w:rPr>
           <w:rStyle w:val="lev"/>
           <w:b w:val="0"/>
         </w:rPr>
-        <w:t>.</w:t>
-      </w:r>
-      <w:r>
-        <w:rPr>
-          <w:rStyle w:val="lev"/>
-          <w:b w:val="0"/>
-        </w:rPr>
-        <w:t xml:space="preserve"> </w:t>
-      </w:r>
-      <w:r>
-        <w:rPr>
-          <w:rStyle w:val="lev"/>
-          <w:b w:val="0"/>
-        </w:rPr>
-        <w:t>L</w:t>
-      </w:r>
-      <w:r>
-        <w:rPr>
-          <w:rStyle w:val="lev"/>
-          <w:b w:val="0"/>
-        </w:rPr>
-        <w:t>e</w:t>
-      </w:r>
-      <w:r>
-        <w:rPr>
-          <w:rStyle w:val="lev"/>
-          <w:b w:val="0"/>
-        </w:rPr>
-        <w:t>s</w:t>
-      </w:r>
-      <w:r>
-        <w:rPr>
-          <w:rStyle w:val="lev"/>
-          <w:b w:val="0"/>
-        </w:rPr>
-        <w:t xml:space="preserve"> programme</w:t>
-      </w:r>
-      <w:r>
-        <w:rPr>
-          <w:rStyle w:val="lev"/>
-          <w:b w:val="0"/>
-        </w:rPr>
-        <w:t>s sont</w:t>
-      </w:r>
-      <w:r>
-        <w:rPr>
-          <w:rStyle w:val="lev"/>
-        </w:rPr>
-        <w:t xml:space="preserve"> </w:t>
-      </w:r>
-      <w:r>
-        <w:t>compilé</w:t>
-      </w:r>
-      <w:r>
-        <w:t>s</w:t>
-      </w:r>
-      <w:r>
-        <w:t xml:space="preserve"> est transféré</w:t>
-      </w:r>
-      <w:r>
-        <w:t>s</w:t>
-      </w:r>
-      <w:r>
-        <w:t xml:space="preserve"> via </w:t>
-      </w:r>
-      <w:r>
-        <w:rPr>
-          <w:rStyle w:val="lev"/>
-        </w:rPr>
-        <w:t>arduino.exe</w:t>
-      </w:r>
-      <w:r>
         <w:t>.</w:t>
       </w:r>
     </w:p>
     <w:p>
       <w:pPr>
         <w:pStyle w:val="Titre3"/>
-      </w:pPr>
-      <w:bookmarkStart w:id="11" w:name="_Toc357780838"/>
-      <w:r>
-        <w:t>Librairies de modules</w:t>
+        <w:rPr>
+          <w:rStyle w:val="lev"/>
+          <w:b/>
+        </w:rPr>
+      </w:pPr>
+      <w:bookmarkStart w:id="11" w:name="_Toc357780839"/>
+      <w:r>
+        <w:rPr>
+          <w:rStyle w:val="lev"/>
+          <w:b/>
+        </w:rPr>
+        <w:t xml:space="preserve">Carte de </w:t>
+      </w:r>
+      <w:r>
+        <w:rPr>
+          <w:rStyle w:val="lev"/>
+          <w:b/>
+        </w:rPr>
+        <w:t>développement</w:t>
       </w:r>
       <w:bookmarkEnd w:id="11"/>
-    </w:p>
-    <w:p>
-      <w:pPr>
-        <w:rPr>
-          <w:rStyle w:val="lev"/>
-          <w:b w:val="0"/>
-        </w:rPr>
-      </w:pPr>
-      <w:r>
-        <w:t>Il existe de nombreux</w:t>
-      </w:r>
-      <w:r>
-        <w:t xml:space="preserve"> module</w:t>
-      </w:r>
-      <w:r>
-        <w:t xml:space="preserve">s de librairies utilisable avec les cartes Arduino. Les </w:t>
-      </w:r>
-      <w:r>
-        <w:t>librairie</w:t>
-      </w:r>
-      <w:r>
-        <w:t>s</w:t>
-      </w:r>
-      <w:r>
-        <w:t xml:space="preserve"> et documentation</w:t>
-      </w:r>
-      <w:r>
-        <w:t>s</w:t>
-      </w:r>
-      <w:r>
-        <w:t xml:space="preserve"> </w:t>
-      </w:r>
-      <w:r>
-        <w:t xml:space="preserve">sont </w:t>
-      </w:r>
-      <w:r>
-        <w:t>disponible</w:t>
-      </w:r>
-      <w:r>
-        <w:t>s</w:t>
-      </w:r>
-      <w:r>
-        <w:t xml:space="preserve"> dans le dossier </w:t>
-      </w:r>
-      <w:r>
-        <w:rPr>
-          <w:rStyle w:val="lev"/>
-        </w:rPr>
-        <w:t>arduino-1.0.3\reference\index.html</w:t>
-      </w:r>
-      <w:r>
-        <w:rPr>
-          <w:rStyle w:val="lev"/>
-          <w:b w:val="0"/>
-        </w:rPr>
-        <w:t xml:space="preserve"> de l’environement</w:t>
-      </w:r>
-      <w:r>
-        <w:rPr>
-          <w:rStyle w:val="lev"/>
-          <w:b w:val="0"/>
-        </w:rPr>
-        <w:t xml:space="preserve"> de développement </w:t>
-      </w:r>
-      <w:r>
-        <w:rPr>
-          <w:rStyle w:val="lev"/>
-        </w:rPr>
-        <w:t>Arduino</w:t>
-      </w:r>
-      <w:r>
-        <w:rPr>
-          <w:rStyle w:val="lev"/>
-          <w:b w:val="0"/>
-        </w:rPr>
-        <w:t>.</w:t>
-      </w:r>
-    </w:p>
-    <w:p>
-      <w:pPr>
-        <w:pStyle w:val="Titre3"/>
-        <w:rPr>
-          <w:rStyle w:val="lev"/>
-          <w:b/>
-        </w:rPr>
-      </w:pPr>
-      <w:bookmarkStart w:id="12" w:name="_Toc357780839"/>
-      <w:r>
-        <w:rPr>
-          <w:rStyle w:val="lev"/>
-          <w:b/>
-        </w:rPr>
-        <w:t xml:space="preserve">Carte de </w:t>
-      </w:r>
-      <w:r>
-        <w:rPr>
-          <w:rStyle w:val="lev"/>
-          <w:b/>
-        </w:rPr>
-        <w:t>développement</w:t>
-      </w:r>
-      <w:bookmarkEnd w:id="12"/>
     </w:p>
     <w:p>
       <w:pPr>
@@ -2596,116 +2584,335 @@
       <w:pPr>
         <w:pStyle w:val="Titre2"/>
       </w:pPr>
-      <w:bookmarkStart w:id="13" w:name="_Toc357780840"/>
+      <w:bookmarkStart w:id="12" w:name="_Toc357780840"/>
       <w:r>
         <w:lastRenderedPageBreak/>
         <w:t>Développement</w:t>
+      </w:r>
+      <w:bookmarkEnd w:id="12"/>
+    </w:p>
+    <w:p>
+      <w:pPr>
+        <w:pStyle w:val="Titre3"/>
+      </w:pPr>
+      <w:bookmarkStart w:id="13" w:name="_Toc357780841"/>
+      <w:r>
+        <w:t>Fichiers</w:t>
       </w:r>
       <w:bookmarkEnd w:id="13"/>
     </w:p>
     <w:p>
+      <w:r>
+        <w:t>Le projet est disponible dans le dossier [Arduino-Project\Arduino App\main].</w:t>
+      </w:r>
+    </w:p>
+    <w:p>
+      <w:r>
+        <w:t xml:space="preserve">Le point d’entrée de l’application est présent dans le fichier </w:t>
+      </w:r>
+      <w:r>
+        <w:rPr>
+          <w:b/>
+        </w:rPr>
+        <w:t>main.ino</w:t>
+      </w:r>
+      <w:r>
+        <w:t>.</w:t>
+      </w:r>
+    </w:p>
+    <w:p>
       <w:pPr>
         <w:pStyle w:val="Titre3"/>
       </w:pPr>
-      <w:bookmarkStart w:id="14" w:name="_Toc357780841"/>
-      <w:r>
-        <w:t>Fichiers</w:t>
+      <w:bookmarkStart w:id="14" w:name="_Toc357780842"/>
+      <w:r>
+        <w:t>Architecture</w:t>
       </w:r>
       <w:bookmarkEnd w:id="14"/>
     </w:p>
     <w:p>
       <w:r>
-        <w:t>Le projet est disponible dans le dossier [Arduino-Project\Arduino App\main].</w:t>
+        <w:t>Architecture de l’application</w:t>
       </w:r>
     </w:p>
     <w:p>
-      <w:r>
-        <w:t xml:space="preserve">Le point d’entrée de l’application est présent dans le fichier </w:t>
-      </w:r>
-      <w:r>
-        <w:rPr>
-          <w:b/>
-        </w:rPr>
-        <w:t>main.ino</w:t>
-      </w:r>
-      <w:r>
-        <w:t>.</w:t>
-      </w:r>
-    </w:p>
-    <w:p>
       <w:pPr>
         <w:pStyle w:val="Titre3"/>
       </w:pPr>
-      <w:bookmarkStart w:id="15" w:name="_Toc357780842"/>
-      <w:r>
-        <w:t>Architecture</w:t>
+      <w:bookmarkStart w:id="15" w:name="_Toc357780843"/>
+      <w:r>
+        <w:t>Configuration des équipement</w:t>
+      </w:r>
+      <w:r>
+        <w:t>s</w:t>
       </w:r>
       <w:bookmarkEnd w:id="15"/>
     </w:p>
     <w:p>
       <w:r>
-        <w:t>Architecture de l’application</w:t>
+        <w:t>La configuration est stocké dans un fichier XML permettant ainsi une configuration facilement manipulable. Le programme se charge de le parser en mémoire pour être rapidement consultable.</w:t>
       </w:r>
     </w:p>
     <w:p>
-      <w:pPr>
-        <w:pStyle w:val="Titre3"/>
-      </w:pPr>
-      <w:bookmarkStart w:id="16" w:name="_Toc357780843"/>
-      <w:r>
-        <w:t>Configuration des équipement</w:t>
-      </w:r>
-      <w:r>
-        <w:t>s</w:t>
-      </w:r>
-      <w:bookmarkEnd w:id="16"/>
+      <w:r>
+        <w:t>(Pour stockable la configuration, la carte doit intégrer un module SD)</w:t>
+      </w:r>
     </w:p>
     <w:p>
-      <w:r>
-        <w:t>La configuration est stocké dans un fichier XML permettant ainsi une configuration facilement manipulable. Le programme se charge de le parser en mémoire pour être rapidement consultable.</w:t>
+      <w:pPr>
+        <w:pStyle w:val="Titre3"/>
+      </w:pPr>
+      <w:r>
+        <w:t>Communication avec les application</w:t>
+      </w:r>
+      <w:r>
+        <w:t>s</w:t>
+      </w:r>
+      <w:bookmarkStart w:id="16" w:name="_GoBack"/>
+      <w:bookmarkEnd w:id="16"/>
+      <w:r>
+        <w:t xml:space="preserve"> tièrces</w:t>
       </w:r>
     </w:p>
     <w:p>
-      <w:r>
-        <w:t>(Pour stockable la configuration, la carte doit intégrer un module SD)</w:t>
+      <w:pPr>
+        <w:rPr>
+          <w:rStyle w:val="lev"/>
+          <w:b w:val="0"/>
+        </w:rPr>
+      </w:pPr>
+      <w:r>
+        <w:rPr>
+          <w:rStyle w:val="lev"/>
+          <w:b w:val="0"/>
+        </w:rPr>
+        <w:t>L’implémentation d’une</w:t>
+      </w:r>
+      <w:r>
+        <w:rPr>
+          <w:rStyle w:val="lev"/>
+          <w:b w:val="0"/>
+        </w:rPr>
+        <w:t xml:space="preserve"> classe d’interface au sein de l’API permet l’usage </w:t>
+      </w:r>
+      <w:r>
+        <w:rPr>
+          <w:rStyle w:val="lev"/>
+          <w:b w:val="0"/>
+        </w:rPr>
+        <w:t>transparent de divers méthodes de transport de données (WIFI, Radio, Ethernet, ...)</w:t>
       </w:r>
     </w:p>
     <w:p>
       <w:pPr>
         <w:pStyle w:val="Titre3"/>
-      </w:pPr>
-      <w:r>
-        <w:t>Communication avec les application tièrces</w:t>
+        <w:rPr>
+          <w:rStyle w:val="lev"/>
+          <w:b/>
+        </w:rPr>
+      </w:pPr>
+      <w:r>
+        <w:rPr>
+          <w:rStyle w:val="lev"/>
+          <w:b/>
+        </w:rPr>
+        <w:t>Wifi Shield</w:t>
       </w:r>
     </w:p>
     <w:p>
       <w:pPr>
         <w:rPr>
           <w:rStyle w:val="lev"/>
+          <w:i/>
+          <w:color w:val="FF0000"/>
+        </w:rPr>
+      </w:pPr>
+      <w:r>
+        <w:rPr>
+          <w:rStyle w:val="lev"/>
+        </w:rPr>
+        <w:t>Note Importante :</w:t>
+      </w:r>
+      <w:r>
+        <w:rPr>
+          <w:rStyle w:val="lev"/>
           <w:b w:val="0"/>
         </w:rPr>
-      </w:pPr>
-      <w:r>
+        <w:t xml:space="preserve"> </w:t>
+      </w:r>
+      <w:r>
+        <w:rPr>
+          <w:rStyle w:val="lev"/>
+          <w:i/>
+          <w:color w:val="FF0000"/>
+        </w:rPr>
+        <w:t>Pour utiliser le module Wifi avec son Firmware d’origine. Le programme doit OBLIGATOIREMENT être compilé</w:t>
+      </w:r>
+      <w:r>
+        <w:rPr>
+          <w:rStyle w:val="lev"/>
+          <w:i/>
+          <w:color w:val="FF0000"/>
+        </w:rPr>
+        <w:t xml:space="preserve"> et transféré</w:t>
+      </w:r>
+      <w:r>
+        <w:rPr>
+          <w:rStyle w:val="lev"/>
+          <w:i/>
+          <w:color w:val="FF0000"/>
+        </w:rPr>
+        <w:t xml:space="preserve"> avec </w:t>
+      </w:r>
+      <w:r>
+        <w:rPr>
+          <w:rStyle w:val="lev"/>
+          <w:i/>
+          <w:color w:val="FF0000"/>
+          <w:u w:val="single"/>
+        </w:rPr>
+        <w:t>l’IDE Arduino 1.0.2</w:t>
+      </w:r>
+    </w:p>
+    <w:p>
+      <w:pPr>
+        <w:rPr>
+          <w:rStyle w:val="lev"/>
+          <w:i/>
+          <w:color w:val="FF0000"/>
+        </w:rPr>
+      </w:pPr>
+      <w:r>
+        <w:rPr>
+          <w:rStyle w:val="lev"/>
+          <w:i/>
+          <w:color w:val="FF0000"/>
+        </w:rPr>
+        <w:t xml:space="preserve">Si vous disposez de l’IDE </w:t>
+      </w:r>
+      <w:r>
+        <w:rPr>
+          <w:rStyle w:val="lev"/>
+          <w:i/>
+          <w:color w:val="FF0000"/>
+        </w:rPr>
+        <w:t>Arduino 1.</w:t>
+      </w:r>
+      <w:r>
+        <w:rPr>
+          <w:rStyle w:val="lev"/>
+          <w:i/>
+          <w:color w:val="FF0000"/>
+        </w:rPr>
+        <w:t>0.5+ merci de mettre à jour le Firmeware du Wifi Shield</w:t>
+      </w:r>
+    </w:p>
+    <w:p>
+      <w:pPr>
         <w:rPr>
           <w:rStyle w:val="lev"/>
           <w:b w:val="0"/>
         </w:rPr>
-        <w:t>L’implémentation d’une</w:t>
-      </w:r>
+      </w:pPr>
       <w:r>
         <w:rPr>
           <w:rStyle w:val="lev"/>
           <w:b w:val="0"/>
         </w:rPr>
-        <w:t xml:space="preserve"> classe d’interface au sein de l’API permet l’usage </w:t>
-      </w:r>
-      <w:r>
+        <w:t>Symptômes : Le Wifi Shield se connecte au réseau mais ne reçoit pas les requêtes TCP/IP</w:t>
+      </w:r>
+    </w:p>
+    <w:p>
+      <w:pPr>
         <w:rPr>
           <w:rStyle w:val="lev"/>
           <w:b w:val="0"/>
         </w:rPr>
-        <w:t>transparent de divers méthodes de transport de données (WIFI, Radio, Ethernet, ...)</w:t>
-      </w:r>
+      </w:pPr>
+      <w:r>
+        <w:rPr>
+          <w:rStyle w:val="lev"/>
+          <w:b w:val="0"/>
+          <w:u w:val="single"/>
+        </w:rPr>
+        <w:t>Articles connexes</w:t>
+      </w:r>
+      <w:r>
+        <w:rPr>
+          <w:rStyle w:val="lev"/>
+          <w:b w:val="0"/>
+        </w:rPr>
+        <w:t> :</w:t>
+      </w:r>
+    </w:p>
+    <w:p>
+      <w:pPr>
+        <w:pStyle w:val="Paragraphedeliste"/>
+        <w:numPr>
+          <w:ilvl w:val="0"/>
+          <w:numId w:val="26"/>
+        </w:numPr>
+        <w:rPr>
+          <w:bCs/>
+        </w:rPr>
+      </w:pPr>
+      <w:hyperlink r:id="rId12" w:history="1">
+        <w:r>
+          <w:rPr>
+            <w:rStyle w:val="Lienhypertexte"/>
+          </w:rPr>
+          <w:t>http://stackoverflow.com/questions/17357650/i-cannot-connect-to-my-arduino-wifi-shield-server-but-i-can-ping-it</w:t>
+        </w:r>
+      </w:hyperlink>
+    </w:p>
+    <w:p>
+      <w:pPr>
+        <w:pStyle w:val="Paragraphedeliste"/>
+        <w:numPr>
+          <w:ilvl w:val="0"/>
+          <w:numId w:val="26"/>
+        </w:numPr>
+        <w:rPr>
+          <w:rStyle w:val="lev"/>
+          <w:b w:val="0"/>
+        </w:rPr>
+      </w:pPr>
+      <w:hyperlink r:id="rId13" w:history="1">
+        <w:r>
+          <w:rPr>
+            <w:rStyle w:val="Lienhypertexte"/>
+          </w:rPr>
+          <w:t>http://www.dfrobot.com/community/how-to-upgrade-arduino-wifi-shield-firmware-on-windows.html</w:t>
+        </w:r>
+      </w:hyperlink>
+      <w:r>
+        <w:rPr>
+          <w:rStyle w:val="lev"/>
+          <w:b w:val="0"/>
+        </w:rPr>
+        <w:t xml:space="preserve"> </w:t>
+      </w:r>
+    </w:p>
+    <w:p>
+      <w:pPr>
+        <w:pStyle w:val="Paragraphedeliste"/>
+        <w:numPr>
+          <w:ilvl w:val="0"/>
+          <w:numId w:val="26"/>
+        </w:numPr>
+        <w:rPr>
+          <w:rStyle w:val="lev"/>
+          <w:b w:val="0"/>
+        </w:rPr>
+      </w:pPr>
+      <w:hyperlink r:id="rId14" w:history="1">
+        <w:r>
+          <w:rPr>
+            <w:rStyle w:val="Lienhypertexte"/>
+          </w:rPr>
+          <w:t>http://forum.arduino.cc/index.php?topic=167794.0</w:t>
+        </w:r>
+      </w:hyperlink>
       <w:r>
         <w:rPr>
           <w:rStyle w:val="lev"/>
@@ -4830,6 +5037,119 @@
     </w:lvl>
   </w:abstractNum>
   <w:abstractNum w:abstractNumId="19">
+    <w:nsid w:val="65943D62"/>
+    <w:multiLevelType w:val="hybridMultilevel"/>
+    <w:tmpl w:val="2CD67DF8"/>
+    <w:lvl w:ilvl="0" w:tplc="040C0001">
+      <w:start w:val="1"/>
+      <w:numFmt w:val="bullet"/>
+      <w:lvlText w:val=""/>
+      <w:lvlJc w:val="left"/>
+      <w:pPr>
+        <w:ind w:left="720" w:hanging="360"/>
+      </w:pPr>
+      <w:rPr>
+        <w:rFonts w:ascii="Symbol" w:hAnsi="Symbol" w:hint="default"/>
+      </w:rPr>
+    </w:lvl>
+    <w:lvl w:ilvl="1" w:tplc="040C0003" w:tentative="1">
+      <w:start w:val="1"/>
+      <w:numFmt w:val="bullet"/>
+      <w:lvlText w:val="o"/>
+      <w:lvlJc w:val="left"/>
+      <w:pPr>
+        <w:ind w:left="1440" w:hanging="360"/>
+      </w:pPr>
+      <w:rPr>
+        <w:rFonts w:ascii="Courier New" w:hAnsi="Courier New" w:cs="Courier New" w:hint="default"/>
+      </w:rPr>
+    </w:lvl>
+    <w:lvl w:ilvl="2" w:tplc="040C0005" w:tentative="1">
+      <w:start w:val="1"/>
+      <w:numFmt w:val="bullet"/>
+      <w:lvlText w:val=""/>
+      <w:lvlJc w:val="left"/>
+      <w:pPr>
+        <w:ind w:left="2160" w:hanging="360"/>
+      </w:pPr>
+      <w:rPr>
+        <w:rFonts w:ascii="Wingdings" w:hAnsi="Wingdings" w:hint="default"/>
+      </w:rPr>
+    </w:lvl>
+    <w:lvl w:ilvl="3" w:tplc="040C0001" w:tentative="1">
+      <w:start w:val="1"/>
+      <w:numFmt w:val="bullet"/>
+      <w:lvlText w:val=""/>
+      <w:lvlJc w:val="left"/>
+      <w:pPr>
+        <w:ind w:left="2880" w:hanging="360"/>
+      </w:pPr>
+      <w:rPr>
+        <w:rFonts w:ascii="Symbol" w:hAnsi="Symbol" w:hint="default"/>
+      </w:rPr>
+    </w:lvl>
+    <w:lvl w:ilvl="4" w:tplc="040C0003" w:tentative="1">
+      <w:start w:val="1"/>
+      <w:numFmt w:val="bullet"/>
+      <w:lvlText w:val="o"/>
+      <w:lvlJc w:val="left"/>
+      <w:pPr>
+        <w:ind w:left="3600" w:hanging="360"/>
+      </w:pPr>
+      <w:rPr>
+        <w:rFonts w:ascii="Courier New" w:hAnsi="Courier New" w:cs="Courier New" w:hint="default"/>
+      </w:rPr>
+    </w:lvl>
+    <w:lvl w:ilvl="5" w:tplc="040C0005" w:tentative="1">
+      <w:start w:val="1"/>
+      <w:numFmt w:val="bullet"/>
+      <w:lvlText w:val=""/>
+      <w:lvlJc w:val="left"/>
+      <w:pPr>
+        <w:ind w:left="4320" w:hanging="360"/>
+      </w:pPr>
+      <w:rPr>
+        <w:rFonts w:ascii="Wingdings" w:hAnsi="Wingdings" w:hint="default"/>
+      </w:rPr>
+    </w:lvl>
+    <w:lvl w:ilvl="6" w:tplc="040C0001" w:tentative="1">
+      <w:start w:val="1"/>
+      <w:numFmt w:val="bullet"/>
+      <w:lvlText w:val=""/>
+      <w:lvlJc w:val="left"/>
+      <w:pPr>
+        <w:ind w:left="5040" w:hanging="360"/>
+      </w:pPr>
+      <w:rPr>
+        <w:rFonts w:ascii="Symbol" w:hAnsi="Symbol" w:hint="default"/>
+      </w:rPr>
+    </w:lvl>
+    <w:lvl w:ilvl="7" w:tplc="040C0003" w:tentative="1">
+      <w:start w:val="1"/>
+      <w:numFmt w:val="bullet"/>
+      <w:lvlText w:val="o"/>
+      <w:lvlJc w:val="left"/>
+      <w:pPr>
+        <w:ind w:left="5760" w:hanging="360"/>
+      </w:pPr>
+      <w:rPr>
+        <w:rFonts w:ascii="Courier New" w:hAnsi="Courier New" w:cs="Courier New" w:hint="default"/>
+      </w:rPr>
+    </w:lvl>
+    <w:lvl w:ilvl="8" w:tplc="040C0005" w:tentative="1">
+      <w:start w:val="1"/>
+      <w:numFmt w:val="bullet"/>
+      <w:lvlText w:val=""/>
+      <w:lvlJc w:val="left"/>
+      <w:pPr>
+        <w:ind w:left="6480" w:hanging="360"/>
+      </w:pPr>
+      <w:rPr>
+        <w:rFonts w:ascii="Wingdings" w:hAnsi="Wingdings" w:hint="default"/>
+      </w:rPr>
+    </w:lvl>
+  </w:abstractNum>
+  <w:abstractNum w:abstractNumId="20">
     <w:nsid w:val="65F41174"/>
     <w:multiLevelType w:val="hybridMultilevel"/>
     <w:tmpl w:val="C61832C4"/>
@@ -4942,7 +5262,7 @@
       </w:rPr>
     </w:lvl>
   </w:abstractNum>
-  <w:abstractNum w:abstractNumId="20">
+  <w:abstractNum w:abstractNumId="21">
     <w:nsid w:val="69D558C3"/>
     <w:multiLevelType w:val="hybridMultilevel"/>
     <w:tmpl w:val="F8081288"/>
@@ -5055,7 +5375,7 @@
       </w:rPr>
     </w:lvl>
   </w:abstractNum>
-  <w:abstractNum w:abstractNumId="21">
+  <w:abstractNum w:abstractNumId="22">
     <w:nsid w:val="6E143D18"/>
     <w:multiLevelType w:val="hybridMultilevel"/>
     <w:tmpl w:val="E3F269D4"/>
@@ -5168,7 +5488,7 @@
       </w:rPr>
     </w:lvl>
   </w:abstractNum>
-  <w:abstractNum w:abstractNumId="22">
+  <w:abstractNum w:abstractNumId="23">
     <w:nsid w:val="711632C6"/>
     <w:multiLevelType w:val="hybridMultilevel"/>
     <w:tmpl w:val="01FA1436"/>
@@ -5281,7 +5601,7 @@
       </w:rPr>
     </w:lvl>
   </w:abstractNum>
-  <w:abstractNum w:abstractNumId="23">
+  <w:abstractNum w:abstractNumId="24">
     <w:nsid w:val="71A7746E"/>
     <w:multiLevelType w:val="hybridMultilevel"/>
     <w:tmpl w:val="CD4C9BD4"/>
@@ -5394,7 +5714,7 @@
       </w:rPr>
     </w:lvl>
   </w:abstractNum>
-  <w:abstractNum w:abstractNumId="24">
+  <w:abstractNum w:abstractNumId="25">
     <w:nsid w:val="7D463FE5"/>
     <w:multiLevelType w:val="hybridMultilevel"/>
     <w:tmpl w:val="D2B281F8"/>
@@ -5508,13 +5828,13 @@
     </w:lvl>
   </w:abstractNum>
   <w:num w:numId="1">
-    <w:abstractNumId w:val="20"/>
+    <w:abstractNumId w:val="21"/>
   </w:num>
   <w:num w:numId="2">
     <w:abstractNumId w:val="17"/>
   </w:num>
   <w:num w:numId="3">
-    <w:abstractNumId w:val="19"/>
+    <w:abstractNumId w:val="20"/>
   </w:num>
   <w:num w:numId="4">
     <w:abstractNumId w:val="18"/>
@@ -5529,7 +5849,7 @@
     <w:abstractNumId w:val="0"/>
   </w:num>
   <w:num w:numId="8">
-    <w:abstractNumId w:val="23"/>
+    <w:abstractNumId w:val="24"/>
   </w:num>
   <w:num w:numId="9">
     <w:abstractNumId w:val="2"/>
@@ -5562,16 +5882,16 @@
     <w:abstractNumId w:val="11"/>
   </w:num>
   <w:num w:numId="19">
-    <w:abstractNumId w:val="21"/>
+    <w:abstractNumId w:val="22"/>
   </w:num>
   <w:num w:numId="20">
     <w:abstractNumId w:val="16"/>
   </w:num>
   <w:num w:numId="21">
-    <w:abstractNumId w:val="22"/>
+    <w:abstractNumId w:val="23"/>
   </w:num>
   <w:num w:numId="22">
-    <w:abstractNumId w:val="24"/>
+    <w:abstractNumId w:val="25"/>
   </w:num>
   <w:num w:numId="23">
     <w:abstractNumId w:val="13"/>
@@ -5581,6 +5901,9 @@
   </w:num>
   <w:num w:numId="25">
     <w:abstractNumId w:val="4"/>
+  </w:num>
+  <w:num w:numId="26">
+    <w:abstractNumId w:val="19"/>
   </w:num>
 </w:numbering>
 </file>
@@ -6723,546 +7046,6 @@
 </w:styles>
 </file>
 
-<file path=word/glossary/document.xml><?xml version="1.0" encoding="utf-8"?>
-<w:glossaryDocument xmlns:wpc="http://schemas.microsoft.com/office/word/2010/wordprocessingCanvas" xmlns:mc="http://schemas.openxmlformats.org/markup-compatibility/2006" xmlns:o="urn:schemas-microsoft-com:office:office" xmlns:r="http://schemas.openxmlformats.org/officeDocument/2006/relationships" xmlns:m="http://schemas.openxmlformats.org/officeDocument/2006/math" xmlns:v="urn:schemas-microsoft-com:vml" xmlns:wp14="http://schemas.microsoft.com/office/word/2010/wordprocessingDrawing" xmlns:wp="http://schemas.openxmlformats.org/drawingml/2006/wordprocessingDrawing" xmlns:w10="urn:schemas-microsoft-com:office:word" xmlns:w="http://schemas.openxmlformats.org/wordprocessingml/2006/main" xmlns:w14="http://schemas.microsoft.com/office/word/2010/wordml" xmlns:wpg="http://schemas.microsoft.com/office/word/2010/wordprocessingGroup" xmlns:wpi="http://schemas.microsoft.com/office/word/2010/wordprocessingInk" xmlns:wne="http://schemas.microsoft.com/office/word/2006/wordml" xmlns:wps="http://schemas.microsoft.com/office/word/2010/wordprocessingShape" mc:Ignorable="w14 wp14"/>
-</file>
-
-<file path=word/glossary/fontTable.xml><?xml version="1.0" encoding="utf-8"?>
-<w:fonts xmlns:mc="http://schemas.openxmlformats.org/markup-compatibility/2006" xmlns:r="http://schemas.openxmlformats.org/officeDocument/2006/relationships" xmlns:w="http://schemas.openxmlformats.org/wordprocessingml/2006/main" xmlns:w14="http://schemas.microsoft.com/office/word/2010/wordml" mc:Ignorable="w14">
-  <w:font w:name="Symbol">
-    <w:panose1 w:val="05050102010706020507"/>
-    <w:charset w:val="02"/>
-    <w:family w:val="roman"/>
-    <w:pitch w:val="variable"/>
-    <w:sig w:usb0="00000000" w:usb1="10000000" w:usb2="00000000" w:usb3="00000000" w:csb0="80000000" w:csb1="00000000"/>
-  </w:font>
-  <w:font w:name="Times New Roman">
-    <w:panose1 w:val="02020603050405020304"/>
-    <w:charset w:val="00"/>
-    <w:family w:val="roman"/>
-    <w:pitch w:val="variable"/>
-    <w:sig w:usb0="E0002AFF" w:usb1="C0007841" w:usb2="00000009" w:usb3="00000000" w:csb0="000001FF" w:csb1="00000000"/>
-  </w:font>
-  <w:font w:name="Courier New">
-    <w:panose1 w:val="02070309020205020404"/>
-    <w:charset w:val="00"/>
-    <w:family w:val="modern"/>
-    <w:pitch w:val="fixed"/>
-    <w:sig w:usb0="E0002AFF" w:usb1="C0007843" w:usb2="00000009" w:usb3="00000000" w:csb0="000001FF" w:csb1="00000000"/>
-  </w:font>
-  <w:font w:name="Wingdings">
-    <w:panose1 w:val="05000000000000000000"/>
-    <w:charset w:val="02"/>
-    <w:family w:val="auto"/>
-    <w:pitch w:val="variable"/>
-    <w:sig w:usb0="00000000" w:usb1="10000000" w:usb2="00000000" w:usb3="00000000" w:csb0="80000000" w:csb1="00000000"/>
-  </w:font>
-  <w:font w:name="Calibri">
-    <w:panose1 w:val="020F0502020204030204"/>
-    <w:charset w:val="00"/>
-    <w:family w:val="swiss"/>
-    <w:pitch w:val="variable"/>
-    <w:sig w:usb0="E00002FF" w:usb1="4000ACFF" w:usb2="00000001" w:usb3="00000000" w:csb0="0000019F" w:csb1="00000000"/>
-  </w:font>
-  <w:font w:name="Cambria">
-    <w:panose1 w:val="02040503050406030204"/>
-    <w:charset w:val="00"/>
-    <w:family w:val="roman"/>
-    <w:pitch w:val="variable"/>
-    <w:sig w:usb0="E00002FF" w:usb1="400004FF" w:usb2="00000000" w:usb3="00000000" w:csb0="0000019F" w:csb1="00000000"/>
-  </w:font>
-  <w:font w:name="Tahoma">
-    <w:panose1 w:val="020B0604030504040204"/>
-    <w:charset w:val="00"/>
-    <w:family w:val="swiss"/>
-    <w:notTrueType/>
-    <w:pitch w:val="variable"/>
-    <w:sig w:usb0="00000003" w:usb1="00000000" w:usb2="00000000" w:usb3="00000000" w:csb0="00000001" w:csb1="00000000"/>
-  </w:font>
-</w:fonts>
-</file>
-
-<file path=word/glossary/settings.xml><?xml version="1.0" encoding="utf-8"?>
-<w:settings xmlns:mc="http://schemas.openxmlformats.org/markup-compatibility/2006" xmlns:o="urn:schemas-microsoft-com:office:office" xmlns:r="http://schemas.openxmlformats.org/officeDocument/2006/relationships" xmlns:m="http://schemas.openxmlformats.org/officeDocument/2006/math" xmlns:v="urn:schemas-microsoft-com:vml" xmlns:w10="urn:schemas-microsoft-com:office:word" xmlns:w="http://schemas.openxmlformats.org/wordprocessingml/2006/main" xmlns:w14="http://schemas.microsoft.com/office/word/2010/wordml" xmlns:sl="http://schemas.openxmlformats.org/schemaLibrary/2006/main" mc:Ignorable="w14">
-  <w:view w:val="normal"/>
-  <w:defaultTabStop w:val="708"/>
-  <w:hyphenationZone w:val="425"/>
-  <w:characterSpacingControl w:val="doNotCompress"/>
-  <w:compat>
-    <w:useFELayout/>
-    <w:compatSetting w:name="compatibilityMode" w:uri="http://schemas.microsoft.com/office/word" w:val="14"/>
-    <w:compatSetting w:name="overrideTableStyleFontSizeAndJustification" w:uri="http://schemas.microsoft.com/office/word" w:val="1"/>
-    <w:compatSetting w:name="enableOpenTypeFeatures" w:uri="http://schemas.microsoft.com/office/word" w:val="1"/>
-    <w:compatSetting w:name="doNotFlipMirrorIndents" w:uri="http://schemas.microsoft.com/office/word" w:val="1"/>
-  </w:compat>
-  <w:rsids>
-    <w:rsidRoot w:val="00F31AF3"/>
-    <w:rsid w:val="001C6F35"/>
-    <w:rsid w:val="00304D0E"/>
-    <w:rsid w:val="00366216"/>
-    <w:rsid w:val="003A231E"/>
-    <w:rsid w:val="004725AA"/>
-    <w:rsid w:val="004D7EF4"/>
-    <w:rsid w:val="00846CAD"/>
-    <w:rsid w:val="00A4236D"/>
-    <w:rsid w:val="00F31AF3"/>
-    <w:rsid w:val="00FD28EC"/>
-  </w:rsids>
-  <m:mathPr>
-    <m:mathFont m:val="Cambria Math"/>
-    <m:brkBin m:val="before"/>
-    <m:brkBinSub m:val="--"/>
-    <m:smallFrac m:val="0"/>
-    <m:dispDef/>
-    <m:lMargin m:val="0"/>
-    <m:rMargin m:val="0"/>
-    <m:defJc m:val="centerGroup"/>
-    <m:wrapIndent m:val="1440"/>
-    <m:intLim m:val="subSup"/>
-    <m:naryLim m:val="undOvr"/>
-  </m:mathPr>
-  <w:themeFontLang w:val="fr-FR"/>
-  <w:clrSchemeMapping w:bg1="light1" w:t1="dark1" w:bg2="light2" w:t2="dark2" w:accent1="accent1" w:accent2="accent2" w:accent3="accent3" w:accent4="accent4" w:accent5="accent5" w:accent6="accent6" w:hyperlink="hyperlink" w:followedHyperlink="followedHyperlink"/>
-  <w:decimalSymbol w:val=","/>
-  <w:listSeparator w:val=";"/>
-</w:settings>
-</file>
-
-<file path=word/glossary/styles.xml><?xml version="1.0" encoding="utf-8"?>
-<w:styles xmlns:mc="http://schemas.openxmlformats.org/markup-compatibility/2006" xmlns:r="http://schemas.openxmlformats.org/officeDocument/2006/relationships" xmlns:w="http://schemas.openxmlformats.org/wordprocessingml/2006/main" xmlns:w14="http://schemas.microsoft.com/office/word/2010/wordml" mc:Ignorable="w14">
-  <w:docDefaults>
-    <w:rPrDefault>
-      <w:rPr>
-        <w:rFonts w:asciiTheme="minorHAnsi" w:eastAsiaTheme="minorEastAsia" w:hAnsiTheme="minorHAnsi" w:cstheme="minorBidi"/>
-        <w:sz w:val="22"/>
-        <w:szCs w:val="22"/>
-        <w:lang w:val="fr-FR" w:eastAsia="fr-FR" w:bidi="ar-SA"/>
-      </w:rPr>
-    </w:rPrDefault>
-    <w:pPrDefault>
-      <w:pPr>
-        <w:spacing w:after="200" w:line="276" w:lineRule="auto"/>
-      </w:pPr>
-    </w:pPrDefault>
-  </w:docDefaults>
-  <w:latentStyles w:defLockedState="0" w:defUIPriority="99" w:defSemiHidden="1" w:defUnhideWhenUsed="1" w:defQFormat="0" w:count="267">
-    <w:lsdException w:name="Normal" w:semiHidden="0" w:uiPriority="0" w:unhideWhenUsed="0" w:qFormat="1"/>
-    <w:lsdException w:name="heading 1" w:semiHidden="0" w:uiPriority="9" w:unhideWhenUsed="0" w:qFormat="1"/>
-    <w:lsdException w:name="heading 2" w:uiPriority="9" w:qFormat="1"/>
-    <w:lsdException w:name="heading 3" w:uiPriority="9" w:qFormat="1"/>
-    <w:lsdException w:name="heading 4" w:uiPriority="9" w:qFormat="1"/>
-    <w:lsdException w:name="heading 5" w:uiPriority="9" w:qFormat="1"/>
-    <w:lsdException w:name="heading 6" w:uiPriority="9" w:qFormat="1"/>
-    <w:lsdException w:name="heading 7" w:uiPriority="9" w:qFormat="1"/>
-    <w:lsdException w:name="heading 8" w:uiPriority="9" w:qFormat="1"/>
-    <w:lsdException w:name="heading 9" w:uiPriority="9" w:qFormat="1"/>
-    <w:lsdException w:name="toc 1" w:uiPriority="39"/>
-    <w:lsdException w:name="toc 2" w:uiPriority="39"/>
-    <w:lsdException w:name="toc 3" w:uiPriority="39"/>
-    <w:lsdException w:name="toc 4" w:uiPriority="39"/>
-    <w:lsdException w:name="toc 5" w:uiPriority="39"/>
-    <w:lsdException w:name="toc 6" w:uiPriority="39"/>
-    <w:lsdException w:name="toc 7" w:uiPriority="39"/>
-    <w:lsdException w:name="toc 8" w:uiPriority="39"/>
-    <w:lsdException w:name="toc 9" w:uiPriority="39"/>
-    <w:lsdException w:name="caption" w:uiPriority="35" w:qFormat="1"/>
-    <w:lsdException w:name="Title" w:semiHidden="0" w:uiPriority="10" w:unhideWhenUsed="0" w:qFormat="1"/>
-    <w:lsdException w:name="Default Paragraph Font" w:uiPriority="1"/>
-    <w:lsdException w:name="Subtitle" w:semiHidden="0" w:uiPriority="11" w:unhideWhenUsed="0" w:qFormat="1"/>
-    <w:lsdException w:name="Strong" w:semiHidden="0" w:uiPriority="22" w:unhideWhenUsed="0" w:qFormat="1"/>
-    <w:lsdException w:name="Emphasis" w:semiHidden="0" w:uiPriority="20" w:unhideWhenUsed="0" w:qFormat="1"/>
-    <w:lsdException w:name="Table Grid" w:semiHidden="0" w:uiPriority="59" w:unhideWhenUsed="0"/>
-    <w:lsdException w:name="Placeholder Text" w:unhideWhenUsed="0"/>
-    <w:lsdException w:name="No Spacing" w:semiHidden="0" w:uiPriority="1" w:unhideWhenUsed="0" w:qFormat="1"/>
-    <w:lsdException w:name="Light Shading" w:semiHidden="0" w:uiPriority="60" w:unhideWhenUsed="0"/>
-    <w:lsdException w:name="Light List" w:semiHidden="0" w:uiPriority="61" w:unhideWhenUsed="0"/>
-    <w:lsdException w:name="Light Grid" w:semiHidden="0" w:uiPriority="62" w:unhideWhenUsed="0"/>
-    <w:lsdException w:name="Medium Shading 1" w:semiHidden="0" w:uiPriority="63" w:unhideWhenUsed="0"/>
-    <w:lsdException w:name="Medium Shading 2" w:semiHidden="0" w:uiPriority="64" w:unhideWhenUsed="0"/>
-    <w:lsdException w:name="Medium List 1" w:semiHidden="0" w:uiPriority="65" w:unhideWhenUsed="0"/>
-    <w:lsdException w:name="Medium List 2" w:semiHidden="0" w:uiPriority="66" w:unhideWhenUsed="0"/>
-    <w:lsdException w:name="Medium Grid 1" w:semiHidden="0" w:uiPriority="67" w:unhideWhenUsed="0"/>
-    <w:lsdException w:name="Medium Grid 2" w:semiHidden="0" w:uiPriority="68" w:unhideWhenUsed="0"/>
-    <w:lsdException w:name="Medium Grid 3" w:semiHidden="0" w:uiPriority="69" w:unhideWhenUsed="0"/>
-    <w:lsdException w:name="Dark List" w:semiHidden="0" w:uiPriority="70" w:unhideWhenUsed="0"/>
-    <w:lsdException w:name="Colorful Shading" w:semiHidden="0" w:uiPriority="71" w:unhideWhenUsed="0"/>
-    <w:lsdException w:name="Colorful List" w:semiHidden="0" w:uiPriority="72" w:unhideWhenUsed="0"/>
-    <w:lsdException w:name="Colorful Grid" w:semiHidden="0" w:uiPriority="73" w:unhideWhenUsed="0"/>
-    <w:lsdException w:name="Light Shading Accent 1" w:semiHidden="0" w:uiPriority="60" w:unhideWhenUsed="0"/>
-    <w:lsdException w:name="Light List Accent 1" w:semiHidden="0" w:uiPriority="61" w:unhideWhenUsed="0"/>
-    <w:lsdException w:name="Light Grid Accent 1" w:semiHidden="0" w:uiPriority="62" w:unhideWhenUsed="0"/>
-    <w:lsdException w:name="Medium Shading 1 Accent 1" w:semiHidden="0" w:uiPriority="63" w:unhideWhenUsed="0"/>
-    <w:lsdException w:name="Medium Shading 2 Accent 1" w:semiHidden="0" w:uiPriority="64" w:unhideWhenUsed="0"/>
-    <w:lsdException w:name="Medium List 1 Accent 1" w:semiHidden="0" w:uiPriority="65" w:unhideWhenUsed="0"/>
-    <w:lsdException w:name="Revision" w:unhideWhenUsed="0"/>
-    <w:lsdException w:name="List Paragraph" w:semiHidden="0" w:uiPriority="34" w:unhideWhenUsed="0" w:qFormat="1"/>
-    <w:lsdException w:name="Quote" w:semiHidden="0" w:uiPriority="29" w:unhideWhenUsed="0" w:qFormat="1"/>
-    <w:lsdException w:name="Intense Quote" w:semiHidden="0" w:uiPriority="30" w:unhideWhenUsed="0" w:qFormat="1"/>
-    <w:lsdException w:name="Medium List 2 Accent 1" w:semiHidden="0" w:uiPriority="66" w:unhideWhenUsed="0"/>
-    <w:lsdException w:name="Medium Grid 1 Accent 1" w:semiHidden="0" w:uiPriority="67" w:unhideWhenUsed="0"/>
-    <w:lsdException w:name="Medium Grid 2 Accent 1" w:semiHidden="0" w:uiPriority="68" w:unhideWhenUsed="0"/>
-    <w:lsdException w:name="Medium Grid 3 Accent 1" w:semiHidden="0" w:uiPriority="69" w:unhideWhenUsed="0"/>
-    <w:lsdException w:name="Dark List Accent 1" w:semiHidden="0" w:uiPriority="70" w:unhideWhenUsed="0"/>
-    <w:lsdException w:name="Colorful Shading Accent 1" w:semiHidden="0" w:uiPriority="71" w:unhideWhenUsed="0"/>
-    <w:lsdException w:name="Colorful List Accent 1" w:semiHidden="0" w:uiPriority="72" w:unhideWhenUsed="0"/>
-    <w:lsdException w:name="Colorful Grid Accent 1" w:semiHidden="0" w:uiPriority="73" w:unhideWhenUsed="0"/>
-    <w:lsdException w:name="Light Shading Accent 2" w:semiHidden="0" w:uiPriority="60" w:unhideWhenUsed="0"/>
-    <w:lsdException w:name="Light List Accent 2" w:semiHidden="0" w:uiPriority="61" w:unhideWhenUsed="0"/>
-    <w:lsdException w:name="Light Grid Accent 2" w:semiHidden="0" w:uiPriority="62" w:unhideWhenUsed="0"/>
-    <w:lsdException w:name="Medium Shading 1 Accent 2" w:semiHidden="0" w:uiPriority="63" w:unhideWhenUsed="0"/>
-    <w:lsdException w:name="Medium Shading 2 Accent 2" w:semiHidden="0" w:uiPriority="64" w:unhideWhenUsed="0"/>
-    <w:lsdException w:name="Medium List 1 Accent 2" w:semiHidden="0" w:uiPriority="65" w:unhideWhenUsed="0"/>
-    <w:lsdException w:name="Medium List 2 Accent 2" w:semiHidden="0" w:uiPriority="66" w:unhideWhenUsed="0"/>
-    <w:lsdException w:name="Medium Grid 1 Accent 2" w:semiHidden="0" w:uiPriority="67" w:unhideWhenUsed="0"/>
-    <w:lsdException w:name="Medium Grid 2 Accent 2" w:semiHidden="0" w:uiPriority="68" w:unhideWhenUsed="0"/>
-    <w:lsdException w:name="Medium Grid 3 Accent 2" w:semiHidden="0" w:uiPriority="69" w:unhideWhenUsed="0"/>
-    <w:lsdException w:name="Dark List Accent 2" w:semiHidden="0" w:uiPriority="70" w:unhideWhenUsed="0"/>
-    <w:lsdException w:name="Colorful Shading Accent 2" w:semiHidden="0" w:uiPriority="71" w:unhideWhenUsed="0"/>
-    <w:lsdException w:name="Colorful List Accent 2" w:semiHidden="0" w:uiPriority="72" w:unhideWhenUsed="0"/>
-    <w:lsdException w:name="Colorful Grid Accent 2" w:semiHidden="0" w:uiPriority="73" w:unhideWhenUsed="0"/>
-    <w:lsdException w:name="Light Shading Accent 3" w:semiHidden="0" w:uiPriority="60" w:unhideWhenUsed="0"/>
-    <w:lsdException w:name="Light List Accent 3" w:semiHidden="0" w:uiPriority="61" w:unhideWhenUsed="0"/>
-    <w:lsdException w:name="Light Grid Accent 3" w:semiHidden="0" w:uiPriority="62" w:unhideWhenUsed="0"/>
-    <w:lsdException w:name="Medium Shading 1 Accent 3" w:semiHidden="0" w:uiPriority="63" w:unhideWhenUsed="0"/>
-    <w:lsdException w:name="Medium Shading 2 Accent 3" w:semiHidden="0" w:uiPriority="64" w:unhideWhenUsed="0"/>
-    <w:lsdException w:name="Medium List 1 Accent 3" w:semiHidden="0" w:uiPriority="65" w:unhideWhenUsed="0"/>
-    <w:lsdException w:name="Medium List 2 Accent 3" w:semiHidden="0" w:uiPriority="66" w:unhideWhenUsed="0"/>
-    <w:lsdException w:name="Medium Grid 1 Accent 3" w:semiHidden="0" w:uiPriority="67" w:unhideWhenUsed="0"/>
-    <w:lsdException w:name="Medium Grid 2 Accent 3" w:semiHidden="0" w:uiPriority="68" w:unhideWhenUsed="0"/>
-    <w:lsdException w:name="Medium Grid 3 Accent 3" w:semiHidden="0" w:uiPriority="69" w:unhideWhenUsed="0"/>
-    <w:lsdException w:name="Dark List Accent 3" w:semiHidden="0" w:uiPriority="70" w:unhideWhenUsed="0"/>
-    <w:lsdException w:name="Colorful Shading Accent 3" w:semiHidden="0" w:uiPriority="71" w:unhideWhenUsed="0"/>
-    <w:lsdException w:name="Colorful List Accent 3" w:semiHidden="0" w:uiPriority="72" w:unhideWhenUsed="0"/>
-    <w:lsdException w:name="Colorful Grid Accent 3" w:semiHidden="0" w:uiPriority="73" w:unhideWhenUsed="0"/>
-    <w:lsdException w:name="Light Shading Accent 4" w:semiHidden="0" w:uiPriority="60" w:unhideWhenUsed="0"/>
-    <w:lsdException w:name="Light List Accent 4" w:semiHidden="0" w:uiPriority="61" w:unhideWhenUsed="0"/>
-    <w:lsdException w:name="Light Grid Accent 4" w:semiHidden="0" w:uiPriority="62" w:unhideWhenUsed="0"/>
-    <w:lsdException w:name="Medium Shading 1 Accent 4" w:semiHidden="0" w:uiPriority="63" w:unhideWhenUsed="0"/>
-    <w:lsdException w:name="Medium Shading 2 Accent 4" w:semiHidden="0" w:uiPriority="64" w:unhideWhenUsed="0"/>
-    <w:lsdException w:name="Medium List 1 Accent 4" w:semiHidden="0" w:uiPriority="65" w:unhideWhenUsed="0"/>
-    <w:lsdException w:name="Medium List 2 Accent 4" w:semiHidden="0" w:uiPriority="66" w:unhideWhenUsed="0"/>
-    <w:lsdException w:name="Medium Grid 1 Accent 4" w:semiHidden="0" w:uiPriority="67" w:unhideWhenUsed="0"/>
-    <w:lsdException w:name="Medium Grid 2 Accent 4" w:semiHidden="0" w:uiPriority="68" w:unhideWhenUsed="0"/>
-    <w:lsdException w:name="Medium Grid 3 Accent 4" w:semiHidden="0" w:uiPriority="69" w:unhideWhenUsed="0"/>
-    <w:lsdException w:name="Dark List Accent 4" w:semiHidden="0" w:uiPriority="70" w:unhideWhenUsed="0"/>
-    <w:lsdException w:name="Colorful Shading Accent 4" w:semiHidden="0" w:uiPriority="71" w:unhideWhenUsed="0"/>
-    <w:lsdException w:name="Colorful List Accent 4" w:semiHidden="0" w:uiPriority="72" w:unhideWhenUsed="0"/>
-    <w:lsdException w:name="Colorful Grid Accent 4" w:semiHidden="0" w:uiPriority="73" w:unhideWhenUsed="0"/>
-    <w:lsdException w:name="Light Shading Accent 5" w:semiHidden="0" w:uiPriority="60" w:unhideWhenUsed="0"/>
-    <w:lsdException w:name="Light List Accent 5" w:semiHidden="0" w:uiPriority="61" w:unhideWhenUsed="0"/>
-    <w:lsdException w:name="Light Grid Accent 5" w:semiHidden="0" w:uiPriority="62" w:unhideWhenUsed="0"/>
-    <w:lsdException w:name="Medium Shading 1 Accent 5" w:semiHidden="0" w:uiPriority="63" w:unhideWhenUsed="0"/>
-    <w:lsdException w:name="Medium Shading 2 Accent 5" w:semiHidden="0" w:uiPriority="64" w:unhideWhenUsed="0"/>
-    <w:lsdException w:name="Medium List 1 Accent 5" w:semiHidden="0" w:uiPriority="65" w:unhideWhenUsed="0"/>
-    <w:lsdException w:name="Medium List 2 Accent 5" w:semiHidden="0" w:uiPriority="66" w:unhideWhenUsed="0"/>
-    <w:lsdException w:name="Medium Grid 1 Accent 5" w:semiHidden="0" w:uiPriority="67" w:unhideWhenUsed="0"/>
-    <w:lsdException w:name="Medium Grid 2 Accent 5" w:semiHidden="0" w:uiPriority="68" w:unhideWhenUsed="0"/>
-    <w:lsdException w:name="Medium Grid 3 Accent 5" w:semiHidden="0" w:uiPriority="69" w:unhideWhenUsed="0"/>
-    <w:lsdException w:name="Dark List Accent 5" w:semiHidden="0" w:uiPriority="70" w:unhideWhenUsed="0"/>
-    <w:lsdException w:name="Colorful Shading Accent 5" w:semiHidden="0" w:uiPriority="71" w:unhideWhenUsed="0"/>
-    <w:lsdException w:name="Colorful List Accent 5" w:semiHidden="0" w:uiPriority="72" w:unhideWhenUsed="0"/>
-    <w:lsdException w:name="Colorful Grid Accent 5" w:semiHidden="0" w:uiPriority="73" w:unhideWhenUsed="0"/>
-    <w:lsdException w:name="Light Shading Accent 6" w:semiHidden="0" w:uiPriority="60" w:unhideWhenUsed="0"/>
-    <w:lsdException w:name="Light List Accent 6" w:semiHidden="0" w:uiPriority="61" w:unhideWhenUsed="0"/>
-    <w:lsdException w:name="Light Grid Accent 6" w:semiHidden="0" w:uiPriority="62" w:unhideWhenUsed="0"/>
-    <w:lsdException w:name="Medium Shading 1 Accent 6" w:semiHidden="0" w:uiPriority="63" w:unhideWhenUsed="0"/>
-    <w:lsdException w:name="Medium Shading 2 Accent 6" w:semiHidden="0" w:uiPriority="64" w:unhideWhenUsed="0"/>
-    <w:lsdException w:name="Medium List 1 Accent 6" w:semiHidden="0" w:uiPriority="65" w:unhideWhenUsed="0"/>
-    <w:lsdException w:name="Medium List 2 Accent 6" w:semiHidden="0" w:uiPriority="66" w:unhideWhenUsed="0"/>
-    <w:lsdException w:name="Medium Grid 1 Accent 6" w:semiHidden="0" w:uiPriority="67" w:unhideWhenUsed="0"/>
-    <w:lsdException w:name="Medium Grid 2 Accent 6" w:semiHidden="0" w:uiPriority="68" w:unhideWhenUsed="0"/>
-    <w:lsdException w:name="Medium Grid 3 Accent 6" w:semiHidden="0" w:uiPriority="69" w:unhideWhenUsed="0"/>
-    <w:lsdException w:name="Dark List Accent 6" w:semiHidden="0" w:uiPriority="70" w:unhideWhenUsed="0"/>
-    <w:lsdException w:name="Colorful Shading Accent 6" w:semiHidden="0" w:uiPriority="71" w:unhideWhenUsed="0"/>
-    <w:lsdException w:name="Colorful List Accent 6" w:semiHidden="0" w:uiPriority="72" w:unhideWhenUsed="0"/>
-    <w:lsdException w:name="Colorful Grid Accent 6" w:semiHidden="0" w:uiPriority="73" w:unhideWhenUsed="0"/>
-    <w:lsdException w:name="Subtle Emphasis" w:semiHidden="0" w:uiPriority="19" w:unhideWhenUsed="0" w:qFormat="1"/>
-    <w:lsdException w:name="Intense Emphasis" w:semiHidden="0" w:uiPriority="21" w:unhideWhenUsed="0" w:qFormat="1"/>
-    <w:lsdException w:name="Subtle Reference" w:semiHidden="0" w:uiPriority="31" w:unhideWhenUsed="0" w:qFormat="1"/>
-    <w:lsdException w:name="Intense Reference" w:semiHidden="0" w:uiPriority="32" w:unhideWhenUsed="0" w:qFormat="1"/>
-    <w:lsdException w:name="Book Title" w:semiHidden="0" w:uiPriority="33" w:unhideWhenUsed="0" w:qFormat="1"/>
-    <w:lsdException w:name="Bibliography" w:uiPriority="37"/>
-    <w:lsdException w:name="TOC Heading" w:uiPriority="39" w:qFormat="1"/>
-  </w:latentStyles>
-  <w:style w:type="paragraph" w:default="1" w:styleId="Normal">
-    <w:name w:val="Normal"/>
-    <w:qFormat/>
-  </w:style>
-  <w:style w:type="character" w:default="1" w:styleId="Policepardfaut">
-    <w:name w:val="Default Paragraph Font"/>
-    <w:uiPriority w:val="1"/>
-    <w:semiHidden/>
-    <w:unhideWhenUsed/>
-  </w:style>
-  <w:style w:type="table" w:default="1" w:styleId="TableauNormal">
-    <w:name w:val="Normal Table"/>
-    <w:uiPriority w:val="99"/>
-    <w:semiHidden/>
-    <w:unhideWhenUsed/>
-    <w:tblPr>
-      <w:tblInd w:w="0" w:type="dxa"/>
-      <w:tblCellMar>
-        <w:top w:w="0" w:type="dxa"/>
-        <w:left w:w="108" w:type="dxa"/>
-        <w:bottom w:w="0" w:type="dxa"/>
-        <w:right w:w="108" w:type="dxa"/>
-      </w:tblCellMar>
-    </w:tblPr>
-  </w:style>
-  <w:style w:type="numbering" w:default="1" w:styleId="Aucuneliste">
-    <w:name w:val="No List"/>
-    <w:uiPriority w:val="99"/>
-    <w:semiHidden/>
-    <w:unhideWhenUsed/>
-  </w:style>
-  <w:style w:type="paragraph" w:customStyle="1" w:styleId="498A385D87634817BE5EA65976E44868">
-    <w:name w:val="498A385D87634817BE5EA65976E44868"/>
-    <w:rsid w:val="00F31AF3"/>
-  </w:style>
-  <w:style w:type="paragraph" w:customStyle="1" w:styleId="84FF28CA5D15496DB1B84B9922BBE286">
-    <w:name w:val="84FF28CA5D15496DB1B84B9922BBE286"/>
-    <w:rsid w:val="00F31AF3"/>
-  </w:style>
-  <w:style w:type="paragraph" w:customStyle="1" w:styleId="E02AE4F732B94825B98FB01F9828577B">
-    <w:name w:val="E02AE4F732B94825B98FB01F9828577B"/>
-    <w:rsid w:val="00F31AF3"/>
-  </w:style>
-  <w:style w:type="paragraph" w:customStyle="1" w:styleId="2DB861E956164001B58CA2A1D21806B1">
-    <w:name w:val="2DB861E956164001B58CA2A1D21806B1"/>
-    <w:rsid w:val="00F31AF3"/>
-  </w:style>
-  <w:style w:type="paragraph" w:customStyle="1" w:styleId="E2388F0907424A2A90F7FED0D1E9A629">
-    <w:name w:val="E2388F0907424A2A90F7FED0D1E9A629"/>
-    <w:rsid w:val="00F31AF3"/>
-  </w:style>
-  <w:style w:type="paragraph" w:customStyle="1" w:styleId="058FFE0273AB4D20B87AAE6CAF8AF685">
-    <w:name w:val="058FFE0273AB4D20B87AAE6CAF8AF685"/>
-    <w:rsid w:val="00F31AF3"/>
-  </w:style>
-</w:styles>
-</file>
-
-<file path=word/glossary/stylesWithEffects.xml><?xml version="1.0" encoding="utf-8"?>
-<w:styles xmlns:wpc="http://schemas.microsoft.com/office/word/2010/wordprocessingCanvas" xmlns:mc="http://schemas.openxmlformats.org/markup-compatibility/2006" xmlns:o="urn:schemas-microsoft-com:office:office" xmlns:r="http://schemas.openxmlformats.org/officeDocument/2006/relationships" xmlns:m="http://schemas.openxmlformats.org/officeDocument/2006/math" xmlns:v="urn:schemas-microsoft-com:vml" xmlns:wp14="http://schemas.microsoft.com/office/word/2010/wordprocessingDrawing" xmlns:wp="http://schemas.openxmlformats.org/drawingml/2006/wordprocessingDrawing" xmlns:w10="urn:schemas-microsoft-com:office:word" xmlns:w="http://schemas.openxmlformats.org/wordprocessingml/2006/main" xmlns:w14="http://schemas.microsoft.com/office/word/2010/wordml" xmlns:wpg="http://schemas.microsoft.com/office/word/2010/wordprocessingGroup" xmlns:wpi="http://schemas.microsoft.com/office/word/2010/wordprocessingInk" xmlns:wne="http://schemas.microsoft.com/office/word/2006/wordml" xmlns:wps="http://schemas.microsoft.com/office/word/2010/wordprocessingShape" mc:Ignorable="w14 wp14">
-  <w:docDefaults>
-    <w:rPrDefault>
-      <w:rPr>
-        <w:rFonts w:asciiTheme="minorHAnsi" w:eastAsiaTheme="minorEastAsia" w:hAnsiTheme="minorHAnsi" w:cstheme="minorBidi"/>
-        <w:sz w:val="22"/>
-        <w:szCs w:val="22"/>
-        <w:lang w:val="fr-FR" w:eastAsia="fr-FR" w:bidi="ar-SA"/>
-      </w:rPr>
-    </w:rPrDefault>
-    <w:pPrDefault>
-      <w:pPr>
-        <w:spacing w:after="200" w:line="276" w:lineRule="auto"/>
-      </w:pPr>
-    </w:pPrDefault>
-  </w:docDefaults>
-  <w:latentStyles w:defLockedState="0" w:defUIPriority="99" w:defSemiHidden="1" w:defUnhideWhenUsed="1" w:defQFormat="0" w:count="267">
-    <w:lsdException w:name="Normal" w:semiHidden="0" w:uiPriority="0" w:unhideWhenUsed="0" w:qFormat="1"/>
-    <w:lsdException w:name="heading 1" w:semiHidden="0" w:uiPriority="9" w:unhideWhenUsed="0" w:qFormat="1"/>
-    <w:lsdException w:name="heading 2" w:uiPriority="9" w:qFormat="1"/>
-    <w:lsdException w:name="heading 3" w:uiPriority="9" w:qFormat="1"/>
-    <w:lsdException w:name="heading 4" w:uiPriority="9" w:qFormat="1"/>
-    <w:lsdException w:name="heading 5" w:uiPriority="9" w:qFormat="1"/>
-    <w:lsdException w:name="heading 6" w:uiPriority="9" w:qFormat="1"/>
-    <w:lsdException w:name="heading 7" w:uiPriority="9" w:qFormat="1"/>
-    <w:lsdException w:name="heading 8" w:uiPriority="9" w:qFormat="1"/>
-    <w:lsdException w:name="heading 9" w:uiPriority="9" w:qFormat="1"/>
-    <w:lsdException w:name="toc 1" w:uiPriority="39"/>
-    <w:lsdException w:name="toc 2" w:uiPriority="39"/>
-    <w:lsdException w:name="toc 3" w:uiPriority="39"/>
-    <w:lsdException w:name="toc 4" w:uiPriority="39"/>
-    <w:lsdException w:name="toc 5" w:uiPriority="39"/>
-    <w:lsdException w:name="toc 6" w:uiPriority="39"/>
-    <w:lsdException w:name="toc 7" w:uiPriority="39"/>
-    <w:lsdException w:name="toc 8" w:uiPriority="39"/>
-    <w:lsdException w:name="toc 9" w:uiPriority="39"/>
-    <w:lsdException w:name="caption" w:uiPriority="35" w:qFormat="1"/>
-    <w:lsdException w:name="Title" w:semiHidden="0" w:uiPriority="10" w:unhideWhenUsed="0" w:qFormat="1"/>
-    <w:lsdException w:name="Default Paragraph Font" w:uiPriority="1"/>
-    <w:lsdException w:name="Subtitle" w:semiHidden="0" w:uiPriority="11" w:unhideWhenUsed="0" w:qFormat="1"/>
-    <w:lsdException w:name="Strong" w:semiHidden="0" w:uiPriority="22" w:unhideWhenUsed="0" w:qFormat="1"/>
-    <w:lsdException w:name="Emphasis" w:semiHidden="0" w:uiPriority="20" w:unhideWhenUsed="0" w:qFormat="1"/>
-    <w:lsdException w:name="Table Grid" w:semiHidden="0" w:uiPriority="59" w:unhideWhenUsed="0"/>
-    <w:lsdException w:name="Placeholder Text" w:unhideWhenUsed="0"/>
-    <w:lsdException w:name="No Spacing" w:semiHidden="0" w:uiPriority="1" w:unhideWhenUsed="0" w:qFormat="1"/>
-    <w:lsdException w:name="Light Shading" w:semiHidden="0" w:uiPriority="60" w:unhideWhenUsed="0"/>
-    <w:lsdException w:name="Light List" w:semiHidden="0" w:uiPriority="61" w:unhideWhenUsed="0"/>
-    <w:lsdException w:name="Light Grid" w:semiHidden="0" w:uiPriority="62" w:unhideWhenUsed="0"/>
-    <w:lsdException w:name="Medium Shading 1" w:semiHidden="0" w:uiPriority="63" w:unhideWhenUsed="0"/>
-    <w:lsdException w:name="Medium Shading 2" w:semiHidden="0" w:uiPriority="64" w:unhideWhenUsed="0"/>
-    <w:lsdException w:name="Medium List 1" w:semiHidden="0" w:uiPriority="65" w:unhideWhenUsed="0"/>
-    <w:lsdException w:name="Medium List 2" w:semiHidden="0" w:uiPriority="66" w:unhideWhenUsed="0"/>
-    <w:lsdException w:name="Medium Grid 1" w:semiHidden="0" w:uiPriority="67" w:unhideWhenUsed="0"/>
-    <w:lsdException w:name="Medium Grid 2" w:semiHidden="0" w:uiPriority="68" w:unhideWhenUsed="0"/>
-    <w:lsdException w:name="Medium Grid 3" w:semiHidden="0" w:uiPriority="69" w:unhideWhenUsed="0"/>
-    <w:lsdException w:name="Dark List" w:semiHidden="0" w:uiPriority="70" w:unhideWhenUsed="0"/>
-    <w:lsdException w:name="Colorful Shading" w:semiHidden="0" w:uiPriority="71" w:unhideWhenUsed="0"/>
-    <w:lsdException w:name="Colorful List" w:semiHidden="0" w:uiPriority="72" w:unhideWhenUsed="0"/>
-    <w:lsdException w:name="Colorful Grid" w:semiHidden="0" w:uiPriority="73" w:unhideWhenUsed="0"/>
-    <w:lsdException w:name="Light Shading Accent 1" w:semiHidden="0" w:uiPriority="60" w:unhideWhenUsed="0"/>
-    <w:lsdException w:name="Light List Accent 1" w:semiHidden="0" w:uiPriority="61" w:unhideWhenUsed="0"/>
-    <w:lsdException w:name="Light Grid Accent 1" w:semiHidden="0" w:uiPriority="62" w:unhideWhenUsed="0"/>
-    <w:lsdException w:name="Medium Shading 1 Accent 1" w:semiHidden="0" w:uiPriority="63" w:unhideWhenUsed="0"/>
-    <w:lsdException w:name="Medium Shading 2 Accent 1" w:semiHidden="0" w:uiPriority="64" w:unhideWhenUsed="0"/>
-    <w:lsdException w:name="Medium List 1 Accent 1" w:semiHidden="0" w:uiPriority="65" w:unhideWhenUsed="0"/>
-    <w:lsdException w:name="Revision" w:unhideWhenUsed="0"/>
-    <w:lsdException w:name="List Paragraph" w:semiHidden="0" w:uiPriority="34" w:unhideWhenUsed="0" w:qFormat="1"/>
-    <w:lsdException w:name="Quote" w:semiHidden="0" w:uiPriority="29" w:unhideWhenUsed="0" w:qFormat="1"/>
-    <w:lsdException w:name="Intense Quote" w:semiHidden="0" w:uiPriority="30" w:unhideWhenUsed="0" w:qFormat="1"/>
-    <w:lsdException w:name="Medium List 2 Accent 1" w:semiHidden="0" w:uiPriority="66" w:unhideWhenUsed="0"/>
-    <w:lsdException w:name="Medium Grid 1 Accent 1" w:semiHidden="0" w:uiPriority="67" w:unhideWhenUsed="0"/>
-    <w:lsdException w:name="Medium Grid 2 Accent 1" w:semiHidden="0" w:uiPriority="68" w:unhideWhenUsed="0"/>
-    <w:lsdException w:name="Medium Grid 3 Accent 1" w:semiHidden="0" w:uiPriority="69" w:unhideWhenUsed="0"/>
-    <w:lsdException w:name="Dark List Accent 1" w:semiHidden="0" w:uiPriority="70" w:unhideWhenUsed="0"/>
-    <w:lsdException w:name="Colorful Shading Accent 1" w:semiHidden="0" w:uiPriority="71" w:unhideWhenUsed="0"/>
-    <w:lsdException w:name="Colorful List Accent 1" w:semiHidden="0" w:uiPriority="72" w:unhideWhenUsed="0"/>
-    <w:lsdException w:name="Colorful Grid Accent 1" w:semiHidden="0" w:uiPriority="73" w:unhideWhenUsed="0"/>
-    <w:lsdException w:name="Light Shading Accent 2" w:semiHidden="0" w:uiPriority="60" w:unhideWhenUsed="0"/>
-    <w:lsdException w:name="Light List Accent 2" w:semiHidden="0" w:uiPriority="61" w:unhideWhenUsed="0"/>
-    <w:lsdException w:name="Light Grid Accent 2" w:semiHidden="0" w:uiPriority="62" w:unhideWhenUsed="0"/>
-    <w:lsdException w:name="Medium Shading 1 Accent 2" w:semiHidden="0" w:uiPriority="63" w:unhideWhenUsed="0"/>
-    <w:lsdException w:name="Medium Shading 2 Accent 2" w:semiHidden="0" w:uiPriority="64" w:unhideWhenUsed="0"/>
-    <w:lsdException w:name="Medium List 1 Accent 2" w:semiHidden="0" w:uiPriority="65" w:unhideWhenUsed="0"/>
-    <w:lsdException w:name="Medium List 2 Accent 2" w:semiHidden="0" w:uiPriority="66" w:unhideWhenUsed="0"/>
-    <w:lsdException w:name="Medium Grid 1 Accent 2" w:semiHidden="0" w:uiPriority="67" w:unhideWhenUsed="0"/>
-    <w:lsdException w:name="Medium Grid 2 Accent 2" w:semiHidden="0" w:uiPriority="68" w:unhideWhenUsed="0"/>
-    <w:lsdException w:name="Medium Grid 3 Accent 2" w:semiHidden="0" w:uiPriority="69" w:unhideWhenUsed="0"/>
-    <w:lsdException w:name="Dark List Accent 2" w:semiHidden="0" w:uiPriority="70" w:unhideWhenUsed="0"/>
-    <w:lsdException w:name="Colorful Shading Accent 2" w:semiHidden="0" w:uiPriority="71" w:unhideWhenUsed="0"/>
-    <w:lsdException w:name="Colorful List Accent 2" w:semiHidden="0" w:uiPriority="72" w:unhideWhenUsed="0"/>
-    <w:lsdException w:name="Colorful Grid Accent 2" w:semiHidden="0" w:uiPriority="73" w:unhideWhenUsed="0"/>
-    <w:lsdException w:name="Light Shading Accent 3" w:semiHidden="0" w:uiPriority="60" w:unhideWhenUsed="0"/>
-    <w:lsdException w:name="Light List Accent 3" w:semiHidden="0" w:uiPriority="61" w:unhideWhenUsed="0"/>
-    <w:lsdException w:name="Light Grid Accent 3" w:semiHidden="0" w:uiPriority="62" w:unhideWhenUsed="0"/>
-    <w:lsdException w:name="Medium Shading 1 Accent 3" w:semiHidden="0" w:uiPriority="63" w:unhideWhenUsed="0"/>
-    <w:lsdException w:name="Medium Shading 2 Accent 3" w:semiHidden="0" w:uiPriority="64" w:unhideWhenUsed="0"/>
-    <w:lsdException w:name="Medium List 1 Accent 3" w:semiHidden="0" w:uiPriority="65" w:unhideWhenUsed="0"/>
-    <w:lsdException w:name="Medium List 2 Accent 3" w:semiHidden="0" w:uiPriority="66" w:unhideWhenUsed="0"/>
-    <w:lsdException w:name="Medium Grid 1 Accent 3" w:semiHidden="0" w:uiPriority="67" w:unhideWhenUsed="0"/>
-    <w:lsdException w:name="Medium Grid 2 Accent 3" w:semiHidden="0" w:uiPriority="68" w:unhideWhenUsed="0"/>
-    <w:lsdException w:name="Medium Grid 3 Accent 3" w:semiHidden="0" w:uiPriority="69" w:unhideWhenUsed="0"/>
-    <w:lsdException w:name="Dark List Accent 3" w:semiHidden="0" w:uiPriority="70" w:unhideWhenUsed="0"/>
-    <w:lsdException w:name="Colorful Shading Accent 3" w:semiHidden="0" w:uiPriority="71" w:unhideWhenUsed="0"/>
-    <w:lsdException w:name="Colorful List Accent 3" w:semiHidden="0" w:uiPriority="72" w:unhideWhenUsed="0"/>
-    <w:lsdException w:name="Colorful Grid Accent 3" w:semiHidden="0" w:uiPriority="73" w:unhideWhenUsed="0"/>
-    <w:lsdException w:name="Light Shading Accent 4" w:semiHidden="0" w:uiPriority="60" w:unhideWhenUsed="0"/>
-    <w:lsdException w:name="Light List Accent 4" w:semiHidden="0" w:uiPriority="61" w:unhideWhenUsed="0"/>
-    <w:lsdException w:name="Light Grid Accent 4" w:semiHidden="0" w:uiPriority="62" w:unhideWhenUsed="0"/>
-    <w:lsdException w:name="Medium Shading 1 Accent 4" w:semiHidden="0" w:uiPriority="63" w:unhideWhenUsed="0"/>
-    <w:lsdException w:name="Medium Shading 2 Accent 4" w:semiHidden="0" w:uiPriority="64" w:unhideWhenUsed="0"/>
-    <w:lsdException w:name="Medium List 1 Accent 4" w:semiHidden="0" w:uiPriority="65" w:unhideWhenUsed="0"/>
-    <w:lsdException w:name="Medium List 2 Accent 4" w:semiHidden="0" w:uiPriority="66" w:unhideWhenUsed="0"/>
-    <w:lsdException w:name="Medium Grid 1 Accent 4" w:semiHidden="0" w:uiPriority="67" w:unhideWhenUsed="0"/>
-    <w:lsdException w:name="Medium Grid 2 Accent 4" w:semiHidden="0" w:uiPriority="68" w:unhideWhenUsed="0"/>
-    <w:lsdException w:name="Medium Grid 3 Accent 4" w:semiHidden="0" w:uiPriority="69" w:unhideWhenUsed="0"/>
-    <w:lsdException w:name="Dark List Accent 4" w:semiHidden="0" w:uiPriority="70" w:unhideWhenUsed="0"/>
-    <w:lsdException w:name="Colorful Shading Accent 4" w:semiHidden="0" w:uiPriority="71" w:unhideWhenUsed="0"/>
-    <w:lsdException w:name="Colorful List Accent 4" w:semiHidden="0" w:uiPriority="72" w:unhideWhenUsed="0"/>
-    <w:lsdException w:name="Colorful Grid Accent 4" w:semiHidden="0" w:uiPriority="73" w:unhideWhenUsed="0"/>
-    <w:lsdException w:name="Light Shading Accent 5" w:semiHidden="0" w:uiPriority="60" w:unhideWhenUsed="0"/>
-    <w:lsdException w:name="Light List Accent 5" w:semiHidden="0" w:uiPriority="61" w:unhideWhenUsed="0"/>
-    <w:lsdException w:name="Light Grid Accent 5" w:semiHidden="0" w:uiPriority="62" w:unhideWhenUsed="0"/>
-    <w:lsdException w:name="Medium Shading 1 Accent 5" w:semiHidden="0" w:uiPriority="63" w:unhideWhenUsed="0"/>
-    <w:lsdException w:name="Medium Shading 2 Accent 5" w:semiHidden="0" w:uiPriority="64" w:unhideWhenUsed="0"/>
-    <w:lsdException w:name="Medium List 1 Accent 5" w:semiHidden="0" w:uiPriority="65" w:unhideWhenUsed="0"/>
-    <w:lsdException w:name="Medium List 2 Accent 5" w:semiHidden="0" w:uiPriority="66" w:unhideWhenUsed="0"/>
-    <w:lsdException w:name="Medium Grid 1 Accent 5" w:semiHidden="0" w:uiPriority="67" w:unhideWhenUsed="0"/>
-    <w:lsdException w:name="Medium Grid 2 Accent 5" w:semiHidden="0" w:uiPriority="68" w:unhideWhenUsed="0"/>
-    <w:lsdException w:name="Medium Grid 3 Accent 5" w:semiHidden="0" w:uiPriority="69" w:unhideWhenUsed="0"/>
-    <w:lsdException w:name="Dark List Accent 5" w:semiHidden="0" w:uiPriority="70" w:unhideWhenUsed="0"/>
-    <w:lsdException w:name="Colorful Shading Accent 5" w:semiHidden="0" w:uiPriority="71" w:unhideWhenUsed="0"/>
-    <w:lsdException w:name="Colorful List Accent 5" w:semiHidden="0" w:uiPriority="72" w:unhideWhenUsed="0"/>
-    <w:lsdException w:name="Colorful Grid Accent 5" w:semiHidden="0" w:uiPriority="73" w:unhideWhenUsed="0"/>
-    <w:lsdException w:name="Light Shading Accent 6" w:semiHidden="0" w:uiPriority="60" w:unhideWhenUsed="0"/>
-    <w:lsdException w:name="Light List Accent 6" w:semiHidden="0" w:uiPriority="61" w:unhideWhenUsed="0"/>
-    <w:lsdException w:name="Light Grid Accent 6" w:semiHidden="0" w:uiPriority="62" w:unhideWhenUsed="0"/>
-    <w:lsdException w:name="Medium Shading 1 Accent 6" w:semiHidden="0" w:uiPriority="63" w:unhideWhenUsed="0"/>
-    <w:lsdException w:name="Medium Shading 2 Accent 6" w:semiHidden="0" w:uiPriority="64" w:unhideWhenUsed="0"/>
-    <w:lsdException w:name="Medium List 1 Accent 6" w:semiHidden="0" w:uiPriority="65" w:unhideWhenUsed="0"/>
-    <w:lsdException w:name="Medium List 2 Accent 6" w:semiHidden="0" w:uiPriority="66" w:unhideWhenUsed="0"/>
-    <w:lsdException w:name="Medium Grid 1 Accent 6" w:semiHidden="0" w:uiPriority="67" w:unhideWhenUsed="0"/>
-    <w:lsdException w:name="Medium Grid 2 Accent 6" w:semiHidden="0" w:uiPriority="68" w:unhideWhenUsed="0"/>
-    <w:lsdException w:name="Medium Grid 3 Accent 6" w:semiHidden="0" w:uiPriority="69" w:unhideWhenUsed="0"/>
-    <w:lsdException w:name="Dark List Accent 6" w:semiHidden="0" w:uiPriority="70" w:unhideWhenUsed="0"/>
-    <w:lsdException w:name="Colorful Shading Accent 6" w:semiHidden="0" w:uiPriority="71" w:unhideWhenUsed="0"/>
-    <w:lsdException w:name="Colorful List Accent 6" w:semiHidden="0" w:uiPriority="72" w:unhideWhenUsed="0"/>
-    <w:lsdException w:name="Colorful Grid Accent 6" w:semiHidden="0" w:uiPriority="73" w:unhideWhenUsed="0"/>
-    <w:lsdException w:name="Subtle Emphasis" w:semiHidden="0" w:uiPriority="19" w:unhideWhenUsed="0" w:qFormat="1"/>
-    <w:lsdException w:name="Intense Emphasis" w:semiHidden="0" w:uiPriority="21" w:unhideWhenUsed="0" w:qFormat="1"/>
-    <w:lsdException w:name="Subtle Reference" w:semiHidden="0" w:uiPriority="31" w:unhideWhenUsed="0" w:qFormat="1"/>
-    <w:lsdException w:name="Intense Reference" w:semiHidden="0" w:uiPriority="32" w:unhideWhenUsed="0" w:qFormat="1"/>
-    <w:lsdException w:name="Book Title" w:semiHidden="0" w:uiPriority="33" w:unhideWhenUsed="0" w:qFormat="1"/>
-    <w:lsdException w:name="Bibliography" w:uiPriority="37"/>
-    <w:lsdException w:name="TOC Heading" w:uiPriority="39" w:qFormat="1"/>
-  </w:latentStyles>
-  <w:style w:type="paragraph" w:default="1" w:styleId="Normal">
-    <w:name w:val="Normal"/>
-    <w:qFormat/>
-  </w:style>
-  <w:style w:type="character" w:default="1" w:styleId="Policepardfaut">
-    <w:name w:val="Default Paragraph Font"/>
-    <w:uiPriority w:val="1"/>
-    <w:semiHidden/>
-    <w:unhideWhenUsed/>
-  </w:style>
-  <w:style w:type="table" w:default="1" w:styleId="TableauNormal">
-    <w:name w:val="Normal Table"/>
-    <w:uiPriority w:val="99"/>
-    <w:semiHidden/>
-    <w:unhideWhenUsed/>
-    <w:tblPr>
-      <w:tblInd w:w="0" w:type="dxa"/>
-      <w:tblCellMar>
-        <w:top w:w="0" w:type="dxa"/>
-        <w:left w:w="108" w:type="dxa"/>
-        <w:bottom w:w="0" w:type="dxa"/>
-        <w:right w:w="108" w:type="dxa"/>
-      </w:tblCellMar>
-    </w:tblPr>
-  </w:style>
-  <w:style w:type="numbering" w:default="1" w:styleId="Aucuneliste">
-    <w:name w:val="No List"/>
-    <w:uiPriority w:val="99"/>
-    <w:semiHidden/>
-    <w:unhideWhenUsed/>
-  </w:style>
-  <w:style w:type="paragraph" w:customStyle="1" w:styleId="498A385D87634817BE5EA65976E44868">
-    <w:name w:val="498A385D87634817BE5EA65976E44868"/>
-    <w:rsid w:val="00F31AF3"/>
-  </w:style>
-  <w:style w:type="paragraph" w:customStyle="1" w:styleId="84FF28CA5D15496DB1B84B9922BBE286">
-    <w:name w:val="84FF28CA5D15496DB1B84B9922BBE286"/>
-    <w:rsid w:val="00F31AF3"/>
-  </w:style>
-  <w:style w:type="paragraph" w:customStyle="1" w:styleId="E02AE4F732B94825B98FB01F9828577B">
-    <w:name w:val="E02AE4F732B94825B98FB01F9828577B"/>
-    <w:rsid w:val="00F31AF3"/>
-  </w:style>
-  <w:style w:type="paragraph" w:customStyle="1" w:styleId="2DB861E956164001B58CA2A1D21806B1">
-    <w:name w:val="2DB861E956164001B58CA2A1D21806B1"/>
-    <w:rsid w:val="00F31AF3"/>
-  </w:style>
-  <w:style w:type="paragraph" w:customStyle="1" w:styleId="E2388F0907424A2A90F7FED0D1E9A629">
-    <w:name w:val="E2388F0907424A2A90F7FED0D1E9A629"/>
-    <w:rsid w:val="00F31AF3"/>
-  </w:style>
-  <w:style w:type="paragraph" w:customStyle="1" w:styleId="058FFE0273AB4D20B87AAE6CAF8AF685">
-    <w:name w:val="058FFE0273AB4D20B87AAE6CAF8AF685"/>
-    <w:rsid w:val="00F31AF3"/>
-  </w:style>
-</w:styles>
-</file>
-
-<file path=word/glossary/webSettings.xml><?xml version="1.0" encoding="utf-8"?>
-<w:webSettings xmlns:mc="http://schemas.openxmlformats.org/markup-compatibility/2006" xmlns:r="http://schemas.openxmlformats.org/officeDocument/2006/relationships" xmlns:w="http://schemas.openxmlformats.org/wordprocessingml/2006/main" xmlns:w14="http://schemas.microsoft.com/office/word/2010/wordml" mc:Ignorable="w14">
-  <w:optimizeForBrowser/>
-  <w:allowPNG/>
-</w:webSettings>
-</file>
-
 <file path=word/theme/theme1.xml><?xml version="1.0" encoding="utf-8"?>
 <a:theme xmlns:a="http://schemas.openxmlformats.org/drawingml/2006/main" name="Thème Office">
   <a:themeElements>
@@ -7572,7 +7355,7 @@
 </file>
 
 <file path=customXml/itemProps2.xml><?xml version="1.0" encoding="utf-8"?>
-<ds:datastoreItem xmlns:ds="http://schemas.openxmlformats.org/officeDocument/2006/customXml" ds:itemID="{32C329F4-B0A3-4D5D-91B5-149812F5C37E}">
+<ds:datastoreItem xmlns:ds="http://schemas.openxmlformats.org/officeDocument/2006/customXml" ds:itemID="{9F6B8604-8C4E-4EFF-BECA-2A336275D4C3}">
   <ds:schemaRefs>
     <ds:schemaRef ds:uri="http://schemas.openxmlformats.org/officeDocument/2006/bibliography"/>
   </ds:schemaRefs>

</xml_diff>

<commit_message>
add instruction for NP library to Aduino project
</commit_message>
<xml_diff>
--- a/Arduino App/Arduino.docx
+++ b/Arduino App/Arduino.docx
@@ -174,8 +174,18 @@
                         <w:sz w:val="44"/>
                         <w:szCs w:val="44"/>
                       </w:rPr>
-                      <w:t>Application Android</w:t>
+                      <w:t xml:space="preserve">Application </w:t>
                     </w:r>
+                    <w:proofErr w:type="spellStart"/>
+                    <w:r>
+                      <w:rPr>
+                        <w:rFonts w:asciiTheme="majorHAnsi" w:eastAsiaTheme="majorEastAsia" w:hAnsiTheme="majorHAnsi" w:cstheme="majorBidi"/>
+                        <w:sz w:val="44"/>
+                        <w:szCs w:val="44"/>
+                      </w:rPr>
+                      <w:t>Android</w:t>
+                    </w:r>
+                    <w:proofErr w:type="spellEnd"/>
                   </w:p>
                 </w:tc>
               </w:sdtContent>
@@ -265,6 +275,7 @@
                       </w:rPr>
                       <w:t xml:space="preserve">ael </w:t>
                     </w:r>
+                    <w:proofErr w:type="spellStart"/>
                     <w:r>
                       <w:rPr>
                         <w:b/>
@@ -289,6 +300,7 @@
                       </w:rPr>
                       <w:t>ior</w:t>
                     </w:r>
+                    <w:proofErr w:type="spellEnd"/>
                   </w:p>
                 </w:tc>
               </w:sdtContent>
@@ -1625,7 +1637,15 @@
         </w:numPr>
       </w:pPr>
       <w:r>
-        <w:t>Communiquer avec des applications de contrôles tièrces et d’exécuter leurs ordres</w:t>
+        <w:t xml:space="preserve">Communiquer avec des applications de contrôles </w:t>
+      </w:r>
+      <w:proofErr w:type="spellStart"/>
+      <w:r>
+        <w:t>tièrces</w:t>
+      </w:r>
+      <w:proofErr w:type="spellEnd"/>
+      <w:r>
+        <w:t xml:space="preserve"> et d’exécuter leurs ordres</w:t>
       </w:r>
     </w:p>
     <w:p>
@@ -1661,18 +1681,66 @@
         </w:numPr>
       </w:pPr>
       <w:r>
-        <w:t>Contrôler l’identification des application tièrces pour assuré la sécurité</w:t>
+        <w:t xml:space="preserve">Contrôler l’identification </w:t>
+      </w:r>
+      <w:proofErr w:type="gramStart"/>
+      <w:r>
+        <w:t>des application</w:t>
+      </w:r>
+      <w:proofErr w:type="gramEnd"/>
+      <w:r>
+        <w:t xml:space="preserve"> </w:t>
+      </w:r>
+      <w:proofErr w:type="spellStart"/>
+      <w:r>
+        <w:t>tièrces</w:t>
+      </w:r>
+      <w:proofErr w:type="spellEnd"/>
+      <w:r>
+        <w:t xml:space="preserve"> pour </w:t>
+      </w:r>
+      <w:proofErr w:type="spellStart"/>
+      <w:r>
+        <w:t>assuré</w:t>
+      </w:r>
+      <w:proofErr w:type="spellEnd"/>
+      <w:r>
+        <w:t xml:space="preserve"> la sécurité</w:t>
       </w:r>
     </w:p>
     <w:p>
       <w:r>
-        <w:t>Ce programme est le centre nerveu de l’installation</w:t>
-      </w:r>
-      <w:r>
-        <w:t xml:space="preserve">. Il se trouve directement dans la carte programmable et posséde </w:t>
-      </w:r>
-      <w:r>
-        <w:t>le controle totale sur l’équipement</w:t>
+        <w:t xml:space="preserve">Ce programme est le centre </w:t>
+      </w:r>
+      <w:proofErr w:type="spellStart"/>
+      <w:r>
+        <w:t>nerveu</w:t>
+      </w:r>
+      <w:proofErr w:type="spellEnd"/>
+      <w:r>
+        <w:t xml:space="preserve"> de l’installation</w:t>
+      </w:r>
+      <w:r>
+        <w:t xml:space="preserve">. Il se trouve directement dans la carte programmable et </w:t>
+      </w:r>
+      <w:proofErr w:type="spellStart"/>
+      <w:r>
+        <w:t>posséde</w:t>
+      </w:r>
+      <w:proofErr w:type="spellEnd"/>
+      <w:r>
+        <w:t xml:space="preserve"> </w:t>
+      </w:r>
+      <w:r>
+        <w:t xml:space="preserve">le </w:t>
+      </w:r>
+      <w:proofErr w:type="spellStart"/>
+      <w:r>
+        <w:t>controle</w:t>
+      </w:r>
+      <w:proofErr w:type="spellEnd"/>
+      <w:r>
+        <w:t xml:space="preserve"> totale sur l’équipement</w:t>
       </w:r>
       <w:r>
         <w:t xml:space="preserve">. Il </w:t>
@@ -1703,13 +1771,23 @@
         </w:rPr>
       </w:pPr>
       <w:bookmarkStart w:id="2" w:name="_Toc357780830"/>
+      <w:proofErr w:type="spellStart"/>
       <w:r>
         <w:rPr>
           <w:rStyle w:val="lev"/>
           <w:b/>
           <w:bCs/>
         </w:rPr>
-        <w:t>Environement mat</w:t>
+        <w:t>Environement</w:t>
+      </w:r>
+      <w:proofErr w:type="spellEnd"/>
+      <w:r>
+        <w:rPr>
+          <w:rStyle w:val="lev"/>
+          <w:b/>
+          <w:bCs/>
+        </w:rPr>
+        <w:t xml:space="preserve"> mat</w:t>
       </w:r>
       <w:r>
         <w:rPr>
@@ -1769,8 +1847,17 @@
           <w:rStyle w:val="lev"/>
           <w:b w:val="0"/>
         </w:rPr>
-        <w:t xml:space="preserve"> environement</w:t>
-      </w:r>
+        <w:t xml:space="preserve"> </w:t>
+      </w:r>
+      <w:proofErr w:type="spellStart"/>
+      <w:r>
+        <w:rPr>
+          <w:rStyle w:val="lev"/>
+          <w:b w:val="0"/>
+        </w:rPr>
+        <w:t>environement</w:t>
+      </w:r>
+      <w:proofErr w:type="spellEnd"/>
       <w:r>
         <w:rPr>
           <w:rStyle w:val="lev"/>
@@ -1899,7 +1986,23 @@
           <w:rStyle w:val="lev"/>
           <w:b w:val="0"/>
         </w:rPr>
-        <w:t xml:space="preserve"> réservés sur la carte (role et numéros)</w:t>
+        <w:t xml:space="preserve"> réservés sur la carte (</w:t>
+      </w:r>
+      <w:proofErr w:type="spellStart"/>
+      <w:r>
+        <w:rPr>
+          <w:rStyle w:val="lev"/>
+          <w:b w:val="0"/>
+        </w:rPr>
+        <w:t>role</w:t>
+      </w:r>
+      <w:proofErr w:type="spellEnd"/>
+      <w:r>
+        <w:rPr>
+          <w:rStyle w:val="lev"/>
+          <w:b w:val="0"/>
+        </w:rPr>
+        <w:t xml:space="preserve"> et numéros)</w:t>
       </w:r>
     </w:p>
     <w:p>
@@ -1967,8 +2070,13 @@
         <w:pStyle w:val="Titre3"/>
       </w:pPr>
       <w:r>
-        <w:t>Communication tièrces</w:t>
-      </w:r>
+        <w:t xml:space="preserve">Communication </w:t>
+      </w:r>
+      <w:proofErr w:type="spellStart"/>
+      <w:r>
+        <w:t>tièrces</w:t>
+      </w:r>
+      <w:proofErr w:type="spellEnd"/>
     </w:p>
     <w:p>
       <w:r>
@@ -2004,7 +2112,15 @@
         <w:t>atériel libre et logiciel libre</w:t>
       </w:r>
       <w:r>
-        <w:t xml:space="preserve"> (source : Wikipedia)</w:t>
+        <w:t xml:space="preserve"> (source : </w:t>
+      </w:r>
+      <w:proofErr w:type="spellStart"/>
+      <w:r>
+        <w:t>Wikipedia</w:t>
+      </w:r>
+      <w:proofErr w:type="spellEnd"/>
+      <w:r>
+        <w:t>)</w:t>
       </w:r>
       <w:bookmarkEnd w:id="5"/>
     </w:p>
@@ -2021,12 +2137,28 @@
       <w:r>
         <w:t xml:space="preserve"> </w:t>
       </w:r>
+      <w:proofErr w:type="spellStart"/>
       <w:r>
         <w:rPr>
           <w:b/>
         </w:rPr>
-        <w:t>Creative Commons Attribution Share-Alike</w:t>
-      </w:r>
+        <w:t>Creative</w:t>
+      </w:r>
+      <w:proofErr w:type="spellEnd"/>
+      <w:r>
+        <w:rPr>
+          <w:b/>
+        </w:rPr>
+        <w:t xml:space="preserve"> Commons Attribution </w:t>
+      </w:r>
+      <w:proofErr w:type="spellStart"/>
+      <w:r>
+        <w:rPr>
+          <w:b/>
+        </w:rPr>
+        <w:t>Share-Alike</w:t>
+      </w:r>
+      <w:proofErr w:type="spellEnd"/>
       <w:r>
         <w:t xml:space="preserve"> </w:t>
       </w:r>
@@ -2213,10 +2345,12 @@
         <w:pStyle w:val="Titre3"/>
       </w:pPr>
       <w:bookmarkStart w:id="8" w:name="_Toc357780836"/>
+      <w:proofErr w:type="spellStart"/>
       <w:r>
         <w:t>Environement</w:t>
       </w:r>
       <w:bookmarkEnd w:id="8"/>
+      <w:proofErr w:type="spellEnd"/>
     </w:p>
     <w:p>
       <w:pPr>
@@ -2267,12 +2401,14 @@
         </w:rPr>
         <w:t xml:space="preserve">Pour nos tests nous utiliserons </w:t>
       </w:r>
+      <w:proofErr w:type="spellStart"/>
       <w:r>
         <w:rPr>
           <w:rStyle w:val="lev"/>
         </w:rPr>
         <w:t>VisualStudio</w:t>
       </w:r>
+      <w:proofErr w:type="spellEnd"/>
       <w:r>
         <w:rPr>
           <w:rStyle w:val="lev"/>
@@ -2280,12 +2416,14 @@
         </w:rPr>
         <w:t xml:space="preserve"> et son plugin </w:t>
       </w:r>
+      <w:proofErr w:type="spellStart"/>
       <w:r>
         <w:rPr>
           <w:rStyle w:val="lev"/>
         </w:rPr>
         <w:t>visualmicro</w:t>
       </w:r>
+      <w:proofErr w:type="spellEnd"/>
       <w:r>
         <w:rPr>
           <w:rStyle w:val="lev"/>
@@ -2490,7 +2628,15 @@
         <w:t xml:space="preserve"> module</w:t>
       </w:r>
       <w:r>
-        <w:t xml:space="preserve">s de librairies utilisable avec les cartes Arduino. Les </w:t>
+        <w:t xml:space="preserve">s de </w:t>
+      </w:r>
+      <w:proofErr w:type="gramStart"/>
+      <w:r>
+        <w:t>librairies utilisable</w:t>
+      </w:r>
+      <w:proofErr w:type="gramEnd"/>
+      <w:r>
+        <w:t xml:space="preserve"> avec les cartes Arduino. Les </w:t>
       </w:r>
       <w:r>
         <w:t>librairie</w:t>
@@ -2523,7 +2669,21 @@
         <w:rPr>
           <w:rStyle w:val="lev"/>
         </w:rPr>
-        <w:t>arduino-1.0.3\reference\index.html</w:t>
+        <w:t>arduino-1.0.3\</w:t>
+      </w:r>
+      <w:proofErr w:type="spellStart"/>
+      <w:r>
+        <w:rPr>
+          <w:rStyle w:val="lev"/>
+        </w:rPr>
+        <w:t>reference</w:t>
+      </w:r>
+      <w:proofErr w:type="spellEnd"/>
+      <w:r>
+        <w:rPr>
+          <w:rStyle w:val="lev"/>
+        </w:rPr>
+        <w:t>\index.html</w:t>
       </w:r>
       <w:r>
         <w:rPr>
@@ -2624,7 +2784,21 @@
         <w:rPr>
           <w:rStyle w:val="lev"/>
         </w:rPr>
-        <w:t>Arduino Mega 2560</w:t>
+        <w:t xml:space="preserve">Arduino </w:t>
+      </w:r>
+      <w:proofErr w:type="spellStart"/>
+      <w:r>
+        <w:rPr>
+          <w:rStyle w:val="lev"/>
+        </w:rPr>
+        <w:t>Mega</w:t>
+      </w:r>
+      <w:proofErr w:type="spellEnd"/>
+      <w:r>
+        <w:rPr>
+          <w:rStyle w:val="lev"/>
+        </w:rPr>
+        <w:t xml:space="preserve"> 2560</w:t>
       </w:r>
     </w:p>
     <w:p>
@@ -2672,12 +2846,14 @@
       <w:r>
         <w:t xml:space="preserve">Le point d’entrée de l’application est présent dans le fichier </w:t>
       </w:r>
+      <w:proofErr w:type="spellStart"/>
       <w:r>
         <w:rPr>
           <w:b/>
         </w:rPr>
         <w:t>main.ino</w:t>
       </w:r>
+      <w:proofErr w:type="spellEnd"/>
       <w:r>
         <w:t>.</w:t>
       </w:r>
@@ -2703,6 +2879,393 @@
       </w:pPr>
       <w:bookmarkStart w:id="15" w:name="_Toc357780843"/>
       <w:r>
+        <w:t>Installer la librairie</w:t>
+      </w:r>
+      <w:r>
+        <w:t xml:space="preserve"> Noyau Portable (NP)</w:t>
+      </w:r>
+    </w:p>
+    <w:p>
+      <w:r>
+        <w:t xml:space="preserve">L’Application utilise la librairie </w:t>
+      </w:r>
+      <w:proofErr w:type="spellStart"/>
+      <w:r>
+        <w:rPr>
+          <w:b/>
+        </w:rPr>
+        <w:t>NoyauPortable</w:t>
+      </w:r>
+      <w:proofErr w:type="spellEnd"/>
+      <w:r>
+        <w:t>.</w:t>
+      </w:r>
+    </w:p>
+    <w:p>
+      <w:r>
+        <w:t>Pour permettre l’inclusion</w:t>
+      </w:r>
+      <w:r>
+        <w:t xml:space="preserve"> de</w:t>
+      </w:r>
+      <w:r>
+        <w:t>puis le projet procédez comme suit :</w:t>
+      </w:r>
+    </w:p>
+    <w:p>
+      <w:pPr>
+        <w:pStyle w:val="Paragraphedeliste"/>
+        <w:numPr>
+          <w:ilvl w:val="0"/>
+          <w:numId w:val="27"/>
+        </w:numPr>
+      </w:pPr>
+      <w:r>
+        <w:t>Télécharger le code source depuis le dépôt (</w:t>
+      </w:r>
+      <w:hyperlink r:id="rId13" w:history="1">
+        <w:r>
+          <w:rPr>
+            <w:rStyle w:val="Lienhypertexte"/>
+          </w:rPr>
+          <w:t>https://github.com/Ace4teaM/nplib</w:t>
+        </w:r>
+      </w:hyperlink>
+      <w:r>
+        <w:t>)</w:t>
+      </w:r>
+    </w:p>
+    <w:p>
+      <w:pPr>
+        <w:pStyle w:val="Paragraphedeliste"/>
+        <w:numPr>
+          <w:ilvl w:val="0"/>
+          <w:numId w:val="27"/>
+        </w:numPr>
+      </w:pPr>
+      <w:r>
+        <w:t xml:space="preserve">Créer un dossier nommé </w:t>
+      </w:r>
+      <w:proofErr w:type="spellStart"/>
+      <w:r>
+        <w:rPr>
+          <w:b/>
+        </w:rPr>
+        <w:t>nplib</w:t>
+      </w:r>
+      <w:proofErr w:type="spellEnd"/>
+      <w:r>
+        <w:t xml:space="preserve"> dans les librairies Arduino (</w:t>
+      </w:r>
+      <w:r>
+        <w:t>C:\Program Files (x86)\Arduino\</w:t>
+      </w:r>
+      <w:proofErr w:type="spellStart"/>
+      <w:r>
+        <w:t>libraries</w:t>
+      </w:r>
+      <w:proofErr w:type="spellEnd"/>
+      <w:r>
+        <w:t>)</w:t>
+      </w:r>
+    </w:p>
+    <w:p>
+      <w:pPr>
+        <w:pStyle w:val="Paragraphedeliste"/>
+        <w:numPr>
+          <w:ilvl w:val="0"/>
+          <w:numId w:val="27"/>
+        </w:numPr>
+      </w:pPr>
+      <w:r>
+        <w:t>Copier le contenu la librairie NP de niveau 1 (</w:t>
+      </w:r>
+      <w:proofErr w:type="spellStart"/>
+      <w:r>
+        <w:t>nplib</w:t>
+      </w:r>
+      <w:proofErr w:type="spellEnd"/>
+      <w:r>
+        <w:t>/</w:t>
+      </w:r>
+      <w:proofErr w:type="spellStart"/>
+      <w:r>
+        <w:t>src</w:t>
+      </w:r>
+      <w:proofErr w:type="spellEnd"/>
+      <w:r>
+        <w:t>/l1)</w:t>
+      </w:r>
+    </w:p>
+    <w:p>
+      <w:pPr>
+        <w:pStyle w:val="Paragraphedeliste"/>
+        <w:numPr>
+          <w:ilvl w:val="0"/>
+          <w:numId w:val="27"/>
+        </w:numPr>
+      </w:pPr>
+      <w:r>
+        <w:t xml:space="preserve">Coller les sources dans le </w:t>
+      </w:r>
+      <w:r>
+        <w:t>dossier</w:t>
+      </w:r>
+      <w:r>
+        <w:t xml:space="preserve"> </w:t>
+      </w:r>
+      <w:proofErr w:type="spellStart"/>
+      <w:r>
+        <w:rPr>
+          <w:b/>
+        </w:rPr>
+        <w:t>nplib</w:t>
+      </w:r>
+      <w:proofErr w:type="spellEnd"/>
+      <w:r>
+        <w:t xml:space="preserve"> créé ci-dessus</w:t>
+      </w:r>
+    </w:p>
+    <w:p>
+      <w:pPr>
+        <w:pStyle w:val="Paragraphedeliste"/>
+        <w:numPr>
+          <w:ilvl w:val="0"/>
+          <w:numId w:val="27"/>
+        </w:numPr>
+      </w:pPr>
+      <w:r>
+        <w:t>Redémarrer l’IDE Arduino</w:t>
+      </w:r>
+    </w:p>
+    <w:p>
+      <w:r>
+        <w:t>Ou depuis un lien symbolique :</w:t>
+      </w:r>
+    </w:p>
+    <w:p>
+      <w:pPr>
+        <w:pStyle w:val="Paragraphedeliste"/>
+        <w:numPr>
+          <w:ilvl w:val="0"/>
+          <w:numId w:val="28"/>
+        </w:numPr>
+      </w:pPr>
+      <w:r>
+        <w:t>Télécharger le code source depuis le dépôt (</w:t>
+      </w:r>
+      <w:hyperlink r:id="rId14" w:history="1">
+        <w:r>
+          <w:rPr>
+            <w:rStyle w:val="Lienhypertexte"/>
+          </w:rPr>
+          <w:t>https://github.com/Ace4teaM/nplib</w:t>
+        </w:r>
+      </w:hyperlink>
+      <w:r>
+        <w:t>)</w:t>
+      </w:r>
+    </w:p>
+    <w:p>
+      <w:pPr>
+        <w:pStyle w:val="Paragraphedeliste"/>
+        <w:numPr>
+          <w:ilvl w:val="0"/>
+          <w:numId w:val="28"/>
+        </w:numPr>
+      </w:pPr>
+      <w:r>
+        <w:t xml:space="preserve">Créer un dossier nommé </w:t>
+      </w:r>
+      <w:proofErr w:type="spellStart"/>
+      <w:r>
+        <w:rPr>
+          <w:b/>
+        </w:rPr>
+        <w:t>nplib</w:t>
+      </w:r>
+      <w:proofErr w:type="spellEnd"/>
+      <w:r>
+        <w:t xml:space="preserve"> dans les librairies Arduino (</w:t>
+      </w:r>
+      <w:r>
+        <w:t>C:\Program Files (x86)\Arduino\</w:t>
+      </w:r>
+      <w:proofErr w:type="spellStart"/>
+      <w:r>
+        <w:t>libraries</w:t>
+      </w:r>
+      <w:proofErr w:type="spellEnd"/>
+      <w:r>
+        <w:t>)</w:t>
+      </w:r>
+    </w:p>
+    <w:p>
+      <w:pPr>
+        <w:pStyle w:val="Paragraphedeliste"/>
+        <w:numPr>
+          <w:ilvl w:val="0"/>
+          <w:numId w:val="28"/>
+        </w:numPr>
+      </w:pPr>
+      <w:r>
+        <w:t>Ouvrir l’invite de commande DOS</w:t>
+      </w:r>
+      <w:r>
+        <w:t xml:space="preserve"> </w:t>
+      </w:r>
+    </w:p>
+    <w:p>
+      <w:pPr>
+        <w:pStyle w:val="Paragraphedeliste"/>
+        <w:numPr>
+          <w:ilvl w:val="1"/>
+          <w:numId w:val="28"/>
+        </w:numPr>
+      </w:pPr>
+      <w:r>
+        <w:t xml:space="preserve">Ouvrir le dossier des librairies Arduino </w:t>
+      </w:r>
+      <w:r>
+        <w:t xml:space="preserve"> « </w:t>
+      </w:r>
+      <w:r>
+        <w:rPr>
+          <w:rFonts w:ascii="Verdana" w:hAnsi="Verdana"/>
+          <w:b/>
+          <w:sz w:val="12"/>
+        </w:rPr>
+        <w:t xml:space="preserve">cd </w:t>
+      </w:r>
+      <w:r>
+        <w:rPr>
+          <w:rFonts w:ascii="Verdana" w:hAnsi="Verdana"/>
+          <w:b/>
+          <w:sz w:val="12"/>
+        </w:rPr>
+        <w:t>"</w:t>
+      </w:r>
+      <w:r>
+        <w:rPr>
+          <w:rFonts w:ascii="Verdana" w:hAnsi="Verdana"/>
+          <w:b/>
+          <w:sz w:val="12"/>
+        </w:rPr>
+        <w:t>C:\Program Files (x86)\Arduino\</w:t>
+      </w:r>
+      <w:proofErr w:type="spellStart"/>
+      <w:r>
+        <w:rPr>
+          <w:rFonts w:ascii="Verdana" w:hAnsi="Verdana"/>
+          <w:b/>
+          <w:sz w:val="12"/>
+        </w:rPr>
+        <w:t>libraries</w:t>
+      </w:r>
+      <w:proofErr w:type="spellEnd"/>
+      <w:r>
+        <w:rPr>
+          <w:rFonts w:ascii="Verdana" w:hAnsi="Verdana"/>
+          <w:b/>
+          <w:sz w:val="12"/>
+        </w:rPr>
+        <w:t>"</w:t>
+      </w:r>
+      <w:r>
+        <w:rPr>
+          <w:sz w:val="12"/>
+        </w:rPr>
+        <w:t> </w:t>
+      </w:r>
+      <w:r>
+        <w:t>»</w:t>
+      </w:r>
+      <w:r>
+        <w:t xml:space="preserve"> </w:t>
+      </w:r>
+    </w:p>
+    <w:p>
+      <w:pPr>
+        <w:pStyle w:val="Paragraphedeliste"/>
+        <w:numPr>
+          <w:ilvl w:val="1"/>
+          <w:numId w:val="28"/>
+        </w:numPr>
+      </w:pPr>
+      <w:r>
+        <w:t>Créer le lien « </w:t>
+      </w:r>
+      <w:proofErr w:type="spellStart"/>
+      <w:r>
+        <w:rPr>
+          <w:rFonts w:ascii="Verdana" w:hAnsi="Verdana"/>
+          <w:b/>
+          <w:sz w:val="12"/>
+        </w:rPr>
+        <w:t>mklink</w:t>
+      </w:r>
+      <w:proofErr w:type="spellEnd"/>
+      <w:r>
+        <w:rPr>
+          <w:rFonts w:ascii="Verdana" w:hAnsi="Verdana"/>
+          <w:b/>
+          <w:sz w:val="12"/>
+        </w:rPr>
+        <w:t xml:space="preserve"> /D </w:t>
+      </w:r>
+      <w:proofErr w:type="spellStart"/>
+      <w:r>
+        <w:rPr>
+          <w:rFonts w:ascii="Verdana" w:hAnsi="Verdana"/>
+          <w:b/>
+          <w:sz w:val="12"/>
+        </w:rPr>
+        <w:t>nplib</w:t>
+      </w:r>
+      <w:proofErr w:type="spellEnd"/>
+      <w:r>
+        <w:rPr>
+          <w:rFonts w:ascii="Verdana" w:hAnsi="Verdana"/>
+          <w:b/>
+          <w:sz w:val="12"/>
+        </w:rPr>
+        <w:t xml:space="preserve"> "C:\Users\developpement\Documents\GitHub\nplib\src\l1"</w:t>
+      </w:r>
+      <w:r>
+        <w:rPr>
+          <w:sz w:val="12"/>
+        </w:rPr>
+        <w:t> </w:t>
+      </w:r>
+      <w:r>
+        <w:t>»</w:t>
+      </w:r>
+    </w:p>
+    <w:p>
+      <w:pPr>
+        <w:pStyle w:val="Paragraphedeliste"/>
+        <w:numPr>
+          <w:ilvl w:val="0"/>
+          <w:numId w:val="28"/>
+        </w:numPr>
+      </w:pPr>
+      <w:r>
+        <w:t>Redémarrer l</w:t>
+      </w:r>
+      <w:r>
+        <w:t>’</w:t>
+      </w:r>
+      <w:r>
+        <w:t>IDE Arduino</w:t>
+      </w:r>
+      <w:bookmarkStart w:id="16" w:name="_GoBack"/>
+      <w:bookmarkEnd w:id="16"/>
+    </w:p>
+    <w:p>
+      <w:pPr>
+        <w:pStyle w:val="Titre3"/>
+      </w:pPr>
+      <w:r>
         <w:t>Configuration des équipement</w:t>
       </w:r>
       <w:r>
@@ -2712,7 +3275,21 @@
     </w:p>
     <w:p>
       <w:r>
-        <w:t>La configuration est stocké dans un fichier XML permettant ainsi une configuration facilement manipulable. Le programme se charge de le parser en mémoire pour être rapidement consultable.</w:t>
+        <w:t xml:space="preserve">La configuration est </w:t>
+      </w:r>
+      <w:r>
+        <w:t>stockée</w:t>
+      </w:r>
+      <w:r>
+        <w:t xml:space="preserve"> dans un fichier XML permettant ainsi une configuration facilement manipulable. Le programme se charge de le </w:t>
+      </w:r>
+      <w:proofErr w:type="spellStart"/>
+      <w:r>
+        <w:t>parser</w:t>
+      </w:r>
+      <w:proofErr w:type="spellEnd"/>
+      <w:r>
+        <w:t xml:space="preserve"> en mémoire pour être rapidement consultable.</w:t>
       </w:r>
     </w:p>
     <w:p>
@@ -2731,7 +3308,10 @@
         <w:t>s</w:t>
       </w:r>
       <w:r>
-        <w:t xml:space="preserve"> tièrces</w:t>
+        <w:t xml:space="preserve"> </w:t>
+      </w:r>
+      <w:r>
+        <w:t>tierces</w:t>
       </w:r>
     </w:p>
     <w:p>
@@ -2768,18 +3348,26 @@
         <w:pStyle w:val="Titre3"/>
       </w:pPr>
       <w:r>
-        <w:t>Wifi Shield</w:t>
-      </w:r>
-      <w:r>
-        <w:t xml:space="preserve"> (</w:t>
-      </w:r>
+        <w:t xml:space="preserve">Wifi </w:t>
+      </w:r>
+      <w:proofErr w:type="spellStart"/>
+      <w:r>
+        <w:t>Shield</w:t>
+      </w:r>
+      <w:proofErr w:type="spellEnd"/>
       <w:r>
         <w:t xml:space="preserve"> </w:t>
       </w:r>
-      <w:bookmarkStart w:id="16" w:name="_GoBack"/>
-      <w:bookmarkEnd w:id="16"/>
-      <w:r>
-        <w:t xml:space="preserve">IMPORTANT </w:t>
+      <w:proofErr w:type="gramStart"/>
+      <w:r>
+        <w:t>(</w:t>
+      </w:r>
+      <w:r>
+        <w:t xml:space="preserve"> IMPORTANT</w:t>
+      </w:r>
+      <w:proofErr w:type="gramEnd"/>
+      <w:r>
+        <w:t xml:space="preserve"> </w:t>
       </w:r>
       <w:r>
         <w:t>)</w:t>
@@ -2812,7 +3400,25 @@
           <w:i/>
           <w:color w:val="FF0000"/>
         </w:rPr>
-        <w:t>Pour utiliser le module Wifi avec son Firmware d’origine. Le programme doit OBLIGATOIREMENT être compilé</w:t>
+        <w:t xml:space="preserve">Pour utiliser le module Wifi avec son </w:t>
+      </w:r>
+      <w:proofErr w:type="spellStart"/>
+      <w:r>
+        <w:rPr>
+          <w:rStyle w:val="lev"/>
+          <w:i/>
+          <w:color w:val="FF0000"/>
+        </w:rPr>
+        <w:t>Firmware</w:t>
+      </w:r>
+      <w:proofErr w:type="spellEnd"/>
+      <w:r>
+        <w:rPr>
+          <w:rStyle w:val="lev"/>
+          <w:i/>
+          <w:color w:val="FF0000"/>
+        </w:rPr>
+        <w:t xml:space="preserve"> d’origine. Le programme doit OBLIGATOIREMENT être compilé</w:t>
       </w:r>
       <w:r>
         <w:rPr>
@@ -2870,8 +3476,36 @@
           <w:i/>
           <w:color w:val="FF0000"/>
         </w:rPr>
-        <w:t>0.5+ merci de mettre à jour le Firmeware du Wifi Shield</w:t>
-      </w:r>
+        <w:t xml:space="preserve">0.5+ merci de mettre à jour le </w:t>
+      </w:r>
+      <w:proofErr w:type="spellStart"/>
+      <w:r>
+        <w:rPr>
+          <w:rStyle w:val="lev"/>
+          <w:i/>
+          <w:color w:val="FF0000"/>
+        </w:rPr>
+        <w:t>Firmeware</w:t>
+      </w:r>
+      <w:proofErr w:type="spellEnd"/>
+      <w:r>
+        <w:rPr>
+          <w:rStyle w:val="lev"/>
+          <w:i/>
+          <w:color w:val="FF0000"/>
+        </w:rPr>
+        <w:t xml:space="preserve"> du Wifi </w:t>
+      </w:r>
+      <w:proofErr w:type="spellStart"/>
+      <w:r>
+        <w:rPr>
+          <w:rStyle w:val="lev"/>
+          <w:i/>
+          <w:color w:val="FF0000"/>
+        </w:rPr>
+        <w:t>Shield</w:t>
+      </w:r>
+      <w:proofErr w:type="spellEnd"/>
     </w:p>
     <w:p>
       <w:pPr>
@@ -2885,7 +3519,23 @@
           <w:rStyle w:val="lev"/>
           <w:b w:val="0"/>
         </w:rPr>
-        <w:t>Symptômes : Le Wifi Shield se connecte au réseau mais ne reçoit pas les requêtes TCP/IP</w:t>
+        <w:t xml:space="preserve">Symptômes : Le Wifi </w:t>
+      </w:r>
+      <w:proofErr w:type="spellStart"/>
+      <w:r>
+        <w:rPr>
+          <w:rStyle w:val="lev"/>
+          <w:b w:val="0"/>
+        </w:rPr>
+        <w:t>Shield</w:t>
+      </w:r>
+      <w:proofErr w:type="spellEnd"/>
+      <w:r>
+        <w:rPr>
+          <w:rStyle w:val="lev"/>
+          <w:b w:val="0"/>
+        </w:rPr>
+        <w:t xml:space="preserve"> se connecte au réseau mais ne reçoit pas les requêtes TCP/IP</w:t>
       </w:r>
     </w:p>
     <w:p>
@@ -2901,6 +3551,7 @@
           <w:b w:val="0"/>
           <w:u w:val="single"/>
         </w:rPr>
+        <w:lastRenderedPageBreak/>
         <w:t>Articles connexes</w:t>
       </w:r>
       <w:r>
@@ -2922,7 +3573,7 @@
           <w:bCs/>
         </w:rPr>
       </w:pPr>
-      <w:hyperlink r:id="rId13" w:history="1">
+      <w:hyperlink r:id="rId15" w:history="1">
         <w:r>
           <w:rPr>
             <w:rStyle w:val="Lienhypertexte"/>
@@ -2943,7 +3594,7 @@
           <w:b w:val="0"/>
         </w:rPr>
       </w:pPr>
-      <w:hyperlink r:id="rId14" w:history="1">
+      <w:hyperlink r:id="rId16" w:history="1">
         <w:r>
           <w:rPr>
             <w:rStyle w:val="Lienhypertexte"/>
@@ -2971,7 +3622,7 @@
           <w:b w:val="0"/>
         </w:rPr>
       </w:pPr>
-      <w:hyperlink r:id="rId15" w:history="1">
+      <w:hyperlink r:id="rId17" w:history="1">
         <w:r>
           <w:rPr>
             <w:rStyle w:val="Lienhypertexte"/>
@@ -4198,6 +4849,92 @@
     </w:lvl>
   </w:abstractNum>
   <w:abstractNum w:abstractNumId="11">
+    <w:nsid w:val="42021582"/>
+    <w:multiLevelType w:val="hybridMultilevel"/>
+    <w:tmpl w:val="AB463D3C"/>
+    <w:lvl w:ilvl="0" w:tplc="040C000F">
+      <w:start w:val="1"/>
+      <w:numFmt w:val="decimal"/>
+      <w:lvlText w:val="%1."/>
+      <w:lvlJc w:val="left"/>
+      <w:pPr>
+        <w:ind w:left="720" w:hanging="360"/>
+      </w:pPr>
+    </w:lvl>
+    <w:lvl w:ilvl="1" w:tplc="040C0019" w:tentative="1">
+      <w:start w:val="1"/>
+      <w:numFmt w:val="lowerLetter"/>
+      <w:lvlText w:val="%2."/>
+      <w:lvlJc w:val="left"/>
+      <w:pPr>
+        <w:ind w:left="1440" w:hanging="360"/>
+      </w:pPr>
+    </w:lvl>
+    <w:lvl w:ilvl="2" w:tplc="040C001B" w:tentative="1">
+      <w:start w:val="1"/>
+      <w:numFmt w:val="lowerRoman"/>
+      <w:lvlText w:val="%3."/>
+      <w:lvlJc w:val="right"/>
+      <w:pPr>
+        <w:ind w:left="2160" w:hanging="180"/>
+      </w:pPr>
+    </w:lvl>
+    <w:lvl w:ilvl="3" w:tplc="040C000F" w:tentative="1">
+      <w:start w:val="1"/>
+      <w:numFmt w:val="decimal"/>
+      <w:lvlText w:val="%4."/>
+      <w:lvlJc w:val="left"/>
+      <w:pPr>
+        <w:ind w:left="2880" w:hanging="360"/>
+      </w:pPr>
+    </w:lvl>
+    <w:lvl w:ilvl="4" w:tplc="040C0019" w:tentative="1">
+      <w:start w:val="1"/>
+      <w:numFmt w:val="lowerLetter"/>
+      <w:lvlText w:val="%5."/>
+      <w:lvlJc w:val="left"/>
+      <w:pPr>
+        <w:ind w:left="3600" w:hanging="360"/>
+      </w:pPr>
+    </w:lvl>
+    <w:lvl w:ilvl="5" w:tplc="040C001B" w:tentative="1">
+      <w:start w:val="1"/>
+      <w:numFmt w:val="lowerRoman"/>
+      <w:lvlText w:val="%6."/>
+      <w:lvlJc w:val="right"/>
+      <w:pPr>
+        <w:ind w:left="4320" w:hanging="180"/>
+      </w:pPr>
+    </w:lvl>
+    <w:lvl w:ilvl="6" w:tplc="040C000F" w:tentative="1">
+      <w:start w:val="1"/>
+      <w:numFmt w:val="decimal"/>
+      <w:lvlText w:val="%7."/>
+      <w:lvlJc w:val="left"/>
+      <w:pPr>
+        <w:ind w:left="5040" w:hanging="360"/>
+      </w:pPr>
+    </w:lvl>
+    <w:lvl w:ilvl="7" w:tplc="040C0019" w:tentative="1">
+      <w:start w:val="1"/>
+      <w:numFmt w:val="lowerLetter"/>
+      <w:lvlText w:val="%8."/>
+      <w:lvlJc w:val="left"/>
+      <w:pPr>
+        <w:ind w:left="5760" w:hanging="360"/>
+      </w:pPr>
+    </w:lvl>
+    <w:lvl w:ilvl="8" w:tplc="040C001B" w:tentative="1">
+      <w:start w:val="1"/>
+      <w:numFmt w:val="lowerRoman"/>
+      <w:lvlText w:val="%9."/>
+      <w:lvlJc w:val="right"/>
+      <w:pPr>
+        <w:ind w:left="6480" w:hanging="180"/>
+      </w:pPr>
+    </w:lvl>
+  </w:abstractNum>
+  <w:abstractNum w:abstractNumId="12">
     <w:nsid w:val="44996D8D"/>
     <w:multiLevelType w:val="hybridMultilevel"/>
     <w:tmpl w:val="33E09BE4"/>
@@ -4310,7 +5047,7 @@
       </w:rPr>
     </w:lvl>
   </w:abstractNum>
-  <w:abstractNum w:abstractNumId="12">
+  <w:abstractNum w:abstractNumId="13">
     <w:nsid w:val="45714F86"/>
     <w:multiLevelType w:val="hybridMultilevel"/>
     <w:tmpl w:val="2856C084"/>
@@ -4423,7 +5160,7 @@
       </w:rPr>
     </w:lvl>
   </w:abstractNum>
-  <w:abstractNum w:abstractNumId="13">
+  <w:abstractNum w:abstractNumId="14">
     <w:nsid w:val="4657300C"/>
     <w:multiLevelType w:val="hybridMultilevel"/>
     <w:tmpl w:val="FEC09C10"/>
@@ -4536,7 +5273,7 @@
       </w:rPr>
     </w:lvl>
   </w:abstractNum>
-  <w:abstractNum w:abstractNumId="14">
+  <w:abstractNum w:abstractNumId="15">
     <w:nsid w:val="4A2353E6"/>
     <w:multiLevelType w:val="hybridMultilevel"/>
     <w:tmpl w:val="BDFE66A6"/>
@@ -4650,7 +5387,7 @@
       </w:rPr>
     </w:lvl>
   </w:abstractNum>
-  <w:abstractNum w:abstractNumId="15">
+  <w:abstractNum w:abstractNumId="16">
     <w:nsid w:val="50477CE2"/>
     <w:multiLevelType w:val="hybridMultilevel"/>
     <w:tmpl w:val="64EAC0FC"/>
@@ -4763,7 +5500,7 @@
       </w:rPr>
     </w:lvl>
   </w:abstractNum>
-  <w:abstractNum w:abstractNumId="16">
+  <w:abstractNum w:abstractNumId="17">
     <w:nsid w:val="567E54DA"/>
     <w:multiLevelType w:val="hybridMultilevel"/>
     <w:tmpl w:val="03E47BC4"/>
@@ -4876,7 +5613,7 @@
       </w:rPr>
     </w:lvl>
   </w:abstractNum>
-  <w:abstractNum w:abstractNumId="17">
+  <w:abstractNum w:abstractNumId="18">
     <w:nsid w:val="5DE739A8"/>
     <w:multiLevelType w:val="hybridMultilevel"/>
     <w:tmpl w:val="40D6A35E"/>
@@ -4989,7 +5726,7 @@
       </w:rPr>
     </w:lvl>
   </w:abstractNum>
-  <w:abstractNum w:abstractNumId="18">
+  <w:abstractNum w:abstractNumId="19">
     <w:nsid w:val="64154D54"/>
     <w:multiLevelType w:val="hybridMultilevel"/>
     <w:tmpl w:val="AD422C56"/>
@@ -5102,7 +5839,7 @@
       </w:rPr>
     </w:lvl>
   </w:abstractNum>
-  <w:abstractNum w:abstractNumId="19">
+  <w:abstractNum w:abstractNumId="20">
     <w:nsid w:val="65943D62"/>
     <w:multiLevelType w:val="hybridMultilevel"/>
     <w:tmpl w:val="2CD67DF8"/>
@@ -5215,7 +5952,7 @@
       </w:rPr>
     </w:lvl>
   </w:abstractNum>
-  <w:abstractNum w:abstractNumId="20">
+  <w:abstractNum w:abstractNumId="21">
     <w:nsid w:val="65F41174"/>
     <w:multiLevelType w:val="hybridMultilevel"/>
     <w:tmpl w:val="C61832C4"/>
@@ -5328,7 +6065,93 @@
       </w:rPr>
     </w:lvl>
   </w:abstractNum>
-  <w:abstractNum w:abstractNumId="21">
+  <w:abstractNum w:abstractNumId="22">
+    <w:nsid w:val="6662048D"/>
+    <w:multiLevelType w:val="hybridMultilevel"/>
+    <w:tmpl w:val="AB463D3C"/>
+    <w:lvl w:ilvl="0" w:tplc="040C000F">
+      <w:start w:val="1"/>
+      <w:numFmt w:val="decimal"/>
+      <w:lvlText w:val="%1."/>
+      <w:lvlJc w:val="left"/>
+      <w:pPr>
+        <w:ind w:left="720" w:hanging="360"/>
+      </w:pPr>
+    </w:lvl>
+    <w:lvl w:ilvl="1" w:tplc="040C0019">
+      <w:start w:val="1"/>
+      <w:numFmt w:val="lowerLetter"/>
+      <w:lvlText w:val="%2."/>
+      <w:lvlJc w:val="left"/>
+      <w:pPr>
+        <w:ind w:left="1440" w:hanging="360"/>
+      </w:pPr>
+    </w:lvl>
+    <w:lvl w:ilvl="2" w:tplc="040C001B" w:tentative="1">
+      <w:start w:val="1"/>
+      <w:numFmt w:val="lowerRoman"/>
+      <w:lvlText w:val="%3."/>
+      <w:lvlJc w:val="right"/>
+      <w:pPr>
+        <w:ind w:left="2160" w:hanging="180"/>
+      </w:pPr>
+    </w:lvl>
+    <w:lvl w:ilvl="3" w:tplc="040C000F" w:tentative="1">
+      <w:start w:val="1"/>
+      <w:numFmt w:val="decimal"/>
+      <w:lvlText w:val="%4."/>
+      <w:lvlJc w:val="left"/>
+      <w:pPr>
+        <w:ind w:left="2880" w:hanging="360"/>
+      </w:pPr>
+    </w:lvl>
+    <w:lvl w:ilvl="4" w:tplc="040C0019" w:tentative="1">
+      <w:start w:val="1"/>
+      <w:numFmt w:val="lowerLetter"/>
+      <w:lvlText w:val="%5."/>
+      <w:lvlJc w:val="left"/>
+      <w:pPr>
+        <w:ind w:left="3600" w:hanging="360"/>
+      </w:pPr>
+    </w:lvl>
+    <w:lvl w:ilvl="5" w:tplc="040C001B" w:tentative="1">
+      <w:start w:val="1"/>
+      <w:numFmt w:val="lowerRoman"/>
+      <w:lvlText w:val="%6."/>
+      <w:lvlJc w:val="right"/>
+      <w:pPr>
+        <w:ind w:left="4320" w:hanging="180"/>
+      </w:pPr>
+    </w:lvl>
+    <w:lvl w:ilvl="6" w:tplc="040C000F" w:tentative="1">
+      <w:start w:val="1"/>
+      <w:numFmt w:val="decimal"/>
+      <w:lvlText w:val="%7."/>
+      <w:lvlJc w:val="left"/>
+      <w:pPr>
+        <w:ind w:left="5040" w:hanging="360"/>
+      </w:pPr>
+    </w:lvl>
+    <w:lvl w:ilvl="7" w:tplc="040C0019" w:tentative="1">
+      <w:start w:val="1"/>
+      <w:numFmt w:val="lowerLetter"/>
+      <w:lvlText w:val="%8."/>
+      <w:lvlJc w:val="left"/>
+      <w:pPr>
+        <w:ind w:left="5760" w:hanging="360"/>
+      </w:pPr>
+    </w:lvl>
+    <w:lvl w:ilvl="8" w:tplc="040C001B" w:tentative="1">
+      <w:start w:val="1"/>
+      <w:numFmt w:val="lowerRoman"/>
+      <w:lvlText w:val="%9."/>
+      <w:lvlJc w:val="right"/>
+      <w:pPr>
+        <w:ind w:left="6480" w:hanging="180"/>
+      </w:pPr>
+    </w:lvl>
+  </w:abstractNum>
+  <w:abstractNum w:abstractNumId="23">
     <w:nsid w:val="69D558C3"/>
     <w:multiLevelType w:val="hybridMultilevel"/>
     <w:tmpl w:val="F8081288"/>
@@ -5441,7 +6264,7 @@
       </w:rPr>
     </w:lvl>
   </w:abstractNum>
-  <w:abstractNum w:abstractNumId="22">
+  <w:abstractNum w:abstractNumId="24">
     <w:nsid w:val="6E143D18"/>
     <w:multiLevelType w:val="hybridMultilevel"/>
     <w:tmpl w:val="E3F269D4"/>
@@ -5554,7 +6377,7 @@
       </w:rPr>
     </w:lvl>
   </w:abstractNum>
-  <w:abstractNum w:abstractNumId="23">
+  <w:abstractNum w:abstractNumId="25">
     <w:nsid w:val="711632C6"/>
     <w:multiLevelType w:val="hybridMultilevel"/>
     <w:tmpl w:val="01FA1436"/>
@@ -5667,7 +6490,7 @@
       </w:rPr>
     </w:lvl>
   </w:abstractNum>
-  <w:abstractNum w:abstractNumId="24">
+  <w:abstractNum w:abstractNumId="26">
     <w:nsid w:val="71A7746E"/>
     <w:multiLevelType w:val="hybridMultilevel"/>
     <w:tmpl w:val="CD4C9BD4"/>
@@ -5780,7 +6603,7 @@
       </w:rPr>
     </w:lvl>
   </w:abstractNum>
-  <w:abstractNum w:abstractNumId="25">
+  <w:abstractNum w:abstractNumId="27">
     <w:nsid w:val="7D463FE5"/>
     <w:multiLevelType w:val="hybridMultilevel"/>
     <w:tmpl w:val="D2B281F8"/>
@@ -5894,16 +6717,16 @@
     </w:lvl>
   </w:abstractNum>
   <w:num w:numId="1">
+    <w:abstractNumId w:val="23"/>
+  </w:num>
+  <w:num w:numId="2">
+    <w:abstractNumId w:val="18"/>
+  </w:num>
+  <w:num w:numId="3">
     <w:abstractNumId w:val="21"/>
   </w:num>
-  <w:num w:numId="2">
-    <w:abstractNumId w:val="17"/>
-  </w:num>
-  <w:num w:numId="3">
-    <w:abstractNumId w:val="20"/>
-  </w:num>
   <w:num w:numId="4">
-    <w:abstractNumId w:val="18"/>
+    <w:abstractNumId w:val="19"/>
   </w:num>
   <w:num w:numId="5">
     <w:abstractNumId w:val="8"/>
@@ -5915,19 +6738,19 @@
     <w:abstractNumId w:val="0"/>
   </w:num>
   <w:num w:numId="8">
-    <w:abstractNumId w:val="24"/>
+    <w:abstractNumId w:val="26"/>
   </w:num>
   <w:num w:numId="9">
     <w:abstractNumId w:val="2"/>
   </w:num>
   <w:num w:numId="10">
-    <w:abstractNumId w:val="14"/>
+    <w:abstractNumId w:val="15"/>
   </w:num>
   <w:num w:numId="11">
     <w:abstractNumId w:val="9"/>
   </w:num>
   <w:num w:numId="12">
-    <w:abstractNumId w:val="12"/>
+    <w:abstractNumId w:val="13"/>
   </w:num>
   <w:num w:numId="13">
     <w:abstractNumId w:val="5"/>
@@ -5942,25 +6765,25 @@
     <w:abstractNumId w:val="7"/>
   </w:num>
   <w:num w:numId="17">
-    <w:abstractNumId w:val="15"/>
+    <w:abstractNumId w:val="16"/>
   </w:num>
   <w:num w:numId="18">
-    <w:abstractNumId w:val="11"/>
+    <w:abstractNumId w:val="12"/>
   </w:num>
   <w:num w:numId="19">
-    <w:abstractNumId w:val="22"/>
+    <w:abstractNumId w:val="24"/>
   </w:num>
   <w:num w:numId="20">
-    <w:abstractNumId w:val="16"/>
+    <w:abstractNumId w:val="17"/>
   </w:num>
   <w:num w:numId="21">
-    <w:abstractNumId w:val="23"/>
+    <w:abstractNumId w:val="25"/>
   </w:num>
   <w:num w:numId="22">
-    <w:abstractNumId w:val="25"/>
+    <w:abstractNumId w:val="27"/>
   </w:num>
   <w:num w:numId="23">
-    <w:abstractNumId w:val="13"/>
+    <w:abstractNumId w:val="14"/>
   </w:num>
   <w:num w:numId="24">
     <w:abstractNumId w:val="6"/>
@@ -5969,7 +6792,13 @@
     <w:abstractNumId w:val="4"/>
   </w:num>
   <w:num w:numId="26">
-    <w:abstractNumId w:val="19"/>
+    <w:abstractNumId w:val="20"/>
+  </w:num>
+  <w:num w:numId="27">
+    <w:abstractNumId w:val="11"/>
+  </w:num>
+  <w:num w:numId="28">
+    <w:abstractNumId w:val="22"/>
   </w:num>
 </w:numbering>
 </file>
@@ -7421,7 +8250,7 @@
 </file>
 
 <file path=customXml/itemProps2.xml><?xml version="1.0" encoding="utf-8"?>
-<ds:datastoreItem xmlns:ds="http://schemas.openxmlformats.org/officeDocument/2006/customXml" ds:itemID="{6189E75D-5240-423C-91AB-91072E8109EC}">
+<ds:datastoreItem xmlns:ds="http://schemas.openxmlformats.org/officeDocument/2006/customXml" ds:itemID="{02A5917D-258A-49CD-BE80-893BBC45B41D}">
   <ds:schemaRefs>
     <ds:schemaRef ds:uri="http://schemas.openxmlformats.org/officeDocument/2006/bibliography"/>
   </ds:schemaRefs>

</xml_diff>

<commit_message>
base architecture for Desktop application
</commit_message>
<xml_diff>
--- a/Arduino App/Arduino.docx
+++ b/Arduino App/Arduino.docx
@@ -174,18 +174,8 @@
                         <w:sz w:val="44"/>
                         <w:szCs w:val="44"/>
                       </w:rPr>
-                      <w:t xml:space="preserve">Application </w:t>
+                      <w:t>Application Android</w:t>
                     </w:r>
-                    <w:proofErr w:type="spellStart"/>
-                    <w:r>
-                      <w:rPr>
-                        <w:rFonts w:asciiTheme="majorHAnsi" w:eastAsiaTheme="majorEastAsia" w:hAnsiTheme="majorHAnsi" w:cstheme="majorBidi"/>
-                        <w:sz w:val="44"/>
-                        <w:szCs w:val="44"/>
-                      </w:rPr>
-                      <w:t>Android</w:t>
-                    </w:r>
-                    <w:proofErr w:type="spellEnd"/>
                   </w:p>
                 </w:tc>
               </w:sdtContent>
@@ -2344,13 +2334,11 @@
       <w:pPr>
         <w:pStyle w:val="Titre3"/>
       </w:pPr>
-      <w:bookmarkStart w:id="8" w:name="_Toc357780836"/>
-      <w:proofErr w:type="spellStart"/>
-      <w:r>
-        <w:t>Environement</w:t>
-      </w:r>
+      <w:r>
+        <w:t>Environnement</w:t>
+      </w:r>
+      <w:bookmarkStart w:id="8" w:name="_GoBack"/>
       <w:bookmarkEnd w:id="8"/>
-      <w:proofErr w:type="spellEnd"/>
     </w:p>
     <w:p>
       <w:pPr>
@@ -3006,13 +2994,7 @@
         </w:numPr>
       </w:pPr>
       <w:r>
-        <w:t xml:space="preserve">Coller les sources dans le </w:t>
-      </w:r>
-      <w:r>
-        <w:t>dossier</w:t>
-      </w:r>
-      <w:r>
-        <w:t xml:space="preserve"> </w:t>
+        <w:t xml:space="preserve">Coller les sources dans le dossier </w:t>
       </w:r>
       <w:proofErr w:type="spellStart"/>
       <w:r>
@@ -3124,10 +3106,7 @@
         </w:numPr>
       </w:pPr>
       <w:r>
-        <w:t xml:space="preserve">Ouvrir le dossier des librairies Arduino </w:t>
-      </w:r>
-      <w:r>
-        <w:t xml:space="preserve"> « </w:t>
+        <w:t>Ouvrir le dossier des librairies Arduino  « </w:t>
       </w:r>
       <w:r>
         <w:rPr>
@@ -3143,45 +3122,34 @@
           <w:b/>
           <w:sz w:val="12"/>
         </w:rPr>
-        <w:t>"</w:t>
-      </w:r>
+        <w:t>"C:\Program Files (x86)\Arduino\</w:t>
+      </w:r>
+      <w:proofErr w:type="spellStart"/>
       <w:r>
         <w:rPr>
           <w:rFonts w:ascii="Verdana" w:hAnsi="Verdana"/>
           <w:b/>
           <w:sz w:val="12"/>
         </w:rPr>
-        <w:t>C:\Program Files (x86)\Arduino\</w:t>
-      </w:r>
-      <w:proofErr w:type="spellStart"/>
+        <w:t>libraries</w:t>
+      </w:r>
+      <w:proofErr w:type="spellEnd"/>
       <w:r>
         <w:rPr>
           <w:rFonts w:ascii="Verdana" w:hAnsi="Verdana"/>
           <w:b/>
           <w:sz w:val="12"/>
         </w:rPr>
-        <w:t>libraries</w:t>
-      </w:r>
-      <w:proofErr w:type="spellEnd"/>
-      <w:r>
-        <w:rPr>
-          <w:rFonts w:ascii="Verdana" w:hAnsi="Verdana"/>
-          <w:b/>
+        <w:t>"</w:t>
+      </w:r>
+      <w:r>
+        <w:rPr>
           <w:sz w:val="12"/>
         </w:rPr>
-        <w:t>"</w:t>
-      </w:r>
-      <w:r>
-        <w:rPr>
-          <w:sz w:val="12"/>
-        </w:rPr>
         <w:t> </w:t>
       </w:r>
       <w:r>
-        <w:t>»</w:t>
-      </w:r>
-      <w:r>
-        <w:t xml:space="preserve"> </w:t>
+        <w:t xml:space="preserve">» </w:t>
       </w:r>
     </w:p>
     <w:p>
@@ -3250,16 +3218,8 @@
         </w:numPr>
       </w:pPr>
       <w:r>
-        <w:t>Redémarrer l</w:t>
-      </w:r>
-      <w:r>
-        <w:t>’</w:t>
-      </w:r>
-      <w:r>
-        <w:t>IDE Arduino</w:t>
-      </w:r>
-      <w:bookmarkStart w:id="16" w:name="_GoBack"/>
-      <w:bookmarkEnd w:id="16"/>
+        <w:t>Redémarrer l’IDE Arduino</w:t>
+      </w:r>
     </w:p>
     <w:p>
       <w:pPr>
@@ -8250,7 +8210,7 @@
 </file>
 
 <file path=customXml/itemProps2.xml><?xml version="1.0" encoding="utf-8"?>
-<ds:datastoreItem xmlns:ds="http://schemas.openxmlformats.org/officeDocument/2006/customXml" ds:itemID="{02A5917D-258A-49CD-BE80-893BBC45B41D}">
+<ds:datastoreItem xmlns:ds="http://schemas.openxmlformats.org/officeDocument/2006/customXml" ds:itemID="{00A45027-841A-4393-99B2-FAA623525211}">
   <ds:schemaRefs>
     <ds:schemaRef ds:uri="http://schemas.openxmlformats.org/officeDocument/2006/bibliography"/>
   </ds:schemaRefs>

</xml_diff>

<commit_message>
Déplace les librairies partagées dans le dossier "Serveur"
Implémentation + test EthernetServeur
</commit_message>
<xml_diff>
--- a/Arduino App/Arduino.docx
+++ b/Arduino App/Arduino.docx
@@ -1,6 +1,6 @@
 
 <file path=word/document.xml><?xml version="1.0" encoding="utf-8"?>
-<w:document xmlns:ve="http://schemas.openxmlformats.org/markup-compatibility/2006" xmlns:o="urn:schemas-microsoft-com:office:office" xmlns:r="http://schemas.openxmlformats.org/officeDocument/2006/relationships" xmlns:m="http://schemas.openxmlformats.org/officeDocument/2006/math" xmlns:v="urn:schemas-microsoft-com:vml" xmlns:wp="http://schemas.openxmlformats.org/drawingml/2006/wordprocessingDrawing" xmlns:w10="urn:schemas-microsoft-com:office:word" xmlns:w="http://schemas.openxmlformats.org/wordprocessingml/2006/main" xmlns:wne="http://schemas.microsoft.com/office/word/2006/wordml">
+<w:document xmlns:wpc="http://schemas.microsoft.com/office/word/2010/wordprocessingCanvas" xmlns:mc="http://schemas.openxmlformats.org/markup-compatibility/2006" xmlns:o="urn:schemas-microsoft-com:office:office" xmlns:r="http://schemas.openxmlformats.org/officeDocument/2006/relationships" xmlns:m="http://schemas.openxmlformats.org/officeDocument/2006/math" xmlns:v="urn:schemas-microsoft-com:vml" xmlns:wp14="http://schemas.microsoft.com/office/word/2010/wordprocessingDrawing" xmlns:wp="http://schemas.openxmlformats.org/drawingml/2006/wordprocessingDrawing" xmlns:w10="urn:schemas-microsoft-com:office:word" xmlns:w="http://schemas.openxmlformats.org/wordprocessingml/2006/main" xmlns:w14="http://schemas.microsoft.com/office/word/2010/wordml" xmlns:wpg="http://schemas.microsoft.com/office/word/2010/wordprocessingGroup" xmlns:wpi="http://schemas.microsoft.com/office/word/2010/wordprocessingInk" xmlns:wne="http://schemas.microsoft.com/office/word/2006/wordml" xmlns:wps="http://schemas.microsoft.com/office/word/2010/wordprocessingShape" mc:Ignorable="w14 wp14">
   <w:body>
     <w:sdt>
       <w:sdtPr>
@@ -28,7 +28,7 @@
           <w:tblPr>
             <w:tblW w:w="5000" w:type="pct"/>
             <w:jc w:val="center"/>
-            <w:tblLook w:val="04A0"/>
+            <w:tblLook w:val="04A0" w:firstRow="1" w:lastRow="0" w:firstColumn="1" w:lastColumn="0" w:noHBand="0" w:noVBand="1"/>
           </w:tblPr>
           <w:tblGrid>
             <w:gridCol w:w="9288"/>
@@ -98,6 +98,7 @@
                 <w:dataBinding w:prefixMappings="xmlns:ns0='http://schemas.openxmlformats.org/package/2006/metadata/core-properties' xmlns:ns1='http://purl.org/dc/elements/1.1/'" w:xpath="/ns0:coreProperties[1]/ns1:title[1]" w:storeItemID="{6C3C8BC8-F283-45AE-878A-BAB7291924A1}"/>
                 <w:text/>
               </w:sdtPr>
+              <w:sdtEndPr/>
               <w:sdtContent>
                 <w:tc>
                   <w:tcPr>
@@ -147,6 +148,7 @@
                 <w:dataBinding w:prefixMappings="xmlns:ns0='http://schemas.openxmlformats.org/package/2006/metadata/core-properties' xmlns:ns1='http://purl.org/dc/elements/1.1/'" w:xpath="/ns0:coreProperties[1]/ns1:subject[1]" w:storeItemID="{6C3C8BC8-F283-45AE-878A-BAB7291924A1}"/>
                 <w:text/>
               </w:sdtPr>
+              <w:sdtEndPr/>
               <w:sdtContent>
                 <w:tc>
                   <w:tcPr>
@@ -188,16 +190,7 @@
                         <w:sz w:val="44"/>
                         <w:szCs w:val="44"/>
                       </w:rPr>
-                      <w:t xml:space="preserve"> </w:t>
-                    </w:r>
-                    <w:proofErr w:type="spellStart"/>
-                    <w:r>
-                      <w:rPr>
-                        <w:rFonts w:asciiTheme="majorHAnsi" w:eastAsiaTheme="majorEastAsia" w:hAnsiTheme="majorHAnsi" w:cstheme="majorBidi"/>
-                        <w:sz w:val="44"/>
-                        <w:szCs w:val="44"/>
-                      </w:rPr>
-                      <w:t>A</w:t>
+                      <w:t xml:space="preserve"> A</w:t>
                     </w:r>
                     <w:r>
                       <w:rPr>
@@ -207,7 +200,6 @@
                       </w:rPr>
                       <w:t>rduino</w:t>
                     </w:r>
-                    <w:proofErr w:type="spellEnd"/>
                   </w:p>
                 </w:tc>
               </w:sdtContent>
@@ -248,6 +240,7 @@
                 <w:dataBinding w:prefixMappings="xmlns:ns0='http://schemas.openxmlformats.org/package/2006/metadata/core-properties' xmlns:ns1='http://purl.org/dc/elements/1.1/'" w:xpath="/ns0:coreProperties[1]/ns1:creator[1]" w:storeItemID="{6C3C8BC8-F283-45AE-878A-BAB7291924A1}"/>
                 <w:text/>
               </w:sdtPr>
+              <w:sdtEndPr/>
               <w:sdtContent>
                 <w:tc>
                   <w:tcPr>
@@ -296,7 +289,6 @@
                       </w:rPr>
                       <w:t xml:space="preserve">ael </w:t>
                     </w:r>
-                    <w:proofErr w:type="spellStart"/>
                     <w:r>
                       <w:rPr>
                         <w:b/>
@@ -321,7 +313,6 @@
                       </w:rPr>
                       <w:t>ior</w:t>
                     </w:r>
-                    <w:proofErr w:type="spellEnd"/>
                   </w:p>
                 </w:tc>
               </w:sdtContent>
@@ -348,6 +339,7 @@
                   <w:calendar w:val="gregorian"/>
                 </w:date>
               </w:sdtPr>
+              <w:sdtEndPr/>
               <w:sdtContent>
                 <w:tc>
                   <w:tcPr>
@@ -389,7 +381,7 @@
           <w:tblPr>
             <w:tblpPr w:leftFromText="187" w:rightFromText="187" w:horzAnchor="margin" w:tblpXSpec="center" w:tblpYSpec="bottom"/>
             <w:tblW w:w="5000" w:type="pct"/>
-            <w:tblLook w:val="04A0"/>
+            <w:tblLook w:val="04A0" w:firstRow="1" w:lastRow="0" w:firstColumn="1" w:lastColumn="0" w:noHBand="0" w:noVBand="1"/>
           </w:tblPr>
           <w:tblGrid>
             <w:gridCol w:w="9288"/>
@@ -402,6 +394,7 @@
                 <w:dataBinding w:prefixMappings="xmlns:ns0='http://schemas.microsoft.com/office/2006/coverPageProps'" w:xpath="/ns0:CoverPageProperties[1]/ns0:Abstract[1]" w:storeItemID="{55AF091B-3C7A-41E3-B477-F2FDAA23CFDA}"/>
                 <w:text/>
               </w:sdtPr>
+              <w:sdtEndPr/>
               <w:sdtContent>
                 <w:tc>
                   <w:tcPr>
@@ -439,14 +432,9 @@
       <w:bookmarkStart w:id="0" w:name="_Toc357780828"/>
       <w:r>
         <w:lastRenderedPageBreak/>
-        <w:t xml:space="preserve">Projet </w:t>
-      </w:r>
-      <w:proofErr w:type="spellStart"/>
-      <w:r>
-        <w:t>Arduino</w:t>
+        <w:t>Projet Arduino</w:t>
       </w:r>
       <w:bookmarkEnd w:id="0"/>
-      <w:proofErr w:type="spellEnd"/>
     </w:p>
     <w:sdt>
       <w:sdtPr>
@@ -465,6 +453,7 @@
           <w:docPartUnique/>
         </w:docPartObj>
       </w:sdtPr>
+      <w:sdtEndPr/>
       <w:sdtContent>
         <w:p>
           <w:pPr>
@@ -2118,15 +2107,7 @@
         <w:t>atériel libre et logiciel libre</w:t>
       </w:r>
       <w:r>
-        <w:t xml:space="preserve"> (source : </w:t>
-      </w:r>
-      <w:proofErr w:type="spellStart"/>
-      <w:r>
-        <w:t>Wikipedia</w:t>
-      </w:r>
-      <w:proofErr w:type="spellEnd"/>
-      <w:r>
-        <w:t>)</w:t>
+        <w:t xml:space="preserve"> (source : Wikipedia)</w:t>
       </w:r>
       <w:bookmarkEnd w:id="5"/>
     </w:p>
@@ -2143,42 +2124,12 @@
       <w:r>
         <w:t xml:space="preserve"> </w:t>
       </w:r>
-      <w:proofErr w:type="spellStart"/>
       <w:r>
         <w:rPr>
           <w:b/>
         </w:rPr>
-        <w:t>Creative</w:t>
-      </w:r>
-      <w:proofErr w:type="spellEnd"/>
-      <w:r>
-        <w:rPr>
-          <w:b/>
-        </w:rPr>
-        <w:t xml:space="preserve"> Commons Attribution </w:t>
-      </w:r>
-      <w:proofErr w:type="spellStart"/>
-      <w:r>
-        <w:rPr>
-          <w:b/>
-        </w:rPr>
-        <w:t>Share</w:t>
-      </w:r>
-      <w:proofErr w:type="spellEnd"/>
-      <w:r>
-        <w:rPr>
-          <w:b/>
-        </w:rPr>
-        <w:t>-</w:t>
-      </w:r>
-      <w:proofErr w:type="spellStart"/>
-      <w:r>
-        <w:rPr>
-          <w:b/>
-        </w:rPr>
-        <w:t>Alike</w:t>
-      </w:r>
-      <w:proofErr w:type="spellEnd"/>
+        <w:t>Creative Commons Attribution Share-Alike</w:t>
+      </w:r>
       <w:r>
         <w:t xml:space="preserve"> </w:t>
       </w:r>
@@ -2214,7 +2165,7 @@
           <w:numId w:val="11"/>
         </w:numPr>
       </w:pPr>
-      <w:hyperlink r:id="rId7" w:history="1">
+      <w:hyperlink r:id="rId8" w:history="1">
         <w:r>
           <w:rPr>
             <w:rStyle w:val="Lienhypertexte"/>
@@ -2231,7 +2182,7 @@
           <w:numId w:val="11"/>
         </w:numPr>
       </w:pPr>
-      <w:hyperlink r:id="rId8" w:history="1">
+      <w:hyperlink r:id="rId9" w:history="1">
         <w:r>
           <w:rPr>
             <w:rStyle w:val="Lienhypertexte"/>
@@ -2367,8 +2318,6 @@
       <w:r>
         <w:t>Environnement</w:t>
       </w:r>
-      <w:bookmarkStart w:id="8" w:name="_GoBack"/>
-      <w:bookmarkEnd w:id="8"/>
     </w:p>
     <w:p>
       <w:pPr>
@@ -2393,7 +2342,7 @@
         </w:rPr>
         <w:t xml:space="preserve"> (</w:t>
       </w:r>
-      <w:hyperlink r:id="rId9" w:history="1">
+      <w:hyperlink r:id="rId10" w:history="1">
         <w:r>
           <w:rPr>
             <w:rStyle w:val="Lienhypertexte"/>
@@ -2419,14 +2368,12 @@
         </w:rPr>
         <w:t xml:space="preserve">Pour nos tests nous utiliserons </w:t>
       </w:r>
-      <w:proofErr w:type="spellStart"/>
       <w:r>
         <w:rPr>
           <w:rStyle w:val="lev"/>
         </w:rPr>
         <w:t>VisualStudio</w:t>
       </w:r>
-      <w:proofErr w:type="spellEnd"/>
       <w:r>
         <w:rPr>
           <w:rStyle w:val="lev"/>
@@ -2434,14 +2381,12 @@
         </w:rPr>
         <w:t xml:space="preserve"> et son plugin </w:t>
       </w:r>
-      <w:proofErr w:type="spellStart"/>
       <w:r>
         <w:rPr>
           <w:rStyle w:val="lev"/>
         </w:rPr>
         <w:t>visualmicro</w:t>
       </w:r>
-      <w:proofErr w:type="spellEnd"/>
       <w:r>
         <w:rPr>
           <w:rStyle w:val="lev"/>
@@ -2498,7 +2443,7 @@
         </w:rPr>
         <w:t xml:space="preserve"> (</w:t>
       </w:r>
-      <w:hyperlink r:id="rId10" w:history="1">
+      <w:hyperlink r:id="rId11" w:history="1">
         <w:r>
           <w:rPr>
             <w:rStyle w:val="Lienhypertexte"/>
@@ -2514,15 +2459,212 @@
       <w:pPr>
         <w:pStyle w:val="Titre3"/>
       </w:pPr>
-      <w:bookmarkStart w:id="9" w:name="_Toc357780837"/>
+      <w:bookmarkStart w:id="8" w:name="_Toc357780837"/>
       <w:r>
         <w:t>Programmation</w:t>
       </w:r>
+      <w:bookmarkEnd w:id="8"/>
+    </w:p>
+    <w:p>
+      <w:r>
+        <w:t xml:space="preserve">Les programmes transmissibles dans la carte </w:t>
+      </w:r>
+      <w:r>
+        <w:rPr>
+          <w:rStyle w:val="lev"/>
+        </w:rPr>
+        <w:t>Arduino</w:t>
+      </w:r>
+      <w:r>
+        <w:t xml:space="preserve"> sont programmés en </w:t>
+      </w:r>
+      <w:r>
+        <w:rPr>
+          <w:rStyle w:val="lev"/>
+        </w:rPr>
+        <w:t>C</w:t>
+      </w:r>
+      <w:r>
+        <w:rPr>
+          <w:rStyle w:val="lev"/>
+        </w:rPr>
+        <w:t>/C++</w:t>
+      </w:r>
+      <w:r>
+        <w:rPr>
+          <w:rStyle w:val="lev"/>
+          <w:b w:val="0"/>
+        </w:rPr>
+        <w:t>.</w:t>
+      </w:r>
+      <w:r>
+        <w:rPr>
+          <w:rStyle w:val="lev"/>
+          <w:b w:val="0"/>
+        </w:rPr>
+        <w:t xml:space="preserve"> </w:t>
+      </w:r>
+      <w:r>
+        <w:rPr>
+          <w:rStyle w:val="lev"/>
+          <w:b w:val="0"/>
+        </w:rPr>
+        <w:t>L</w:t>
+      </w:r>
+      <w:r>
+        <w:rPr>
+          <w:rStyle w:val="lev"/>
+          <w:b w:val="0"/>
+        </w:rPr>
+        <w:t>e</w:t>
+      </w:r>
+      <w:r>
+        <w:rPr>
+          <w:rStyle w:val="lev"/>
+          <w:b w:val="0"/>
+        </w:rPr>
+        <w:t>s</w:t>
+      </w:r>
+      <w:r>
+        <w:rPr>
+          <w:rStyle w:val="lev"/>
+          <w:b w:val="0"/>
+        </w:rPr>
+        <w:t xml:space="preserve"> programme</w:t>
+      </w:r>
+      <w:r>
+        <w:rPr>
+          <w:rStyle w:val="lev"/>
+          <w:b w:val="0"/>
+        </w:rPr>
+        <w:t>s sont</w:t>
+      </w:r>
+      <w:r>
+        <w:rPr>
+          <w:rStyle w:val="lev"/>
+        </w:rPr>
+        <w:t xml:space="preserve"> </w:t>
+      </w:r>
+      <w:r>
+        <w:t>compilé</w:t>
+      </w:r>
+      <w:r>
+        <w:t>s</w:t>
+      </w:r>
+      <w:r>
+        <w:t xml:space="preserve"> est transféré</w:t>
+      </w:r>
+      <w:r>
+        <w:t>s</w:t>
+      </w:r>
+      <w:r>
+        <w:t xml:space="preserve"> via </w:t>
+      </w:r>
+      <w:r>
+        <w:t>l’IDE</w:t>
+      </w:r>
+      <w:r>
+        <w:t>.</w:t>
+      </w:r>
+    </w:p>
+    <w:p>
+      <w:pPr>
+        <w:pStyle w:val="Titre3"/>
+      </w:pPr>
+      <w:bookmarkStart w:id="9" w:name="_Toc357780838"/>
+      <w:r>
+        <w:t>Librairies de modules</w:t>
+      </w:r>
       <w:bookmarkEnd w:id="9"/>
     </w:p>
     <w:p>
-      <w:r>
-        <w:t xml:space="preserve">Les programmes transmissibles dans la carte </w:t>
+      <w:pPr>
+        <w:rPr>
+          <w:rStyle w:val="lev"/>
+          <w:b w:val="0"/>
+        </w:rPr>
+      </w:pPr>
+      <w:r>
+        <w:t>Il existe de nombreux</w:t>
+      </w:r>
+      <w:r>
+        <w:t xml:space="preserve"> module</w:t>
+      </w:r>
+      <w:r>
+        <w:t xml:space="preserve">s de </w:t>
+      </w:r>
+      <w:r>
+        <w:t>librairies utilisables</w:t>
+      </w:r>
+      <w:r>
+        <w:t xml:space="preserve"> avec les cartes Arduino. Les </w:t>
+      </w:r>
+      <w:r>
+        <w:t>librairie</w:t>
+      </w:r>
+      <w:r>
+        <w:t>s</w:t>
+      </w:r>
+      <w:r>
+        <w:t xml:space="preserve"> et documentation</w:t>
+      </w:r>
+      <w:r>
+        <w:t>s</w:t>
+      </w:r>
+      <w:r>
+        <w:t xml:space="preserve"> </w:t>
+      </w:r>
+      <w:r>
+        <w:t xml:space="preserve">sont </w:t>
+      </w:r>
+      <w:r>
+        <w:t>disponible</w:t>
+      </w:r>
+      <w:r>
+        <w:t>s</w:t>
+      </w:r>
+      <w:r>
+        <w:t xml:space="preserve"> dans le dossier </w:t>
+      </w:r>
+      <w:r>
+        <w:rPr>
+          <w:rStyle w:val="lev"/>
+        </w:rPr>
+        <w:t>arduino-</w:t>
+      </w:r>
+      <w:r>
+        <w:rPr>
+          <w:rStyle w:val="lev"/>
+          <w:i/>
+        </w:rPr>
+        <w:t>[version]</w:t>
+      </w:r>
+      <w:r>
+        <w:rPr>
+          <w:rStyle w:val="lev"/>
+        </w:rPr>
+        <w:t>\reference\index.html</w:t>
+      </w:r>
+      <w:r>
+        <w:rPr>
+          <w:rStyle w:val="lev"/>
+          <w:b w:val="0"/>
+        </w:rPr>
+        <w:t xml:space="preserve"> de l’</w:t>
+      </w:r>
+      <w:r>
+        <w:rPr>
+          <w:rStyle w:val="lev"/>
+          <w:b w:val="0"/>
+        </w:rPr>
+        <w:t>environnement</w:t>
+      </w:r>
+      <w:r>
+        <w:rPr>
+          <w:rStyle w:val="lev"/>
+          <w:b w:val="0"/>
+        </w:rPr>
+        <w:t xml:space="preserve"> de développement </w:t>
       </w:r>
       <w:r>
         <w:rPr>
@@ -2531,323 +2673,82 @@
         <w:t>Arduino</w:t>
       </w:r>
       <w:r>
-        <w:t xml:space="preserve"> sont programmés en </w:t>
-      </w:r>
-      <w:r>
-        <w:rPr>
-          <w:rStyle w:val="lev"/>
-        </w:rPr>
-        <w:t>C</w:t>
-      </w:r>
-      <w:r>
-        <w:rPr>
-          <w:rStyle w:val="lev"/>
-        </w:rPr>
-        <w:t>/C++</w:t>
-      </w:r>
-      <w:r>
         <w:rPr>
           <w:rStyle w:val="lev"/>
           <w:b w:val="0"/>
         </w:rPr>
         <w:t>.</w:t>
       </w:r>
-      <w:r>
+    </w:p>
+    <w:p>
+      <w:pPr>
+        <w:pStyle w:val="Titre3"/>
+        <w:rPr>
+          <w:rStyle w:val="lev"/>
+          <w:b/>
+        </w:rPr>
+      </w:pPr>
+      <w:bookmarkStart w:id="10" w:name="_Toc357780839"/>
+      <w:r>
+        <w:rPr>
+          <w:rStyle w:val="lev"/>
+          <w:b/>
+        </w:rPr>
+        <w:t xml:space="preserve">Carte de </w:t>
+      </w:r>
+      <w:r>
+        <w:rPr>
+          <w:rStyle w:val="lev"/>
+          <w:b/>
+        </w:rPr>
+        <w:t>développement</w:t>
+      </w:r>
+      <w:bookmarkEnd w:id="10"/>
+    </w:p>
+    <w:p>
+      <w:pPr>
         <w:rPr>
           <w:rStyle w:val="lev"/>
           <w:b w:val="0"/>
         </w:rPr>
+      </w:pPr>
+      <w:r>
+        <w:rPr>
+          <w:rStyle w:val="lev"/>
+          <w:b w:val="0"/>
+        </w:rPr>
+        <w:t>Tous l</w:t>
+      </w:r>
+      <w:r>
+        <w:rPr>
+          <w:rStyle w:val="lev"/>
+          <w:b w:val="0"/>
+        </w:rPr>
+        <w:t>es tests de développement sont réalisés sur une carte</w:t>
+      </w:r>
+      <w:r>
+        <w:rPr>
+          <w:rStyle w:val="lev"/>
+          <w:b w:val="0"/>
+        </w:rPr>
+        <w:t xml:space="preserve"> de type</w:t>
+      </w:r>
+      <w:r>
+        <w:rPr>
+          <w:rStyle w:val="lev"/>
+          <w:b w:val="0"/>
+        </w:rPr>
         <w:t xml:space="preserve"> </w:t>
       </w:r>
       <w:r>
         <w:rPr>
           <w:rStyle w:val="lev"/>
-          <w:b w:val="0"/>
-        </w:rPr>
-        <w:t>L</w:t>
-      </w:r>
-      <w:r>
-        <w:rPr>
-          <w:rStyle w:val="lev"/>
-          <w:b w:val="0"/>
-        </w:rPr>
-        <w:t>e</w:t>
-      </w:r>
-      <w:r>
-        <w:rPr>
-          <w:rStyle w:val="lev"/>
-          <w:b w:val="0"/>
-        </w:rPr>
-        <w:t>s</w:t>
-      </w:r>
-      <w:r>
-        <w:rPr>
-          <w:rStyle w:val="lev"/>
-          <w:b w:val="0"/>
-        </w:rPr>
-        <w:t xml:space="preserve"> programme</w:t>
-      </w:r>
-      <w:r>
-        <w:rPr>
-          <w:rStyle w:val="lev"/>
-          <w:b w:val="0"/>
-        </w:rPr>
-        <w:t>s sont</w:t>
-      </w:r>
-      <w:r>
-        <w:rPr>
-          <w:rStyle w:val="lev"/>
-        </w:rPr>
-        <w:t xml:space="preserve"> </w:t>
-      </w:r>
-      <w:r>
-        <w:t>compilé</w:t>
-      </w:r>
-      <w:r>
-        <w:t>s</w:t>
-      </w:r>
-      <w:r>
-        <w:t xml:space="preserve"> est transféré</w:t>
-      </w:r>
-      <w:r>
-        <w:t>s</w:t>
-      </w:r>
-      <w:r>
-        <w:t xml:space="preserve"> via </w:t>
-      </w:r>
-      <w:r>
-        <w:t>l’IDE</w:t>
-      </w:r>
-      <w:r>
-        <w:t>.</w:t>
-      </w:r>
-    </w:p>
-    <w:p>
-      <w:pPr>
-        <w:pStyle w:val="Titre3"/>
-      </w:pPr>
-      <w:bookmarkStart w:id="10" w:name="_Toc357780838"/>
-      <w:r>
-        <w:t>Librairies de modules</w:t>
-      </w:r>
-      <w:bookmarkEnd w:id="10"/>
-    </w:p>
-    <w:p>
-      <w:pPr>
-        <w:rPr>
-          <w:rStyle w:val="lev"/>
-          <w:b w:val="0"/>
-        </w:rPr>
-      </w:pPr>
-      <w:r>
-        <w:t>Il existe de nombreux</w:t>
-      </w:r>
-      <w:r>
-        <w:t xml:space="preserve"> module</w:t>
-      </w:r>
-      <w:r>
-        <w:t xml:space="preserve">s de </w:t>
-      </w:r>
-      <w:r>
-        <w:t>librairies utilisables</w:t>
-      </w:r>
-      <w:r>
-        <w:t xml:space="preserve"> avec les cartes Arduino. Les </w:t>
-      </w:r>
-      <w:r>
-        <w:t>librairie</w:t>
-      </w:r>
-      <w:r>
-        <w:t>s</w:t>
-      </w:r>
-      <w:r>
-        <w:t xml:space="preserve"> et documentation</w:t>
-      </w:r>
-      <w:r>
-        <w:t>s</w:t>
-      </w:r>
-      <w:r>
-        <w:t xml:space="preserve"> </w:t>
-      </w:r>
-      <w:r>
-        <w:t xml:space="preserve">sont </w:t>
-      </w:r>
-      <w:r>
-        <w:t>disponible</w:t>
-      </w:r>
-      <w:r>
-        <w:t>s</w:t>
-      </w:r>
-      <w:r>
-        <w:t xml:space="preserve"> dans le dossier </w:t>
-      </w:r>
-      <w:proofErr w:type="spellStart"/>
-      <w:r>
-        <w:rPr>
-          <w:rStyle w:val="lev"/>
-        </w:rPr>
-        <w:t>arduino</w:t>
-      </w:r>
-      <w:proofErr w:type="spellEnd"/>
-      <w:r>
-        <w:rPr>
-          <w:rStyle w:val="lev"/>
-        </w:rPr>
-        <w:t>-</w:t>
-      </w:r>
-      <w:r>
-        <w:rPr>
-          <w:rStyle w:val="lev"/>
-          <w:i/>
-        </w:rPr>
-        <w:t>[version]</w:t>
-      </w:r>
-      <w:r>
-        <w:rPr>
-          <w:rStyle w:val="lev"/>
-        </w:rPr>
-        <w:t>\</w:t>
-      </w:r>
-      <w:proofErr w:type="spellStart"/>
-      <w:r>
-        <w:rPr>
-          <w:rStyle w:val="lev"/>
-        </w:rPr>
-        <w:t>reference</w:t>
-      </w:r>
-      <w:proofErr w:type="spellEnd"/>
-      <w:r>
-        <w:rPr>
-          <w:rStyle w:val="lev"/>
-        </w:rPr>
-        <w:t>\index.html</w:t>
-      </w:r>
-      <w:r>
-        <w:rPr>
-          <w:rStyle w:val="lev"/>
-          <w:b w:val="0"/>
-        </w:rPr>
-        <w:t xml:space="preserve"> de l’</w:t>
-      </w:r>
-      <w:r>
-        <w:rPr>
-          <w:rStyle w:val="lev"/>
-          <w:b w:val="0"/>
-        </w:rPr>
-        <w:t>environnement</w:t>
-      </w:r>
-      <w:r>
-        <w:rPr>
-          <w:rStyle w:val="lev"/>
-          <w:b w:val="0"/>
-        </w:rPr>
-        <w:t xml:space="preserve"> de développement </w:t>
-      </w:r>
-      <w:r>
-        <w:rPr>
-          <w:rStyle w:val="lev"/>
-        </w:rPr>
-        <w:t>Arduino</w:t>
-      </w:r>
-      <w:r>
-        <w:rPr>
-          <w:rStyle w:val="lev"/>
-          <w:b w:val="0"/>
-        </w:rPr>
-        <w:t>.</w:t>
-      </w:r>
-    </w:p>
-    <w:p>
-      <w:pPr>
-        <w:pStyle w:val="Titre3"/>
-        <w:rPr>
-          <w:rStyle w:val="lev"/>
-          <w:b/>
-        </w:rPr>
-      </w:pPr>
-      <w:bookmarkStart w:id="11" w:name="_Toc357780839"/>
-      <w:r>
-        <w:rPr>
-          <w:rStyle w:val="lev"/>
-          <w:b/>
-        </w:rPr>
-        <w:t xml:space="preserve">Carte de </w:t>
-      </w:r>
-      <w:r>
-        <w:rPr>
-          <w:rStyle w:val="lev"/>
-          <w:b/>
-        </w:rPr>
-        <w:t>développement</w:t>
-      </w:r>
-      <w:bookmarkEnd w:id="11"/>
-    </w:p>
-    <w:p>
-      <w:pPr>
-        <w:rPr>
-          <w:rStyle w:val="lev"/>
-          <w:b w:val="0"/>
-        </w:rPr>
-      </w:pPr>
-      <w:r>
-        <w:rPr>
-          <w:rStyle w:val="lev"/>
-          <w:b w:val="0"/>
-        </w:rPr>
-        <w:t>Tous l</w:t>
-      </w:r>
-      <w:r>
-        <w:rPr>
-          <w:rStyle w:val="lev"/>
-          <w:b w:val="0"/>
-        </w:rPr>
-        <w:t>es tests de développement sont réalisés sur une carte</w:t>
-      </w:r>
-      <w:r>
-        <w:rPr>
-          <w:rStyle w:val="lev"/>
-          <w:b w:val="0"/>
-        </w:rPr>
-        <w:t xml:space="preserve"> de type</w:t>
-      </w:r>
-      <w:r>
-        <w:rPr>
-          <w:rStyle w:val="lev"/>
-          <w:b w:val="0"/>
-        </w:rPr>
-        <w:t xml:space="preserve"> </w:t>
-      </w:r>
-      <w:proofErr w:type="spellStart"/>
-      <w:r>
-        <w:rPr>
-          <w:rStyle w:val="lev"/>
-        </w:rPr>
-        <w:t>Arduino</w:t>
-      </w:r>
-      <w:proofErr w:type="spellEnd"/>
-      <w:r>
-        <w:rPr>
-          <w:rStyle w:val="lev"/>
-        </w:rPr>
-        <w:t xml:space="preserve"> </w:t>
-      </w:r>
-      <w:proofErr w:type="spellStart"/>
-      <w:r>
-        <w:rPr>
-          <w:rStyle w:val="lev"/>
-        </w:rPr>
-        <w:t>Mega</w:t>
-      </w:r>
-      <w:proofErr w:type="spellEnd"/>
-      <w:r>
-        <w:rPr>
-          <w:rStyle w:val="lev"/>
-        </w:rPr>
-        <w:t xml:space="preserve"> 2560</w:t>
-      </w:r>
-    </w:p>
-    <w:p>
-      <w:hyperlink r:id="rId11" w:history="1">
+        </w:rPr>
+        <w:t>Arduino Mega 2560</w:t>
+      </w:r>
+    </w:p>
+    <w:p>
+      <w:hyperlink r:id="rId12" w:history="1">
         <w:r>
           <w:rPr>
             <w:rStyle w:val="Lienhypertexte"/>
@@ -2865,7 +2766,7 @@
       <w:pPr>
         <w:pStyle w:val="Titre2"/>
       </w:pPr>
-      <w:bookmarkStart w:id="12" w:name="_Toc357780840"/>
+      <w:bookmarkStart w:id="11" w:name="_Toc357780840"/>
       <w:r>
         <w:lastRenderedPageBreak/>
         <w:t>Applications</w:t>
@@ -2875,11 +2776,9 @@
       <w:pPr>
         <w:pStyle w:val="Titre3"/>
       </w:pPr>
-      <w:proofErr w:type="spellStart"/>
       <w:r>
         <w:t>ComServer</w:t>
       </w:r>
-      <w:proofErr w:type="spellEnd"/>
     </w:p>
     <w:p>
       <w:pPr>
@@ -2999,7 +2898,7 @@
       <w:tblPr>
         <w:tblStyle w:val="Grilledutableau"/>
         <w:tblW w:w="0" w:type="auto"/>
-        <w:tblLook w:val="04A0"/>
+        <w:tblLook w:val="04A0" w:firstRow="1" w:lastRow="0" w:firstColumn="1" w:lastColumn="0" w:noHBand="0" w:noVBand="1"/>
       </w:tblPr>
       <w:tblGrid>
         <w:gridCol w:w="1386"/>
@@ -3426,13 +3325,8 @@
       <w:pPr>
         <w:pStyle w:val="Titre3"/>
       </w:pPr>
-      <w:proofErr w:type="spellStart"/>
-      <w:r>
-        <w:t>Equipments</w:t>
-      </w:r>
-      <w:proofErr w:type="spellEnd"/>
-      <w:r>
-        <w:t>/…</w:t>
+      <w:r>
+        <w:t>Equipments/…</w:t>
       </w:r>
     </w:p>
     <w:p>
@@ -3452,40 +3346,28 @@
     </w:p>
     <w:p>
       <w:r>
-        <w:t xml:space="preserve">Contient les programmes des équipements nécessitant une carte </w:t>
-      </w:r>
-      <w:proofErr w:type="spellStart"/>
-      <w:r>
-        <w:t>Arduino</w:t>
-      </w:r>
-      <w:proofErr w:type="spellEnd"/>
-      <w:r>
-        <w:t xml:space="preserve"> pour être contrôlé.</w:t>
+        <w:t>Contient les programmes des équipements nécessitant une carte Arduino pour être contrôlé.</w:t>
       </w:r>
     </w:p>
     <w:p>
       <w:r>
         <w:t xml:space="preserve">Tous ces programmes doivent implémenter l’interface </w:t>
       </w:r>
-      <w:proofErr w:type="spellStart"/>
       <w:r>
         <w:rPr>
           <w:b/>
         </w:rPr>
         <w:t>IComClient</w:t>
       </w:r>
-      <w:proofErr w:type="spellEnd"/>
       <w:r>
         <w:t xml:space="preserve"> permettant de communiquer avec le serveur (</w:t>
       </w:r>
-      <w:proofErr w:type="spellStart"/>
       <w:r>
         <w:rPr>
           <w:b/>
         </w:rPr>
         <w:t>ComServer</w:t>
       </w:r>
-      <w:proofErr w:type="spellEnd"/>
       <w:r>
         <w:t>).</w:t>
       </w:r>
@@ -3516,15 +3398,7 @@
     </w:p>
     <w:p>
       <w:r>
-        <w:t xml:space="preserve">Chacune des applications ci-dessus utilise des fonctionnalités partagées qui sont écrites dans des librairies à intégrer à l’IDE </w:t>
-      </w:r>
-      <w:proofErr w:type="spellStart"/>
-      <w:r>
-        <w:t>Arduino</w:t>
-      </w:r>
-      <w:proofErr w:type="spellEnd"/>
-      <w:r>
-        <w:t xml:space="preserve"> avant compilation.</w:t>
+        <w:t>Chacune des applications ci-dessus utilise des fonctionnalités partagées qui sont écrites dans des librairies à intégrer à l’IDE Arduino avant compilation.</w:t>
       </w:r>
     </w:p>
     <w:p>
@@ -3567,19 +3441,11 @@
           <w:b/>
         </w:rPr>
       </w:pPr>
-      <w:proofErr w:type="spellStart"/>
       <w:r>
         <w:rPr>
           <w:b/>
         </w:rPr>
-        <w:t>Includes</w:t>
-      </w:r>
-      <w:proofErr w:type="spellEnd"/>
-      <w:r>
-        <w:rPr>
-          <w:b/>
-        </w:rPr>
-        <w:t> :</w:t>
+        <w:t>Includes :</w:t>
       </w:r>
     </w:p>
     <w:p>
@@ -3587,7 +3453,6 @@
         <w:spacing w:after="0"/>
         <w:ind w:left="708"/>
       </w:pPr>
-      <w:proofErr w:type="spellStart"/>
       <w:r>
         <w:rPr>
           <w:b/>
@@ -3606,7 +3471,6 @@
         </w:rPr>
         <w:t>.h</w:t>
       </w:r>
-      <w:proofErr w:type="spellEnd"/>
       <w:r>
         <w:t> : Formatage (sérialisation) de tableau associatif sous forme de chaine</w:t>
       </w:r>
@@ -3622,26 +3486,19 @@
         <w:pStyle w:val="Titre4"/>
       </w:pPr>
       <w:r>
-        <w:t xml:space="preserve">Installer la librairie Noyau Portable (NP) dans l’IDE </w:t>
-      </w:r>
-      <w:proofErr w:type="spellStart"/>
-      <w:r>
-        <w:t>Aduino</w:t>
-      </w:r>
-      <w:proofErr w:type="spellEnd"/>
+        <w:t>Installer la librairie Noyau Portable (NP) dans l’IDE Aduino</w:t>
+      </w:r>
     </w:p>
     <w:p>
       <w:r>
         <w:t xml:space="preserve">L’Application utilise la librairie </w:t>
       </w:r>
-      <w:proofErr w:type="spellStart"/>
       <w:r>
         <w:rPr>
           <w:b/>
         </w:rPr>
         <w:t>NoyauPortable</w:t>
       </w:r>
-      <w:proofErr w:type="spellEnd"/>
       <w:r>
         <w:t>.</w:t>
       </w:r>
@@ -3657,152 +3514,6 @@
         <w:numPr>
           <w:ilvl w:val="0"/>
           <w:numId w:val="27"/>
-        </w:numPr>
-      </w:pPr>
-      <w:r>
-        <w:t>Télécharger le code source depuis le dépôt (</w:t>
-      </w:r>
-      <w:hyperlink r:id="rId12" w:history="1">
-        <w:r>
-          <w:rPr>
-            <w:rStyle w:val="Lienhypertexte"/>
-          </w:rPr>
-          <w:t>https://github.com/Ace4teaM/nplib</w:t>
-        </w:r>
-      </w:hyperlink>
-      <w:r>
-        <w:t>)</w:t>
-      </w:r>
-    </w:p>
-    <w:p>
-      <w:pPr>
-        <w:pStyle w:val="Paragraphedeliste"/>
-        <w:numPr>
-          <w:ilvl w:val="0"/>
-          <w:numId w:val="27"/>
-        </w:numPr>
-      </w:pPr>
-      <w:r>
-        <w:t xml:space="preserve">Créer un dossier nommé </w:t>
-      </w:r>
-      <w:proofErr w:type="spellStart"/>
-      <w:r>
-        <w:rPr>
-          <w:b/>
-        </w:rPr>
-        <w:t>nplib</w:t>
-      </w:r>
-      <w:proofErr w:type="spellEnd"/>
-      <w:r>
-        <w:t xml:space="preserve"> dans les librairies </w:t>
-      </w:r>
-      <w:proofErr w:type="spellStart"/>
-      <w:r>
-        <w:t>Arduino</w:t>
-      </w:r>
-      <w:proofErr w:type="spellEnd"/>
-      <w:r>
-        <w:t xml:space="preserve"> (</w:t>
-      </w:r>
-      <w:r>
-        <w:t>C:\Program Files (x86)\</w:t>
-      </w:r>
-      <w:proofErr w:type="spellStart"/>
-      <w:r>
-        <w:t>Arduino</w:t>
-      </w:r>
-      <w:proofErr w:type="spellEnd"/>
-      <w:r>
-        <w:t>\</w:t>
-      </w:r>
-      <w:proofErr w:type="spellStart"/>
-      <w:r>
-        <w:t>libraries</w:t>
-      </w:r>
-      <w:proofErr w:type="spellEnd"/>
-      <w:r>
-        <w:t>)</w:t>
-      </w:r>
-    </w:p>
-    <w:p>
-      <w:pPr>
-        <w:pStyle w:val="Paragraphedeliste"/>
-        <w:numPr>
-          <w:ilvl w:val="0"/>
-          <w:numId w:val="27"/>
-        </w:numPr>
-      </w:pPr>
-      <w:r>
-        <w:t>Copier le contenu la librairie NP de niveau 1 (</w:t>
-      </w:r>
-      <w:proofErr w:type="spellStart"/>
-      <w:r>
-        <w:t>nplib</w:t>
-      </w:r>
-      <w:proofErr w:type="spellEnd"/>
-      <w:r>
-        <w:t>/</w:t>
-      </w:r>
-      <w:proofErr w:type="spellStart"/>
-      <w:r>
-        <w:t>src</w:t>
-      </w:r>
-      <w:proofErr w:type="spellEnd"/>
-      <w:r>
-        <w:t>/l1)</w:t>
-      </w:r>
-    </w:p>
-    <w:p>
-      <w:pPr>
-        <w:pStyle w:val="Paragraphedeliste"/>
-        <w:numPr>
-          <w:ilvl w:val="0"/>
-          <w:numId w:val="27"/>
-        </w:numPr>
-      </w:pPr>
-      <w:r>
-        <w:t xml:space="preserve">Coller les sources dans le dossier </w:t>
-      </w:r>
-      <w:proofErr w:type="spellStart"/>
-      <w:r>
-        <w:rPr>
-          <w:b/>
-        </w:rPr>
-        <w:t>nplib</w:t>
-      </w:r>
-      <w:proofErr w:type="spellEnd"/>
-      <w:r>
-        <w:t xml:space="preserve"> créé ci-dessus</w:t>
-      </w:r>
-    </w:p>
-    <w:p>
-      <w:pPr>
-        <w:pStyle w:val="Paragraphedeliste"/>
-        <w:numPr>
-          <w:ilvl w:val="0"/>
-          <w:numId w:val="27"/>
-        </w:numPr>
-      </w:pPr>
-      <w:r>
-        <w:t xml:space="preserve">Redémarrer l’IDE </w:t>
-      </w:r>
-      <w:proofErr w:type="spellStart"/>
-      <w:r>
-        <w:t>Arduino</w:t>
-      </w:r>
-      <w:proofErr w:type="spellEnd"/>
-    </w:p>
-    <w:p>
-      <w:r>
-        <w:t>Ou depuis un lien symbolique :</w:t>
-      </w:r>
-    </w:p>
-    <w:p>
-      <w:pPr>
-        <w:pStyle w:val="Paragraphedeliste"/>
-        <w:numPr>
-          <w:ilvl w:val="0"/>
-          <w:numId w:val="28"/>
         </w:numPr>
       </w:pPr>
       <w:r>
@@ -3825,49 +3536,76 @@
         <w:pStyle w:val="Paragraphedeliste"/>
         <w:numPr>
           <w:ilvl w:val="0"/>
-          <w:numId w:val="28"/>
+          <w:numId w:val="27"/>
         </w:numPr>
       </w:pPr>
       <w:r>
         <w:t xml:space="preserve">Créer un dossier nommé </w:t>
       </w:r>
-      <w:proofErr w:type="spellStart"/>
       <w:r>
         <w:rPr>
           <w:b/>
         </w:rPr>
         <w:t>nplib</w:t>
       </w:r>
-      <w:proofErr w:type="spellEnd"/>
-      <w:r>
-        <w:t xml:space="preserve"> dans les librairies </w:t>
-      </w:r>
-      <w:proofErr w:type="spellStart"/>
-      <w:r>
-        <w:t>Arduino</w:t>
-      </w:r>
-      <w:proofErr w:type="spellEnd"/>
-      <w:r>
-        <w:t xml:space="preserve"> (</w:t>
-      </w:r>
-      <w:r>
-        <w:t>C:\Program Files (x86)\</w:t>
-      </w:r>
-      <w:proofErr w:type="spellStart"/>
-      <w:r>
-        <w:t>Arduino</w:t>
-      </w:r>
-      <w:proofErr w:type="spellEnd"/>
-      <w:r>
-        <w:t>\</w:t>
-      </w:r>
-      <w:proofErr w:type="spellStart"/>
-      <w:r>
-        <w:t>libraries</w:t>
-      </w:r>
-      <w:proofErr w:type="spellEnd"/>
+      <w:r>
+        <w:t xml:space="preserve"> dans les librairies Arduino (</w:t>
+      </w:r>
+      <w:r>
+        <w:t>C:\Program Files (x86)\Arduino\libraries</w:t>
+      </w:r>
       <w:r>
         <w:t>)</w:t>
+      </w:r>
+    </w:p>
+    <w:p>
+      <w:pPr>
+        <w:pStyle w:val="Paragraphedeliste"/>
+        <w:numPr>
+          <w:ilvl w:val="0"/>
+          <w:numId w:val="27"/>
+        </w:numPr>
+      </w:pPr>
+      <w:r>
+        <w:t>Copier le contenu la librairie NP de niveau 1 (nplib/src/l1)</w:t>
+      </w:r>
+    </w:p>
+    <w:p>
+      <w:pPr>
+        <w:pStyle w:val="Paragraphedeliste"/>
+        <w:numPr>
+          <w:ilvl w:val="0"/>
+          <w:numId w:val="27"/>
+        </w:numPr>
+      </w:pPr>
+      <w:r>
+        <w:t xml:space="preserve">Coller les sources dans le dossier </w:t>
+      </w:r>
+      <w:r>
+        <w:rPr>
+          <w:b/>
+        </w:rPr>
+        <w:t>nplib</w:t>
+      </w:r>
+      <w:r>
+        <w:t xml:space="preserve"> créé ci-dessus</w:t>
+      </w:r>
+    </w:p>
+    <w:p>
+      <w:pPr>
+        <w:pStyle w:val="Paragraphedeliste"/>
+        <w:numPr>
+          <w:ilvl w:val="0"/>
+          <w:numId w:val="27"/>
+        </w:numPr>
+      </w:pPr>
+      <w:r>
+        <w:t>Redémarrer l’IDE Arduino</w:t>
+      </w:r>
+    </w:p>
+    <w:p>
+      <w:r>
+        <w:t>Ou depuis un lien symbolique :</w:t>
       </w:r>
     </w:p>
     <w:p>
@@ -3879,6 +3617,56 @@
         </w:numPr>
       </w:pPr>
       <w:r>
+        <w:t>Télécharger le code source depuis le dépôt (</w:t>
+      </w:r>
+      <w:hyperlink r:id="rId14" w:history="1">
+        <w:r>
+          <w:rPr>
+            <w:rStyle w:val="Lienhypertexte"/>
+          </w:rPr>
+          <w:t>https://github.com/Ace4teaM/nplib</w:t>
+        </w:r>
+      </w:hyperlink>
+      <w:r>
+        <w:t>)</w:t>
+      </w:r>
+    </w:p>
+    <w:p>
+      <w:pPr>
+        <w:pStyle w:val="Paragraphedeliste"/>
+        <w:numPr>
+          <w:ilvl w:val="0"/>
+          <w:numId w:val="28"/>
+        </w:numPr>
+      </w:pPr>
+      <w:r>
+        <w:t xml:space="preserve">Créer un dossier nommé </w:t>
+      </w:r>
+      <w:r>
+        <w:rPr>
+          <w:b/>
+        </w:rPr>
+        <w:t>nplib</w:t>
+      </w:r>
+      <w:r>
+        <w:t xml:space="preserve"> dans les librairies Arduino (</w:t>
+      </w:r>
+      <w:r>
+        <w:t>C:\Program Files (x86)\Arduino\libraries</w:t>
+      </w:r>
+      <w:r>
+        <w:t>)</w:t>
+      </w:r>
+    </w:p>
+    <w:p>
+      <w:pPr>
+        <w:pStyle w:val="Paragraphedeliste"/>
+        <w:numPr>
+          <w:ilvl w:val="0"/>
+          <w:numId w:val="28"/>
+        </w:numPr>
+      </w:pPr>
+      <w:r>
         <w:t>Ouvrir l’invite de commande DOS</w:t>
       </w:r>
       <w:r>
@@ -3894,15 +3682,7 @@
         </w:numPr>
       </w:pPr>
       <w:r>
-        <w:t xml:space="preserve">Ouvrir le dossier des librairies </w:t>
-      </w:r>
-      <w:proofErr w:type="spellStart"/>
-      <w:r>
-        <w:t>Arduino</w:t>
-      </w:r>
-      <w:proofErr w:type="spellEnd"/>
-      <w:r>
-        <w:t xml:space="preserve">  « </w:t>
+        <w:t>Ouvrir le dossier des librairies Arduino  « </w:t>
       </w:r>
       <w:r>
         <w:rPr>
@@ -3918,43 +3698,7 @@
           <w:b/>
           <w:sz w:val="12"/>
         </w:rPr>
-        <w:t>"C:\Program Files (x86)\</w:t>
-      </w:r>
-      <w:proofErr w:type="spellStart"/>
-      <w:r>
-        <w:rPr>
-          <w:rFonts w:ascii="Verdana" w:hAnsi="Verdana"/>
-          <w:b/>
-          <w:sz w:val="12"/>
-        </w:rPr>
-        <w:t>Arduino</w:t>
-      </w:r>
-      <w:proofErr w:type="spellEnd"/>
-      <w:r>
-        <w:rPr>
-          <w:rFonts w:ascii="Verdana" w:hAnsi="Verdana"/>
-          <w:b/>
-          <w:sz w:val="12"/>
-        </w:rPr>
-        <w:t>\</w:t>
-      </w:r>
-      <w:proofErr w:type="spellStart"/>
-      <w:r>
-        <w:rPr>
-          <w:rFonts w:ascii="Verdana" w:hAnsi="Verdana"/>
-          <w:b/>
-          <w:sz w:val="12"/>
-        </w:rPr>
-        <w:t>libraries</w:t>
-      </w:r>
-      <w:proofErr w:type="spellEnd"/>
-      <w:r>
-        <w:rPr>
-          <w:rFonts w:ascii="Verdana" w:hAnsi="Verdana"/>
-          <w:b/>
-          <w:sz w:val="12"/>
-        </w:rPr>
-        <w:t>"</w:t>
+        <w:t>"C:\Program Files (x86)\Arduino\libraries"</w:t>
       </w:r>
       <w:r>
         <w:rPr>
@@ -3977,41 +3721,13 @@
       <w:r>
         <w:t>Créer le lien « </w:t>
       </w:r>
-      <w:proofErr w:type="spellStart"/>
       <w:r>
         <w:rPr>
           <w:rFonts w:ascii="Verdana" w:hAnsi="Verdana"/>
           <w:b/>
           <w:sz w:val="12"/>
         </w:rPr>
-        <w:t>mklink</w:t>
-      </w:r>
-      <w:proofErr w:type="spellEnd"/>
-      <w:r>
-        <w:rPr>
-          <w:rFonts w:ascii="Verdana" w:hAnsi="Verdana"/>
-          <w:b/>
-          <w:sz w:val="12"/>
-        </w:rPr>
-        <w:t xml:space="preserve"> /D </w:t>
-      </w:r>
-      <w:proofErr w:type="spellStart"/>
-      <w:r>
-        <w:rPr>
-          <w:rFonts w:ascii="Verdana" w:hAnsi="Verdana"/>
-          <w:b/>
-          <w:sz w:val="12"/>
-        </w:rPr>
-        <w:t>nplib</w:t>
-      </w:r>
-      <w:proofErr w:type="spellEnd"/>
-      <w:r>
-        <w:rPr>
-          <w:rFonts w:ascii="Verdana" w:hAnsi="Verdana"/>
-          <w:b/>
-          <w:sz w:val="12"/>
-        </w:rPr>
-        <w:t xml:space="preserve"> "C:\Users\developpement\Documents\GitHub\nplib\src\l1"</w:t>
+        <w:t>mklink /D nplib "C:\Users\developpement\Documents\GitHub\nplib\src\l1"</w:t>
       </w:r>
       <w:r>
         <w:rPr>
@@ -4037,13 +3753,8 @@
         </w:rPr>
       </w:pPr>
       <w:r>
-        <w:t xml:space="preserve">Redémarrer l’IDE </w:t>
-      </w:r>
-      <w:proofErr w:type="spellStart"/>
-      <w:r>
-        <w:t>Arduino</w:t>
-      </w:r>
-      <w:proofErr w:type="spellEnd"/>
+        <w:t>Redémarrer l’IDE Arduino</w:t>
+      </w:r>
       <w:r>
         <w:br w:type="page"/>
       </w:r>
@@ -4056,160 +3767,323 @@
         <w:lastRenderedPageBreak/>
         <w:t>Développement</w:t>
       </w:r>
+      <w:bookmarkEnd w:id="11"/>
+    </w:p>
+    <w:p>
+      <w:pPr>
+        <w:pStyle w:val="Titre3"/>
+      </w:pPr>
+      <w:r>
+        <w:t xml:space="preserve">Prérequis </w:t>
+      </w:r>
+      <w:r>
+        <w:t>à la compilation</w:t>
+      </w:r>
+    </w:p>
+    <w:p>
+      <w:r>
+        <w:t xml:space="preserve">Pour pouvoir compiler les programmes Arduino vous devez ajouter la librairie partagée </w:t>
+      </w:r>
+      <w:r>
+        <w:t>« </w:t>
+      </w:r>
+      <w:r>
+        <w:rPr>
+          <w:b/>
+        </w:rPr>
+        <w:t>Serveur</w:t>
+      </w:r>
+      <w:r>
+        <w:t> »</w:t>
+      </w:r>
+      <w:r>
+        <w:t xml:space="preserve"> à </w:t>
+      </w:r>
+      <w:r>
+        <w:t>aux bibliothèques</w:t>
+      </w:r>
+      <w:r>
+        <w:t xml:space="preserve"> de l’IDE Arduino</w:t>
+      </w:r>
+      <w:r>
+        <w:t>.</w:t>
+      </w:r>
+    </w:p>
+    <w:p>
+      <w:bookmarkStart w:id="12" w:name="_GoBack"/>
       <w:bookmarkEnd w:id="12"/>
+      <w:r>
+        <w:t>Pour cela, 2 solutions :</w:t>
+      </w:r>
+    </w:p>
+    <w:p>
+      <w:pPr>
+        <w:pStyle w:val="Paragraphedeliste"/>
+        <w:numPr>
+          <w:ilvl w:val="0"/>
+          <w:numId w:val="29"/>
+        </w:numPr>
+      </w:pPr>
+      <w:r>
+        <w:t>Copier le dossier ‘[Arduino-Project]/</w:t>
+      </w:r>
+      <w:r>
+        <w:t>Arduino App</w:t>
+      </w:r>
+      <w:r>
+        <w:t xml:space="preserve">/Serveur’ dans le répertoire des librairies </w:t>
+      </w:r>
+      <w:r>
+        <w:t xml:space="preserve">Arduino </w:t>
+      </w:r>
+      <w:r>
+        <w:t>(généralement «</w:t>
+      </w:r>
+      <w:r>
+        <w:t>C:\Program Files (x86)\Arduino\libraries</w:t>
+      </w:r>
+      <w:r>
+        <w:t> »)</w:t>
+      </w:r>
+    </w:p>
+    <w:p>
+      <w:pPr>
+        <w:pStyle w:val="Paragraphedeliste"/>
+        <w:numPr>
+          <w:ilvl w:val="0"/>
+          <w:numId w:val="29"/>
+        </w:numPr>
+      </w:pPr>
+      <w:r>
+        <w:t xml:space="preserve">Créer un lien symbolique vers le dossier </w:t>
+      </w:r>
+      <w:r>
+        <w:t>‘[Arduino-Project]/</w:t>
+      </w:r>
+      <w:r>
+        <w:t>Arduino App</w:t>
+      </w:r>
+      <w:r>
+        <w:t xml:space="preserve">/Serveur’ </w:t>
+      </w:r>
+      <w:bookmarkStart w:id="13" w:name="_Toc357780842"/>
+      <w:r>
+        <w:t xml:space="preserve">dans le répertoire des librairies </w:t>
+      </w:r>
+      <w:r>
+        <w:t>A</w:t>
+      </w:r>
+      <w:r>
+        <w:t>rduino (généralement «</w:t>
+      </w:r>
+      <w:r>
+        <w:t>C:\Program Files (x86)\Arduino\libraries</w:t>
+      </w:r>
+      <w:r>
+        <w:t> »)</w:t>
+      </w:r>
+    </w:p>
+    <w:p>
+      <w:pPr>
+        <w:spacing w:after="0"/>
+        <w:ind w:left="708"/>
+        <w:rPr>
+          <w:u w:val="single"/>
+        </w:rPr>
+      </w:pPr>
+      <w:r>
+        <w:rPr>
+          <w:u w:val="single"/>
+        </w:rPr>
+        <w:t>Exemple de commande :</w:t>
+      </w:r>
+    </w:p>
+    <w:p>
+      <w:pPr>
+        <w:spacing w:after="0"/>
+        <w:ind w:left="708"/>
+        <w:rPr>
+          <w:b/>
+          <w:sz w:val="20"/>
+        </w:rPr>
+      </w:pPr>
+      <w:r>
+        <w:rPr>
+          <w:b/>
+        </w:rPr>
+        <w:t>cd "</w:t>
+      </w:r>
+      <w:r>
+        <w:rPr>
+          <w:b/>
+        </w:rPr>
+        <w:t>C:\</w:t>
+      </w:r>
+      <w:r>
+        <w:rPr>
+          <w:b/>
+          <w:sz w:val="20"/>
+        </w:rPr>
+        <w:t>Program Files (x86)\Arduino\libraries</w:t>
+      </w:r>
+      <w:r>
+        <w:rPr>
+          <w:b/>
+          <w:sz w:val="20"/>
+        </w:rPr>
+        <w:t>"</w:t>
+      </w:r>
+    </w:p>
+    <w:p>
+      <w:pPr>
+        <w:spacing w:after="0"/>
+        <w:ind w:left="708"/>
+        <w:rPr>
+          <w:b/>
+        </w:rPr>
+      </w:pPr>
+      <w:r>
+        <w:rPr>
+          <w:b/>
+          <w:sz w:val="20"/>
+        </w:rPr>
+        <w:t xml:space="preserve">mklink /D Serveur </w:t>
+      </w:r>
+      <w:r>
+        <w:rPr>
+          <w:b/>
+          <w:sz w:val="20"/>
+        </w:rPr>
+        <w:t>"</w:t>
+      </w:r>
+      <w:r>
+        <w:rPr>
+          <w:b/>
+          <w:sz w:val="20"/>
+        </w:rPr>
+        <w:t>C:\Users\</w:t>
+      </w:r>
+      <w:r>
+        <w:rPr>
+          <w:b/>
+          <w:sz w:val="20"/>
+        </w:rPr>
+        <w:t>...\</w:t>
+      </w:r>
+      <w:r>
+        <w:rPr>
+          <w:b/>
+          <w:sz w:val="20"/>
+        </w:rPr>
+        <w:t xml:space="preserve">Arduino-Project\Arduino </w:t>
+      </w:r>
+      <w:r>
+        <w:rPr>
+          <w:b/>
+        </w:rPr>
+        <w:t>App</w:t>
+      </w:r>
+      <w:r>
+        <w:rPr>
+          <w:b/>
+        </w:rPr>
+        <w:t>\Serveur</w:t>
+      </w:r>
+      <w:r>
+        <w:rPr>
+          <w:b/>
+        </w:rPr>
+        <w:t>"</w:t>
+      </w:r>
     </w:p>
     <w:p>
       <w:pPr>
         <w:pStyle w:val="Titre3"/>
       </w:pPr>
-      <w:bookmarkStart w:id="13" w:name="_Toc357780841"/>
-      <w:r>
-        <w:t>Fichiers</w:t>
-      </w:r>
+      <w:bookmarkStart w:id="14" w:name="_Toc357780843"/>
       <w:bookmarkEnd w:id="13"/>
-    </w:p>
-    <w:p>
-      <w:r>
-        <w:t>Le projet est disponible dans le dossier [Arduino-Project\Arduino App\main].</w:t>
-      </w:r>
-    </w:p>
-    <w:p>
-      <w:r>
-        <w:t xml:space="preserve">Le point d’entrée de l’application est présent dans le fichier </w:t>
-      </w:r>
-      <w:r>
-        <w:rPr>
-          <w:b/>
-        </w:rPr>
-        <w:t>main.ino</w:t>
-      </w:r>
-      <w:r>
-        <w:t>.</w:t>
+      <w:r>
+        <w:t>Configuration des équipement</w:t>
+      </w:r>
+      <w:r>
+        <w:t>s</w:t>
+      </w:r>
+      <w:bookmarkEnd w:id="14"/>
+    </w:p>
+    <w:p>
+      <w:r>
+        <w:t xml:space="preserve">La configuration est </w:t>
+      </w:r>
+      <w:r>
+        <w:t>stockée</w:t>
+      </w:r>
+      <w:r>
+        <w:t xml:space="preserve"> dans un fichier XML permettant ainsi une configuration facilement manipulable. Le programme se charge de le parser en mémoire pour être rapidement consultable.</w:t>
+      </w:r>
+    </w:p>
+    <w:p>
+      <w:r>
+        <w:t>(Pour stockable la configuration, la carte doit intégrer un module SD)</w:t>
       </w:r>
     </w:p>
     <w:p>
       <w:pPr>
         <w:pStyle w:val="Titre3"/>
       </w:pPr>
-      <w:bookmarkStart w:id="14" w:name="_Toc357780842"/>
-      <w:r>
-        <w:t>Architecture</w:t>
-      </w:r>
-      <w:bookmarkEnd w:id="14"/>
-    </w:p>
-    <w:p>
-      <w:r>
-        <w:t>Architecture de l’application</w:t>
+      <w:r>
+        <w:t>Communication avec les application</w:t>
+      </w:r>
+      <w:r>
+        <w:t>s</w:t>
+      </w:r>
+      <w:r>
+        <w:t xml:space="preserve"> </w:t>
+      </w:r>
+      <w:r>
+        <w:t>tierces</w:t>
+      </w:r>
+    </w:p>
+    <w:p>
+      <w:pPr>
+        <w:rPr>
+          <w:rStyle w:val="lev"/>
+          <w:b w:val="0"/>
+        </w:rPr>
+      </w:pPr>
+      <w:r>
+        <w:rPr>
+          <w:rStyle w:val="lev"/>
+          <w:b w:val="0"/>
+        </w:rPr>
+        <w:t>L’implémentation d’une</w:t>
+      </w:r>
+      <w:r>
+        <w:rPr>
+          <w:rStyle w:val="lev"/>
+          <w:b w:val="0"/>
+        </w:rPr>
+        <w:t xml:space="preserve"> classe d’interface au sein de l’API permet l’usage </w:t>
+      </w:r>
+      <w:r>
+        <w:rPr>
+          <w:rStyle w:val="lev"/>
+          <w:b w:val="0"/>
+        </w:rPr>
+        <w:t>transparent de divers méthodes de transport de données (WIFI, Radio, Ethernet, ...)</w:t>
       </w:r>
     </w:p>
     <w:p>
       <w:pPr>
         <w:pStyle w:val="Titre3"/>
       </w:pPr>
-      <w:bookmarkStart w:id="15" w:name="_Toc357780843"/>
-      <w:r>
-        <w:t>Configuration des équipement</w:t>
-      </w:r>
-      <w:r>
-        <w:t>s</w:t>
-      </w:r>
-      <w:bookmarkEnd w:id="15"/>
-    </w:p>
-    <w:p>
-      <w:r>
-        <w:t xml:space="preserve">La configuration est </w:t>
-      </w:r>
-      <w:r>
-        <w:t>stockée</w:t>
-      </w:r>
-      <w:r>
-        <w:t xml:space="preserve"> dans un fichier XML permettant ainsi une configuration facilement manipulable. Le programme se charge de le </w:t>
-      </w:r>
-      <w:proofErr w:type="spellStart"/>
-      <w:r>
-        <w:t>parser</w:t>
-      </w:r>
-      <w:proofErr w:type="spellEnd"/>
-      <w:r>
-        <w:t xml:space="preserve"> en mémoire pour être rapidement consultable.</w:t>
-      </w:r>
-    </w:p>
-    <w:p>
-      <w:r>
-        <w:t>(Pour stockable la configuration, la carte doit intégrer un module SD)</w:t>
-      </w:r>
-    </w:p>
-    <w:p>
-      <w:pPr>
-        <w:pStyle w:val="Titre3"/>
-      </w:pPr>
-      <w:r>
-        <w:t>Communication avec les application</w:t>
-      </w:r>
-      <w:r>
-        <w:t>s</w:t>
-      </w:r>
-      <w:r>
-        <w:t xml:space="preserve"> </w:t>
-      </w:r>
-      <w:r>
-        <w:t>tierces</w:t>
-      </w:r>
-    </w:p>
-    <w:p>
-      <w:pPr>
-        <w:rPr>
-          <w:rStyle w:val="lev"/>
-          <w:b w:val="0"/>
-        </w:rPr>
-      </w:pPr>
-      <w:r>
-        <w:rPr>
-          <w:rStyle w:val="lev"/>
-          <w:b w:val="0"/>
-        </w:rPr>
-        <w:t>L’implémentation d’une</w:t>
-      </w:r>
-      <w:r>
-        <w:rPr>
-          <w:rStyle w:val="lev"/>
-          <w:b w:val="0"/>
-        </w:rPr>
-        <w:t xml:space="preserve"> classe d’interface au sein de l’API permet l’usage </w:t>
-      </w:r>
-      <w:r>
-        <w:rPr>
-          <w:rStyle w:val="lev"/>
-          <w:b w:val="0"/>
-        </w:rPr>
-        <w:t>transparent de divers méthodes de transport de données (WIFI, Radio, Ethernet, ...)</w:t>
-      </w:r>
-    </w:p>
-    <w:p>
-      <w:pPr>
-        <w:pStyle w:val="Titre3"/>
-      </w:pPr>
-      <w:r>
-        <w:t xml:space="preserve">Wifi </w:t>
-      </w:r>
-      <w:proofErr w:type="spellStart"/>
-      <w:r>
-        <w:t>Shield</w:t>
-      </w:r>
-      <w:proofErr w:type="spellEnd"/>
-      <w:r>
-        <w:t xml:space="preserve"> </w:t>
-      </w:r>
-      <w:proofErr w:type="gramStart"/>
-      <w:r>
-        <w:t>(</w:t>
-      </w:r>
-      <w:r>
-        <w:t xml:space="preserve"> IMPORTANT</w:t>
-      </w:r>
-      <w:proofErr w:type="gramEnd"/>
-      <w:r>
-        <w:t xml:space="preserve"> </w:t>
+      <w:r>
+        <w:t>Wifi Shield</w:t>
+      </w:r>
+      <w:r>
+        <w:t xml:space="preserve"> (</w:t>
+      </w:r>
+      <w:r>
+        <w:t xml:space="preserve"> IMPORTANT </w:t>
       </w:r>
       <w:r>
         <w:t>)</w:t>
@@ -4242,25 +4116,7 @@
           <w:i/>
           <w:color w:val="FF0000"/>
         </w:rPr>
-        <w:t xml:space="preserve">Pour utiliser le module Wifi avec son </w:t>
-      </w:r>
-      <w:proofErr w:type="spellStart"/>
-      <w:r>
-        <w:rPr>
-          <w:rStyle w:val="lev"/>
-          <w:i/>
-          <w:color w:val="FF0000"/>
-        </w:rPr>
-        <w:t>Firmware</w:t>
-      </w:r>
-      <w:proofErr w:type="spellEnd"/>
-      <w:r>
-        <w:rPr>
-          <w:rStyle w:val="lev"/>
-          <w:i/>
-          <w:color w:val="FF0000"/>
-        </w:rPr>
-        <w:t xml:space="preserve"> d’origine. Le programme doit OBLIGATOIREMENT être compilé</w:t>
+        <w:t>Pour utiliser le module Wifi avec son Firmware d’origine. Le programme doit OBLIGATOIREMENT être compilé</w:t>
       </w:r>
       <w:r>
         <w:rPr>
@@ -4318,36 +4174,8 @@
           <w:i/>
           <w:color w:val="FF0000"/>
         </w:rPr>
-        <w:t xml:space="preserve">0.5+ merci de mettre à jour le </w:t>
-      </w:r>
-      <w:proofErr w:type="spellStart"/>
-      <w:r>
-        <w:rPr>
-          <w:rStyle w:val="lev"/>
-          <w:i/>
-          <w:color w:val="FF0000"/>
-        </w:rPr>
-        <w:t>Firmeware</w:t>
-      </w:r>
-      <w:proofErr w:type="spellEnd"/>
-      <w:r>
-        <w:rPr>
-          <w:rStyle w:val="lev"/>
-          <w:i/>
-          <w:color w:val="FF0000"/>
-        </w:rPr>
-        <w:t xml:space="preserve"> du Wifi </w:t>
-      </w:r>
-      <w:proofErr w:type="spellStart"/>
-      <w:r>
-        <w:rPr>
-          <w:rStyle w:val="lev"/>
-          <w:i/>
-          <w:color w:val="FF0000"/>
-        </w:rPr>
-        <w:t>Shield</w:t>
-      </w:r>
-      <w:proofErr w:type="spellEnd"/>
+        <w:t>0.5+ merci de mettre à jour le Firmeware du Wifi Shield</w:t>
+      </w:r>
     </w:p>
     <w:p>
       <w:pPr>
@@ -4361,23 +4189,7 @@
           <w:rStyle w:val="lev"/>
           <w:b w:val="0"/>
         </w:rPr>
-        <w:t xml:space="preserve">Symptômes : Le Wifi </w:t>
-      </w:r>
-      <w:proofErr w:type="spellStart"/>
-      <w:r>
-        <w:rPr>
-          <w:rStyle w:val="lev"/>
-          <w:b w:val="0"/>
-        </w:rPr>
-        <w:t>Shield</w:t>
-      </w:r>
-      <w:proofErr w:type="spellEnd"/>
-      <w:r>
-        <w:rPr>
-          <w:rStyle w:val="lev"/>
-          <w:b w:val="0"/>
-        </w:rPr>
-        <w:t xml:space="preserve"> se connecte au réseau mais ne reçoit pas les requêtes TCP/IP</w:t>
+        <w:t>Symptômes : Le Wifi Shield se connecte au réseau mais ne reçoit pas les requêtes TCP/IP</w:t>
       </w:r>
     </w:p>
     <w:p>
@@ -4414,7 +4226,7 @@
           <w:bCs/>
         </w:rPr>
       </w:pPr>
-      <w:hyperlink r:id="rId14" w:history="1">
+      <w:hyperlink r:id="rId15" w:history="1">
         <w:r>
           <w:rPr>
             <w:rStyle w:val="Lienhypertexte"/>
@@ -4435,7 +4247,7 @@
           <w:b w:val="0"/>
         </w:rPr>
       </w:pPr>
-      <w:hyperlink r:id="rId15" w:history="1">
+      <w:hyperlink r:id="rId16" w:history="1">
         <w:r>
           <w:rPr>
             <w:rStyle w:val="Lienhypertexte"/>
@@ -4463,7 +4275,7 @@
           <w:b w:val="0"/>
         </w:rPr>
       </w:pPr>
-      <w:hyperlink r:id="rId16" w:history="1">
+      <w:hyperlink r:id="rId17" w:history="1">
         <w:r>
           <w:rPr>
             <w:rStyle w:val="Lienhypertexte"/>
@@ -4492,7 +4304,7 @@
 </file>
 
 <file path=word/numbering.xml><?xml version="1.0" encoding="utf-8"?>
-<w:numbering xmlns:ve="http://schemas.openxmlformats.org/markup-compatibility/2006" xmlns:o="urn:schemas-microsoft-com:office:office" xmlns:r="http://schemas.openxmlformats.org/officeDocument/2006/relationships" xmlns:m="http://schemas.openxmlformats.org/officeDocument/2006/math" xmlns:v="urn:schemas-microsoft-com:vml" xmlns:wp="http://schemas.openxmlformats.org/drawingml/2006/wordprocessingDrawing" xmlns:w10="urn:schemas-microsoft-com:office:word" xmlns:w="http://schemas.openxmlformats.org/wordprocessingml/2006/main" xmlns:wne="http://schemas.microsoft.com/office/word/2006/wordml">
+<w:numbering xmlns:wpc="http://schemas.microsoft.com/office/word/2010/wordprocessingCanvas" xmlns:mc="http://schemas.openxmlformats.org/markup-compatibility/2006" xmlns:o="urn:schemas-microsoft-com:office:office" xmlns:r="http://schemas.openxmlformats.org/officeDocument/2006/relationships" xmlns:m="http://schemas.openxmlformats.org/officeDocument/2006/math" xmlns:v="urn:schemas-microsoft-com:vml" xmlns:wp14="http://schemas.microsoft.com/office/word/2010/wordprocessingDrawing" xmlns:wp="http://schemas.openxmlformats.org/drawingml/2006/wordprocessingDrawing" xmlns:w10="urn:schemas-microsoft-com:office:word" xmlns:w="http://schemas.openxmlformats.org/wordprocessingml/2006/main" xmlns:w14="http://schemas.microsoft.com/office/word/2010/wordml" xmlns:wpg="http://schemas.microsoft.com/office/word/2010/wordprocessingGroup" xmlns:wpi="http://schemas.microsoft.com/office/word/2010/wordprocessingInk" xmlns:wne="http://schemas.microsoft.com/office/word/2006/wordml" xmlns:wps="http://schemas.microsoft.com/office/word/2010/wordprocessingShape" mc:Ignorable="w14 wp14">
   <w:abstractNum w:abstractNumId="0">
     <w:nsid w:val="02966073"/>
     <w:multiLevelType w:val="hybridMultilevel"/>
@@ -5375,6 +5187,92 @@
     </w:lvl>
   </w:abstractNum>
   <w:abstractNum w:abstractNumId="8">
+    <w:nsid w:val="313D40A7"/>
+    <w:multiLevelType w:val="hybridMultilevel"/>
+    <w:tmpl w:val="E7F8BD70"/>
+    <w:lvl w:ilvl="0" w:tplc="040C000F">
+      <w:start w:val="1"/>
+      <w:numFmt w:val="decimal"/>
+      <w:lvlText w:val="%1."/>
+      <w:lvlJc w:val="left"/>
+      <w:pPr>
+        <w:ind w:left="720" w:hanging="360"/>
+      </w:pPr>
+    </w:lvl>
+    <w:lvl w:ilvl="1" w:tplc="040C0019">
+      <w:start w:val="1"/>
+      <w:numFmt w:val="lowerLetter"/>
+      <w:lvlText w:val="%2."/>
+      <w:lvlJc w:val="left"/>
+      <w:pPr>
+        <w:ind w:left="1440" w:hanging="360"/>
+      </w:pPr>
+    </w:lvl>
+    <w:lvl w:ilvl="2" w:tplc="040C001B" w:tentative="1">
+      <w:start w:val="1"/>
+      <w:numFmt w:val="lowerRoman"/>
+      <w:lvlText w:val="%3."/>
+      <w:lvlJc w:val="right"/>
+      <w:pPr>
+        <w:ind w:left="2160" w:hanging="180"/>
+      </w:pPr>
+    </w:lvl>
+    <w:lvl w:ilvl="3" w:tplc="040C000F" w:tentative="1">
+      <w:start w:val="1"/>
+      <w:numFmt w:val="decimal"/>
+      <w:lvlText w:val="%4."/>
+      <w:lvlJc w:val="left"/>
+      <w:pPr>
+        <w:ind w:left="2880" w:hanging="360"/>
+      </w:pPr>
+    </w:lvl>
+    <w:lvl w:ilvl="4" w:tplc="040C0019" w:tentative="1">
+      <w:start w:val="1"/>
+      <w:numFmt w:val="lowerLetter"/>
+      <w:lvlText w:val="%5."/>
+      <w:lvlJc w:val="left"/>
+      <w:pPr>
+        <w:ind w:left="3600" w:hanging="360"/>
+      </w:pPr>
+    </w:lvl>
+    <w:lvl w:ilvl="5" w:tplc="040C001B" w:tentative="1">
+      <w:start w:val="1"/>
+      <w:numFmt w:val="lowerRoman"/>
+      <w:lvlText w:val="%6."/>
+      <w:lvlJc w:val="right"/>
+      <w:pPr>
+        <w:ind w:left="4320" w:hanging="180"/>
+      </w:pPr>
+    </w:lvl>
+    <w:lvl w:ilvl="6" w:tplc="040C000F" w:tentative="1">
+      <w:start w:val="1"/>
+      <w:numFmt w:val="decimal"/>
+      <w:lvlText w:val="%7."/>
+      <w:lvlJc w:val="left"/>
+      <w:pPr>
+        <w:ind w:left="5040" w:hanging="360"/>
+      </w:pPr>
+    </w:lvl>
+    <w:lvl w:ilvl="7" w:tplc="040C0019" w:tentative="1">
+      <w:start w:val="1"/>
+      <w:numFmt w:val="lowerLetter"/>
+      <w:lvlText w:val="%8."/>
+      <w:lvlJc w:val="left"/>
+      <w:pPr>
+        <w:ind w:left="5760" w:hanging="360"/>
+      </w:pPr>
+    </w:lvl>
+    <w:lvl w:ilvl="8" w:tplc="040C001B" w:tentative="1">
+      <w:start w:val="1"/>
+      <w:numFmt w:val="lowerRoman"/>
+      <w:lvlText w:val="%9."/>
+      <w:lvlJc w:val="right"/>
+      <w:pPr>
+        <w:ind w:left="6480" w:hanging="180"/>
+      </w:pPr>
+    </w:lvl>
+  </w:abstractNum>
+  <w:abstractNum w:abstractNumId="9">
     <w:nsid w:val="31985C9C"/>
     <w:multiLevelType w:val="hybridMultilevel"/>
     <w:tmpl w:val="0838CBF0"/>
@@ -5463,7 +5361,7 @@
       </w:pPr>
     </w:lvl>
   </w:abstractNum>
-  <w:abstractNum w:abstractNumId="9">
+  <w:abstractNum w:abstractNumId="10">
     <w:nsid w:val="385A13F5"/>
     <w:multiLevelType w:val="hybridMultilevel"/>
     <w:tmpl w:val="86CCA9AC"/>
@@ -5576,7 +5474,7 @@
       </w:rPr>
     </w:lvl>
   </w:abstractNum>
-  <w:abstractNum w:abstractNumId="10">
+  <w:abstractNum w:abstractNumId="11">
     <w:nsid w:val="3C3B7106"/>
     <w:multiLevelType w:val="hybridMultilevel"/>
     <w:tmpl w:val="6156AD7E"/>
@@ -5689,7 +5587,7 @@
       </w:rPr>
     </w:lvl>
   </w:abstractNum>
-  <w:abstractNum w:abstractNumId="11">
+  <w:abstractNum w:abstractNumId="12">
     <w:nsid w:val="42021582"/>
     <w:multiLevelType w:val="hybridMultilevel"/>
     <w:tmpl w:val="AB463D3C"/>
@@ -5775,7 +5673,7 @@
       </w:pPr>
     </w:lvl>
   </w:abstractNum>
-  <w:abstractNum w:abstractNumId="12">
+  <w:abstractNum w:abstractNumId="13">
     <w:nsid w:val="44996D8D"/>
     <w:multiLevelType w:val="hybridMultilevel"/>
     <w:tmpl w:val="33E09BE4"/>
@@ -5888,7 +5786,7 @@
       </w:rPr>
     </w:lvl>
   </w:abstractNum>
-  <w:abstractNum w:abstractNumId="13">
+  <w:abstractNum w:abstractNumId="14">
     <w:nsid w:val="45714F86"/>
     <w:multiLevelType w:val="hybridMultilevel"/>
     <w:tmpl w:val="2856C084"/>
@@ -6001,7 +5899,7 @@
       </w:rPr>
     </w:lvl>
   </w:abstractNum>
-  <w:abstractNum w:abstractNumId="14">
+  <w:abstractNum w:abstractNumId="15">
     <w:nsid w:val="4657300C"/>
     <w:multiLevelType w:val="hybridMultilevel"/>
     <w:tmpl w:val="FEC09C10"/>
@@ -6114,7 +6012,7 @@
       </w:rPr>
     </w:lvl>
   </w:abstractNum>
-  <w:abstractNum w:abstractNumId="15">
+  <w:abstractNum w:abstractNumId="16">
     <w:nsid w:val="4A2353E6"/>
     <w:multiLevelType w:val="hybridMultilevel"/>
     <w:tmpl w:val="BDFE66A6"/>
@@ -6228,7 +6126,7 @@
       </w:rPr>
     </w:lvl>
   </w:abstractNum>
-  <w:abstractNum w:abstractNumId="16">
+  <w:abstractNum w:abstractNumId="17">
     <w:nsid w:val="50477CE2"/>
     <w:multiLevelType w:val="hybridMultilevel"/>
     <w:tmpl w:val="64EAC0FC"/>
@@ -6341,7 +6239,7 @@
       </w:rPr>
     </w:lvl>
   </w:abstractNum>
-  <w:abstractNum w:abstractNumId="17">
+  <w:abstractNum w:abstractNumId="18">
     <w:nsid w:val="567E54DA"/>
     <w:multiLevelType w:val="hybridMultilevel"/>
     <w:tmpl w:val="03E47BC4"/>
@@ -6454,7 +6352,7 @@
       </w:rPr>
     </w:lvl>
   </w:abstractNum>
-  <w:abstractNum w:abstractNumId="18">
+  <w:abstractNum w:abstractNumId="19">
     <w:nsid w:val="5DE739A8"/>
     <w:multiLevelType w:val="hybridMultilevel"/>
     <w:tmpl w:val="40D6A35E"/>
@@ -6567,7 +6465,7 @@
       </w:rPr>
     </w:lvl>
   </w:abstractNum>
-  <w:abstractNum w:abstractNumId="19">
+  <w:abstractNum w:abstractNumId="20">
     <w:nsid w:val="64154D54"/>
     <w:multiLevelType w:val="hybridMultilevel"/>
     <w:tmpl w:val="AD422C56"/>
@@ -6680,7 +6578,7 @@
       </w:rPr>
     </w:lvl>
   </w:abstractNum>
-  <w:abstractNum w:abstractNumId="20">
+  <w:abstractNum w:abstractNumId="21">
     <w:nsid w:val="65943D62"/>
     <w:multiLevelType w:val="hybridMultilevel"/>
     <w:tmpl w:val="2CD67DF8"/>
@@ -6793,7 +6691,7 @@
       </w:rPr>
     </w:lvl>
   </w:abstractNum>
-  <w:abstractNum w:abstractNumId="21">
+  <w:abstractNum w:abstractNumId="22">
     <w:nsid w:val="65F41174"/>
     <w:multiLevelType w:val="hybridMultilevel"/>
     <w:tmpl w:val="C61832C4"/>
@@ -6906,7 +6804,7 @@
       </w:rPr>
     </w:lvl>
   </w:abstractNum>
-  <w:abstractNum w:abstractNumId="22">
+  <w:abstractNum w:abstractNumId="23">
     <w:nsid w:val="6662048D"/>
     <w:multiLevelType w:val="hybridMultilevel"/>
     <w:tmpl w:val="AB463D3C"/>
@@ -6992,7 +6890,7 @@
       </w:pPr>
     </w:lvl>
   </w:abstractNum>
-  <w:abstractNum w:abstractNumId="23">
+  <w:abstractNum w:abstractNumId="24">
     <w:nsid w:val="69D558C3"/>
     <w:multiLevelType w:val="hybridMultilevel"/>
     <w:tmpl w:val="F8081288"/>
@@ -7105,7 +7003,7 @@
       </w:rPr>
     </w:lvl>
   </w:abstractNum>
-  <w:abstractNum w:abstractNumId="24">
+  <w:abstractNum w:abstractNumId="25">
     <w:nsid w:val="6E143D18"/>
     <w:multiLevelType w:val="hybridMultilevel"/>
     <w:tmpl w:val="E3F269D4"/>
@@ -7218,7 +7116,7 @@
       </w:rPr>
     </w:lvl>
   </w:abstractNum>
-  <w:abstractNum w:abstractNumId="25">
+  <w:abstractNum w:abstractNumId="26">
     <w:nsid w:val="711632C6"/>
     <w:multiLevelType w:val="hybridMultilevel"/>
     <w:tmpl w:val="01FA1436"/>
@@ -7331,7 +7229,7 @@
       </w:rPr>
     </w:lvl>
   </w:abstractNum>
-  <w:abstractNum w:abstractNumId="26">
+  <w:abstractNum w:abstractNumId="27">
     <w:nsid w:val="71A7746E"/>
     <w:multiLevelType w:val="hybridMultilevel"/>
     <w:tmpl w:val="CD4C9BD4"/>
@@ -7444,7 +7342,7 @@
       </w:rPr>
     </w:lvl>
   </w:abstractNum>
-  <w:abstractNum w:abstractNumId="27">
+  <w:abstractNum w:abstractNumId="28">
     <w:nsid w:val="7D463FE5"/>
     <w:multiLevelType w:val="hybridMultilevel"/>
     <w:tmpl w:val="D2B281F8"/>
@@ -7558,40 +7456,40 @@
     </w:lvl>
   </w:abstractNum>
   <w:num w:numId="1">
-    <w:abstractNumId w:val="23"/>
+    <w:abstractNumId w:val="24"/>
   </w:num>
   <w:num w:numId="2">
-    <w:abstractNumId w:val="18"/>
+    <w:abstractNumId w:val="19"/>
   </w:num>
   <w:num w:numId="3">
-    <w:abstractNumId w:val="21"/>
+    <w:abstractNumId w:val="22"/>
   </w:num>
   <w:num w:numId="4">
-    <w:abstractNumId w:val="19"/>
+    <w:abstractNumId w:val="20"/>
   </w:num>
   <w:num w:numId="5">
-    <w:abstractNumId w:val="8"/>
+    <w:abstractNumId w:val="9"/>
   </w:num>
   <w:num w:numId="6">
-    <w:abstractNumId w:val="10"/>
+    <w:abstractNumId w:val="11"/>
   </w:num>
   <w:num w:numId="7">
     <w:abstractNumId w:val="0"/>
   </w:num>
   <w:num w:numId="8">
-    <w:abstractNumId w:val="26"/>
+    <w:abstractNumId w:val="27"/>
   </w:num>
   <w:num w:numId="9">
     <w:abstractNumId w:val="2"/>
   </w:num>
   <w:num w:numId="10">
-    <w:abstractNumId w:val="15"/>
+    <w:abstractNumId w:val="16"/>
   </w:num>
   <w:num w:numId="11">
-    <w:abstractNumId w:val="9"/>
+    <w:abstractNumId w:val="10"/>
   </w:num>
   <w:num w:numId="12">
-    <w:abstractNumId w:val="13"/>
+    <w:abstractNumId w:val="14"/>
   </w:num>
   <w:num w:numId="13">
     <w:abstractNumId w:val="5"/>
@@ -7606,25 +7504,25 @@
     <w:abstractNumId w:val="7"/>
   </w:num>
   <w:num w:numId="17">
-    <w:abstractNumId w:val="16"/>
+    <w:abstractNumId w:val="17"/>
   </w:num>
   <w:num w:numId="18">
-    <w:abstractNumId w:val="12"/>
+    <w:abstractNumId w:val="13"/>
   </w:num>
   <w:num w:numId="19">
-    <w:abstractNumId w:val="24"/>
+    <w:abstractNumId w:val="25"/>
   </w:num>
   <w:num w:numId="20">
-    <w:abstractNumId w:val="17"/>
+    <w:abstractNumId w:val="18"/>
   </w:num>
   <w:num w:numId="21">
-    <w:abstractNumId w:val="25"/>
+    <w:abstractNumId w:val="26"/>
   </w:num>
   <w:num w:numId="22">
-    <w:abstractNumId w:val="27"/>
+    <w:abstractNumId w:val="28"/>
   </w:num>
   <w:num w:numId="23">
-    <w:abstractNumId w:val="14"/>
+    <w:abstractNumId w:val="15"/>
   </w:num>
   <w:num w:numId="24">
     <w:abstractNumId w:val="6"/>
@@ -7633,19 +7531,22 @@
     <w:abstractNumId w:val="4"/>
   </w:num>
   <w:num w:numId="26">
-    <w:abstractNumId w:val="20"/>
+    <w:abstractNumId w:val="21"/>
   </w:num>
   <w:num w:numId="27">
-    <w:abstractNumId w:val="11"/>
+    <w:abstractNumId w:val="12"/>
   </w:num>
   <w:num w:numId="28">
-    <w:abstractNumId w:val="22"/>
+    <w:abstractNumId w:val="23"/>
+  </w:num>
+  <w:num w:numId="29">
+    <w:abstractNumId w:val="8"/>
   </w:num>
 </w:numbering>
 </file>
 
 <file path=word/styles.xml><?xml version="1.0" encoding="utf-8"?>
-<w:styles xmlns:r="http://schemas.openxmlformats.org/officeDocument/2006/relationships" xmlns:w="http://schemas.openxmlformats.org/wordprocessingml/2006/main">
+<w:styles xmlns:mc="http://schemas.openxmlformats.org/markup-compatibility/2006" xmlns:r="http://schemas.openxmlformats.org/officeDocument/2006/relationships" xmlns:w="http://schemas.openxmlformats.org/wordprocessingml/2006/main" xmlns:w14="http://schemas.microsoft.com/office/word/2010/wordml" mc:Ignorable="w14">
   <w:docDefaults>
     <w:rPrDefault>
       <w:rPr>
@@ -7909,7 +7810,6 @@
     <w:uiPriority w:val="99"/>
     <w:semiHidden/>
     <w:unhideWhenUsed/>
-    <w:qFormat/>
     <w:tblPr>
       <w:tblInd w:w="0" w:type="dxa"/>
       <w:tblCellMar>
@@ -8194,7 +8094,6 @@
       <w:spacing w:after="0" w:line="240" w:lineRule="auto"/>
     </w:pPr>
     <w:tblPr>
-      <w:tblInd w:w="0" w:type="dxa"/>
       <w:tblBorders>
         <w:top w:val="single" w:sz="4" w:space="0" w:color="auto"/>
         <w:left w:val="single" w:sz="4" w:space="0" w:color="auto"/>
@@ -8203,12 +8102,6 @@
         <w:insideH w:val="single" w:sz="4" w:space="0" w:color="auto"/>
         <w:insideV w:val="single" w:sz="4" w:space="0" w:color="auto"/>
       </w:tblBorders>
-      <w:tblCellMar>
-        <w:top w:w="0" w:type="dxa"/>
-        <w:left w:w="108" w:type="dxa"/>
-        <w:bottom w:w="0" w:type="dxa"/>
-        <w:right w:w="108" w:type="dxa"/>
-      </w:tblCellMar>
     </w:tblPr>
   </w:style>
   <w:style w:type="paragraph" w:styleId="Explorateurdedocuments">
@@ -8793,7 +8686,6 @@
       <w:spacing w:after="0" w:line="240" w:lineRule="auto"/>
     </w:pPr>
     <w:tblPr>
-      <w:tblInd w:w="0" w:type="dxa"/>
       <w:tblBorders>
         <w:top w:val="single" w:sz="4" w:space="0" w:color="auto"/>
         <w:left w:val="single" w:sz="4" w:space="0" w:color="auto"/>
@@ -8802,12 +8694,6 @@
         <w:insideH w:val="single" w:sz="4" w:space="0" w:color="auto"/>
         <w:insideV w:val="single" w:sz="4" w:space="0" w:color="auto"/>
       </w:tblBorders>
-      <w:tblCellMar>
-        <w:top w:w="0" w:type="dxa"/>
-        <w:left w:w="108" w:type="dxa"/>
-        <w:bottom w:w="0" w:type="dxa"/>
-        <w:right w:w="108" w:type="dxa"/>
-      </w:tblCellMar>
     </w:tblPr>
   </w:style>
 </w:styles>
@@ -9122,7 +9008,7 @@
 </file>
 
 <file path=customXml/itemProps2.xml><?xml version="1.0" encoding="utf-8"?>
-<ds:datastoreItem xmlns:ds="http://schemas.openxmlformats.org/officeDocument/2006/customXml" ds:itemID="{41A035A1-961B-4ECB-9963-1105B441FBCE}">
+<ds:datastoreItem xmlns:ds="http://schemas.openxmlformats.org/officeDocument/2006/customXml" ds:itemID="{E2AC65EB-1933-4C43-B3FD-A8DCA2BF0C1D}">
   <ds:schemaRefs>
     <ds:schemaRef ds:uri="http://schemas.openxmlformats.org/officeDocument/2006/bibliography"/>
   </ds:schemaRefs>

</xml_diff>

<commit_message>
Ajout de la librairie base + Maj des programmes (Arduino)
</commit_message>
<xml_diff>
--- a/Arduino App/Arduino.docx
+++ b/Arduino App/Arduino.docx
@@ -2694,16 +2694,30 @@
           <w:rStyle w:val="lev"/>
           <w:b/>
         </w:rPr>
-        <w:t xml:space="preserve">Carte de </w:t>
-      </w:r>
+        <w:t>Carte</w:t>
+      </w:r>
+      <w:bookmarkEnd w:id="10"/>
       <w:r>
         <w:rPr>
           <w:rStyle w:val="lev"/>
           <w:b/>
         </w:rPr>
-        <w:t>développement</w:t>
-      </w:r>
-      <w:bookmarkEnd w:id="10"/>
+        <w:t>s</w:t>
+      </w:r>
+    </w:p>
+    <w:p>
+      <w:pPr>
+        <w:pStyle w:val="Titre4"/>
+        <w:rPr>
+          <w:rStyle w:val="lev"/>
+        </w:rPr>
+      </w:pPr>
+      <w:r>
+        <w:rPr>
+          <w:rStyle w:val="lev"/>
+        </w:rPr>
+        <w:t>Arduino Mega 2560</w:t>
+      </w:r>
     </w:p>
     <w:p>
       <w:pPr>
@@ -2714,9 +2728,71 @@
       </w:pPr>
       <w:r>
         <w:rPr>
+          <w:noProof/>
+          <w:lang w:eastAsia="fr-FR"/>
+        </w:rPr>
+        <w:drawing>
+          <wp:inline distT="0" distB="0" distL="0" distR="0">
+            <wp:extent cx="5760720" cy="3218372"/>
+            <wp:effectExtent l="0" t="0" r="0" b="0"/>
+            <wp:docPr id="1" name="Image 1" descr="http://flipmu.com/files/2011/12/ArduinoMega2650Front_21.jpg"/>
+            <wp:cNvGraphicFramePr>
+              <a:graphicFrameLocks xmlns:a="http://schemas.openxmlformats.org/drawingml/2006/main" noChangeAspect="1"/>
+            </wp:cNvGraphicFramePr>
+            <a:graphic xmlns:a="http://schemas.openxmlformats.org/drawingml/2006/main">
+              <a:graphicData uri="http://schemas.openxmlformats.org/drawingml/2006/picture">
+                <pic:pic xmlns:pic="http://schemas.openxmlformats.org/drawingml/2006/picture">
+                  <pic:nvPicPr>
+                    <pic:cNvPr id="0" name="il_fi" descr="http://flipmu.com/files/2011/12/ArduinoMega2650Front_21.jpg"/>
+                    <pic:cNvPicPr>
+                      <a:picLocks noChangeAspect="1" noChangeArrowheads="1"/>
+                    </pic:cNvPicPr>
+                  </pic:nvPicPr>
+                  <pic:blipFill>
+                    <a:blip r:embed="rId12" cstate="print">
+                      <a:extLst>
+                        <a:ext uri="{28A0092B-C50C-407E-A947-70E740481C1C}">
+                          <a14:useLocalDpi xmlns:a14="http://schemas.microsoft.com/office/drawing/2010/main" val="0"/>
+                        </a:ext>
+                      </a:extLst>
+                    </a:blip>
+                    <a:srcRect/>
+                    <a:stretch>
+                      <a:fillRect/>
+                    </a:stretch>
+                  </pic:blipFill>
+                  <pic:spPr bwMode="auto">
+                    <a:xfrm>
+                      <a:off x="0" y="0"/>
+                      <a:ext cx="5760720" cy="3218372"/>
+                    </a:xfrm>
+                    <a:prstGeom prst="rect">
+                      <a:avLst/>
+                    </a:prstGeom>
+                    <a:noFill/>
+                    <a:ln>
+                      <a:noFill/>
+                    </a:ln>
+                  </pic:spPr>
+                </pic:pic>
+              </a:graphicData>
+            </a:graphic>
+          </wp:inline>
+        </w:drawing>
+      </w:r>
+    </w:p>
+    <w:p>
+      <w:pPr>
+        <w:rPr>
           <w:rStyle w:val="lev"/>
           <w:b w:val="0"/>
         </w:rPr>
+      </w:pPr>
+      <w:r>
+        <w:rPr>
+          <w:rStyle w:val="lev"/>
+          <w:b w:val="0"/>
+        </w:rPr>
         <w:t>Tous l</w:t>
       </w:r>
       <w:r>
@@ -2748,7 +2824,7 @@
       </w:r>
     </w:p>
     <w:p>
-      <w:hyperlink r:id="rId12" w:history="1">
+      <w:hyperlink r:id="rId13" w:history="1">
         <w:r>
           <w:rPr>
             <w:rStyle w:val="Lienhypertexte"/>
@@ -2777,7 +2853,7 @@
         <w:pStyle w:val="Titre3"/>
       </w:pPr>
       <w:r>
-        <w:t>ComServer</w:t>
+        <w:t>Server</w:t>
       </w:r>
     </w:p>
     <w:p>
@@ -3326,52 +3402,534 @@
         <w:pStyle w:val="Titre3"/>
       </w:pPr>
       <w:r>
-        <w:t>Equipments/…</w:t>
-      </w:r>
-    </w:p>
-    <w:p>
-      <w:pPr>
-        <w:rPr>
-          <w:b/>
-          <w:u w:val="single"/>
-        </w:rPr>
-      </w:pPr>
-      <w:r>
-        <w:rPr>
-          <w:b/>
-          <w:u w:val="single"/>
-        </w:rPr>
-        <w:t>Fonction</w:t>
-      </w:r>
-    </w:p>
-    <w:p>
-      <w:r>
-        <w:t>Contient les programmes des équipements nécessitant une carte Arduino pour être contrôlé.</w:t>
-      </w:r>
-    </w:p>
-    <w:p>
-      <w:r>
-        <w:t xml:space="preserve">Tous ces programmes doivent implémenter l’interface </w:t>
-      </w:r>
-      <w:r>
-        <w:rPr>
-          <w:b/>
-        </w:rPr>
-        <w:t>IComClient</w:t>
-      </w:r>
-      <w:r>
-        <w:t xml:space="preserve"> permettant de communiquer avec le serveur (</w:t>
-      </w:r>
-      <w:r>
-        <w:rPr>
-          <w:b/>
-        </w:rPr>
-        <w:t>ComServer</w:t>
-      </w:r>
-      <w:r>
-        <w:t>).</w:t>
-      </w:r>
-    </w:p>
+        <w:t>Equipments</w:t>
+      </w:r>
+    </w:p>
+    <w:p>
+      <w:pPr>
+        <w:pStyle w:val="Titre4"/>
+      </w:pPr>
+      <w:r>
+        <w:t>LedStrip</w:t>
+      </w:r>
+    </w:p>
+    <w:p>
+      <w:r>
+        <w:t>Contrôle une série de LED rouges avec plusieurs modes de défilement.</w:t>
+      </w:r>
+    </w:p>
+    <w:p>
+      <w:r>
+        <w:t>Cet équipement simple permet un déploiement rapide de test.</w:t>
+      </w:r>
+    </w:p>
+    <w:p>
+      <w:pPr>
+        <w:pStyle w:val="Titre4"/>
+      </w:pPr>
+      <w:r>
+        <w:t>Objets</w:t>
+      </w:r>
+    </w:p>
+    <w:tbl>
+      <w:tblPr>
+        <w:tblStyle w:val="Grilledutableau"/>
+        <w:tblW w:w="0" w:type="auto"/>
+        <w:tblLook w:val="04A0" w:firstRow="1" w:lastRow="0" w:firstColumn="1" w:lastColumn="0" w:noHBand="0" w:noVBand="1"/>
+      </w:tblPr>
+      <w:tblGrid>
+        <w:gridCol w:w="1479"/>
+        <w:gridCol w:w="1341"/>
+        <w:gridCol w:w="6468"/>
+      </w:tblGrid>
+      <w:tr>
+        <w:trPr>
+          <w:trHeight w:val="509"/>
+        </w:trPr>
+        <w:tc>
+          <w:tcPr>
+            <w:tcW w:w="1184" w:type="dxa"/>
+            <w:shd w:val="clear" w:color="auto" w:fill="D9D9D9" w:themeFill="background1" w:themeFillShade="D9"/>
+          </w:tcPr>
+          <w:p>
+            <w:pPr>
+              <w:pStyle w:val="Sansinterligne"/>
+              <w:rPr>
+                <w:b/>
+              </w:rPr>
+            </w:pPr>
+            <w:r>
+              <w:rPr>
+                <w:b/>
+              </w:rPr>
+              <w:t>Type</w:t>
+            </w:r>
+          </w:p>
+        </w:tc>
+        <w:tc>
+          <w:tcPr>
+            <w:tcW w:w="1350" w:type="dxa"/>
+            <w:shd w:val="clear" w:color="auto" w:fill="D9D9D9" w:themeFill="background1" w:themeFillShade="D9"/>
+          </w:tcPr>
+          <w:p>
+            <w:pPr>
+              <w:pStyle w:val="Sansinterligne"/>
+              <w:rPr>
+                <w:b/>
+              </w:rPr>
+            </w:pPr>
+            <w:r>
+              <w:rPr>
+                <w:b/>
+              </w:rPr>
+              <w:t>Identifiant</w:t>
+            </w:r>
+          </w:p>
+        </w:tc>
+        <w:tc>
+          <w:tcPr>
+            <w:tcW w:w="6754" w:type="dxa"/>
+            <w:shd w:val="clear" w:color="auto" w:fill="D9D9D9" w:themeFill="background1" w:themeFillShade="D9"/>
+          </w:tcPr>
+          <w:p>
+            <w:pPr>
+              <w:pStyle w:val="Sansinterligne"/>
+              <w:rPr>
+                <w:b/>
+              </w:rPr>
+            </w:pPr>
+            <w:r>
+              <w:rPr>
+                <w:b/>
+              </w:rPr>
+              <w:t>Désignation</w:t>
+            </w:r>
+          </w:p>
+        </w:tc>
+      </w:tr>
+      <w:tr>
+        <w:trPr>
+          <w:trHeight w:val="509"/>
+        </w:trPr>
+        <w:tc>
+          <w:tcPr>
+            <w:tcW w:w="1184" w:type="dxa"/>
+          </w:tcPr>
+          <w:p>
+            <w:pPr>
+              <w:pStyle w:val="Sansinterligne"/>
+              <w:rPr>
+                <w:b/>
+                <w:lang w:eastAsia="en-US"/>
+              </w:rPr>
+            </w:pPr>
+            <w:r>
+              <w:rPr>
+                <w:b/>
+                <w:lang w:eastAsia="en-US"/>
+              </w:rPr>
+              <w:t>LedStripObjet</w:t>
+            </w:r>
+          </w:p>
+        </w:tc>
+        <w:tc>
+          <w:tcPr>
+            <w:tcW w:w="1350" w:type="dxa"/>
+          </w:tcPr>
+          <w:p>
+            <w:pPr>
+              <w:pStyle w:val="Sansinterligne"/>
+            </w:pPr>
+            <w:r>
+              <w:rPr>
+                <w:b/>
+                <w:lang w:eastAsia="en-US"/>
+              </w:rPr>
+              <w:t>strip</w:t>
+            </w:r>
+          </w:p>
+        </w:tc>
+        <w:tc>
+          <w:tcPr>
+            <w:tcW w:w="6754" w:type="dxa"/>
+          </w:tcPr>
+          <w:p>
+            <w:pPr>
+              <w:pStyle w:val="Sansinterligne"/>
+            </w:pPr>
+            <w:r>
+              <w:rPr>
+                <w:lang w:eastAsia="en-US"/>
+              </w:rPr>
+              <w:t>Contrôleur de LED en série</w:t>
+            </w:r>
+          </w:p>
+        </w:tc>
+      </w:tr>
+    </w:tbl>
+    <w:p/>
+    <w:p>
+      <w:pPr>
+        <w:pStyle w:val="Titre4"/>
+      </w:pPr>
+      <w:r>
+        <w:lastRenderedPageBreak/>
+        <w:t>LedStripObjet</w:t>
+      </w:r>
+    </w:p>
+    <w:tbl>
+      <w:tblPr>
+        <w:tblStyle w:val="Grilledutableau"/>
+        <w:tblW w:w="0" w:type="auto"/>
+        <w:tblLook w:val="04A0" w:firstRow="1" w:lastRow="0" w:firstColumn="1" w:lastColumn="0" w:noHBand="0" w:noVBand="1"/>
+      </w:tblPr>
+      <w:tblGrid>
+        <w:gridCol w:w="1676"/>
+        <w:gridCol w:w="7612"/>
+      </w:tblGrid>
+      <w:tr>
+        <w:trPr>
+          <w:trHeight w:val="509"/>
+        </w:trPr>
+        <w:tc>
+          <w:tcPr>
+            <w:tcW w:w="1556" w:type="dxa"/>
+            <w:shd w:val="clear" w:color="auto" w:fill="D9D9D9" w:themeFill="background1" w:themeFillShade="D9"/>
+            <w:vAlign w:val="center"/>
+          </w:tcPr>
+          <w:p>
+            <w:pPr>
+              <w:pStyle w:val="Sansinterligne"/>
+              <w:rPr>
+                <w:b/>
+              </w:rPr>
+            </w:pPr>
+            <w:r>
+              <w:rPr>
+                <w:b/>
+              </w:rPr>
+              <w:t>Etats</w:t>
+            </w:r>
+          </w:p>
+        </w:tc>
+        <w:tc>
+          <w:tcPr>
+            <w:tcW w:w="7732" w:type="dxa"/>
+            <w:shd w:val="clear" w:color="auto" w:fill="D9D9D9" w:themeFill="background1" w:themeFillShade="D9"/>
+            <w:vAlign w:val="center"/>
+          </w:tcPr>
+          <w:p>
+            <w:pPr>
+              <w:pStyle w:val="Sansinterligne"/>
+              <w:rPr>
+                <w:b/>
+              </w:rPr>
+            </w:pPr>
+            <w:r>
+              <w:rPr>
+                <w:b/>
+              </w:rPr>
+              <w:t>Désignation</w:t>
+            </w:r>
+          </w:p>
+        </w:tc>
+      </w:tr>
+      <w:tr>
+        <w:trPr>
+          <w:trHeight w:val="509"/>
+        </w:trPr>
+        <w:tc>
+          <w:tcPr>
+            <w:tcW w:w="1556" w:type="dxa"/>
+            <w:vAlign w:val="center"/>
+          </w:tcPr>
+          <w:p>
+            <w:pPr>
+              <w:pStyle w:val="Sansinterligne"/>
+            </w:pPr>
+            <w:r>
+              <w:rPr>
+                <w:b/>
+                <w:lang w:eastAsia="en-US"/>
+              </w:rPr>
+              <w:t>-</w:t>
+            </w:r>
+          </w:p>
+        </w:tc>
+        <w:tc>
+          <w:tcPr>
+            <w:tcW w:w="7732" w:type="dxa"/>
+            <w:vAlign w:val="center"/>
+          </w:tcPr>
+          <w:p>
+            <w:pPr>
+              <w:pStyle w:val="Sansinterligne"/>
+            </w:pPr>
+            <w:r>
+              <w:t>-</w:t>
+            </w:r>
+          </w:p>
+        </w:tc>
+      </w:tr>
+      <w:tr>
+        <w:trPr>
+          <w:trHeight w:val="509"/>
+        </w:trPr>
+        <w:tc>
+          <w:tcPr>
+            <w:tcW w:w="1556" w:type="dxa"/>
+            <w:shd w:val="clear" w:color="auto" w:fill="D9D9D9" w:themeFill="background1" w:themeFillShade="D9"/>
+            <w:vAlign w:val="center"/>
+          </w:tcPr>
+          <w:p>
+            <w:pPr>
+              <w:pStyle w:val="Sansinterligne"/>
+              <w:rPr>
+                <w:b/>
+              </w:rPr>
+            </w:pPr>
+            <w:r>
+              <w:rPr>
+                <w:b/>
+              </w:rPr>
+              <w:t>Configurations</w:t>
+            </w:r>
+          </w:p>
+        </w:tc>
+        <w:tc>
+          <w:tcPr>
+            <w:tcW w:w="7732" w:type="dxa"/>
+            <w:shd w:val="clear" w:color="auto" w:fill="D9D9D9" w:themeFill="background1" w:themeFillShade="D9"/>
+            <w:vAlign w:val="center"/>
+          </w:tcPr>
+          <w:p>
+            <w:pPr>
+              <w:pStyle w:val="Sansinterligne"/>
+              <w:rPr>
+                <w:b/>
+              </w:rPr>
+            </w:pPr>
+            <w:r>
+              <w:rPr>
+                <w:b/>
+              </w:rPr>
+              <w:t>Désignation</w:t>
+            </w:r>
+          </w:p>
+        </w:tc>
+      </w:tr>
+      <w:tr>
+        <w:trPr>
+          <w:trHeight w:val="509"/>
+        </w:trPr>
+        <w:tc>
+          <w:tcPr>
+            <w:tcW w:w="1556" w:type="dxa"/>
+            <w:vAlign w:val="center"/>
+          </w:tcPr>
+          <w:p>
+            <w:pPr>
+              <w:pStyle w:val="Sansinterligne"/>
+            </w:pPr>
+            <w:r>
+              <w:t>FirstPin</w:t>
+            </w:r>
+          </w:p>
+        </w:tc>
+        <w:tc>
+          <w:tcPr>
+            <w:tcW w:w="7732" w:type="dxa"/>
+            <w:vAlign w:val="center"/>
+          </w:tcPr>
+          <w:p>
+            <w:pPr>
+              <w:pStyle w:val="Sansinterligne"/>
+            </w:pPr>
+            <w:r>
+              <w:t xml:space="preserve">Numéro du premier </w:t>
+            </w:r>
+            <w:r>
+              <w:t>PIN</w:t>
+            </w:r>
+            <w:r>
+              <w:t xml:space="preserve"> digital</w:t>
+            </w:r>
+          </w:p>
+        </w:tc>
+      </w:tr>
+      <w:tr>
+        <w:trPr>
+          <w:trHeight w:val="509"/>
+        </w:trPr>
+        <w:tc>
+          <w:tcPr>
+            <w:tcW w:w="1556" w:type="dxa"/>
+            <w:vAlign w:val="center"/>
+          </w:tcPr>
+          <w:p>
+            <w:pPr>
+              <w:pStyle w:val="Sansinterligne"/>
+            </w:pPr>
+            <w:r>
+              <w:rPr>
+                <w:lang w:eastAsia="en-US"/>
+              </w:rPr>
+              <w:t>PinCount</w:t>
+            </w:r>
+          </w:p>
+        </w:tc>
+        <w:tc>
+          <w:tcPr>
+            <w:tcW w:w="7732" w:type="dxa"/>
+            <w:vAlign w:val="center"/>
+          </w:tcPr>
+          <w:p>
+            <w:pPr>
+              <w:pStyle w:val="Sansinterligne"/>
+            </w:pPr>
+            <w:r>
+              <w:t>Nombre total de PIN utilisés</w:t>
+            </w:r>
+          </w:p>
+        </w:tc>
+      </w:tr>
+      <w:tr>
+        <w:trPr>
+          <w:trHeight w:val="509"/>
+        </w:trPr>
+        <w:tc>
+          <w:tcPr>
+            <w:tcW w:w="1556" w:type="dxa"/>
+            <w:vAlign w:val="center"/>
+          </w:tcPr>
+          <w:p>
+            <w:pPr>
+              <w:pStyle w:val="Sansinterligne"/>
+            </w:pPr>
+            <w:r>
+              <w:rPr>
+                <w:lang w:eastAsia="en-US"/>
+              </w:rPr>
+              <w:t>AnimationMode</w:t>
+            </w:r>
+          </w:p>
+        </w:tc>
+        <w:tc>
+          <w:tcPr>
+            <w:tcW w:w="7732" w:type="dxa"/>
+            <w:vAlign w:val="center"/>
+          </w:tcPr>
+          <w:p>
+            <w:pPr>
+              <w:pStyle w:val="Sansinterligne"/>
+            </w:pPr>
+            <w:r>
+              <w:t>Mode d’animation :</w:t>
+            </w:r>
+          </w:p>
+          <w:p>
+            <w:pPr>
+              <w:pStyle w:val="Sansinterligne"/>
+            </w:pPr>
+            <w:r>
+              <w:t>0 : Linéaire</w:t>
+            </w:r>
+          </w:p>
+          <w:p>
+            <w:pPr>
+              <w:pStyle w:val="Sansinterligne"/>
+            </w:pPr>
+            <w:r>
+              <w:t>1 : Décalé</w:t>
+            </w:r>
+          </w:p>
+        </w:tc>
+      </w:tr>
+      <w:tr>
+        <w:trPr>
+          <w:trHeight w:val="509"/>
+        </w:trPr>
+        <w:tc>
+          <w:tcPr>
+            <w:tcW w:w="1556" w:type="dxa"/>
+            <w:shd w:val="clear" w:color="auto" w:fill="D9D9D9" w:themeFill="background1" w:themeFillShade="D9"/>
+            <w:vAlign w:val="center"/>
+          </w:tcPr>
+          <w:p>
+            <w:pPr>
+              <w:pStyle w:val="Sansinterligne"/>
+              <w:rPr>
+                <w:b/>
+              </w:rPr>
+            </w:pPr>
+            <w:r>
+              <w:rPr>
+                <w:b/>
+              </w:rPr>
+              <w:t>Commandes</w:t>
+            </w:r>
+          </w:p>
+        </w:tc>
+        <w:tc>
+          <w:tcPr>
+            <w:tcW w:w="7732" w:type="dxa"/>
+            <w:shd w:val="clear" w:color="auto" w:fill="D9D9D9" w:themeFill="background1" w:themeFillShade="D9"/>
+            <w:vAlign w:val="center"/>
+          </w:tcPr>
+          <w:p>
+            <w:pPr>
+              <w:pStyle w:val="Sansinterligne"/>
+              <w:rPr>
+                <w:b/>
+              </w:rPr>
+            </w:pPr>
+            <w:r>
+              <w:rPr>
+                <w:b/>
+              </w:rPr>
+              <w:t>Désignation</w:t>
+            </w:r>
+          </w:p>
+        </w:tc>
+      </w:tr>
+      <w:tr>
+        <w:trPr>
+          <w:trHeight w:val="509"/>
+        </w:trPr>
+        <w:tc>
+          <w:tcPr>
+            <w:tcW w:w="1556" w:type="dxa"/>
+            <w:vAlign w:val="center"/>
+          </w:tcPr>
+          <w:p>
+            <w:pPr>
+              <w:pStyle w:val="Sansinterligne"/>
+            </w:pPr>
+            <w:r>
+              <w:rPr>
+                <w:b/>
+                <w:lang w:eastAsia="en-US"/>
+              </w:rPr>
+              <w:t>-</w:t>
+            </w:r>
+          </w:p>
+        </w:tc>
+        <w:tc>
+          <w:tcPr>
+            <w:tcW w:w="7732" w:type="dxa"/>
+            <w:vAlign w:val="center"/>
+          </w:tcPr>
+          <w:p>
+            <w:pPr>
+              <w:pStyle w:val="Sansinterligne"/>
+            </w:pPr>
+            <w:r>
+              <w:t>-</w:t>
+            </w:r>
+          </w:p>
+        </w:tc>
+      </w:tr>
+    </w:tbl>
     <w:p>
       <w:pPr>
         <w:rPr>
@@ -3514,106 +4072,6 @@
         <w:numPr>
           <w:ilvl w:val="0"/>
           <w:numId w:val="27"/>
-        </w:numPr>
-      </w:pPr>
-      <w:r>
-        <w:t>Télécharger le code source depuis le dépôt (</w:t>
-      </w:r>
-      <w:hyperlink r:id="rId13" w:history="1">
-        <w:r>
-          <w:rPr>
-            <w:rStyle w:val="Lienhypertexte"/>
-          </w:rPr>
-          <w:t>https://github.com/Ace4teaM/nplib</w:t>
-        </w:r>
-      </w:hyperlink>
-      <w:r>
-        <w:t>)</w:t>
-      </w:r>
-    </w:p>
-    <w:p>
-      <w:pPr>
-        <w:pStyle w:val="Paragraphedeliste"/>
-        <w:numPr>
-          <w:ilvl w:val="0"/>
-          <w:numId w:val="27"/>
-        </w:numPr>
-      </w:pPr>
-      <w:r>
-        <w:t xml:space="preserve">Créer un dossier nommé </w:t>
-      </w:r>
-      <w:r>
-        <w:rPr>
-          <w:b/>
-        </w:rPr>
-        <w:t>nplib</w:t>
-      </w:r>
-      <w:r>
-        <w:t xml:space="preserve"> dans les librairies Arduino (</w:t>
-      </w:r>
-      <w:r>
-        <w:t>C:\Program Files (x86)\Arduino\libraries</w:t>
-      </w:r>
-      <w:r>
-        <w:t>)</w:t>
-      </w:r>
-    </w:p>
-    <w:p>
-      <w:pPr>
-        <w:pStyle w:val="Paragraphedeliste"/>
-        <w:numPr>
-          <w:ilvl w:val="0"/>
-          <w:numId w:val="27"/>
-        </w:numPr>
-      </w:pPr>
-      <w:r>
-        <w:t>Copier le contenu la librairie NP de niveau 1 (nplib/src/l1)</w:t>
-      </w:r>
-    </w:p>
-    <w:p>
-      <w:pPr>
-        <w:pStyle w:val="Paragraphedeliste"/>
-        <w:numPr>
-          <w:ilvl w:val="0"/>
-          <w:numId w:val="27"/>
-        </w:numPr>
-      </w:pPr>
-      <w:r>
-        <w:t xml:space="preserve">Coller les sources dans le dossier </w:t>
-      </w:r>
-      <w:r>
-        <w:rPr>
-          <w:b/>
-        </w:rPr>
-        <w:t>nplib</w:t>
-      </w:r>
-      <w:r>
-        <w:t xml:space="preserve"> créé ci-dessus</w:t>
-      </w:r>
-    </w:p>
-    <w:p>
-      <w:pPr>
-        <w:pStyle w:val="Paragraphedeliste"/>
-        <w:numPr>
-          <w:ilvl w:val="0"/>
-          <w:numId w:val="27"/>
-        </w:numPr>
-      </w:pPr>
-      <w:r>
-        <w:t>Redémarrer l’IDE Arduino</w:t>
-      </w:r>
-    </w:p>
-    <w:p>
-      <w:r>
-        <w:t>Ou depuis un lien symbolique :</w:t>
-      </w:r>
-    </w:p>
-    <w:p>
-      <w:pPr>
-        <w:pStyle w:val="Paragraphedeliste"/>
-        <w:numPr>
-          <w:ilvl w:val="0"/>
-          <w:numId w:val="28"/>
         </w:numPr>
       </w:pPr>
       <w:r>
@@ -3636,6 +4094,106 @@
         <w:pStyle w:val="Paragraphedeliste"/>
         <w:numPr>
           <w:ilvl w:val="0"/>
+          <w:numId w:val="27"/>
+        </w:numPr>
+      </w:pPr>
+      <w:r>
+        <w:t xml:space="preserve">Créer un dossier nommé </w:t>
+      </w:r>
+      <w:r>
+        <w:rPr>
+          <w:b/>
+        </w:rPr>
+        <w:t>nplib</w:t>
+      </w:r>
+      <w:r>
+        <w:t xml:space="preserve"> dans les librairies Arduino (</w:t>
+      </w:r>
+      <w:r>
+        <w:t>C:\Program Files (x86)\Arduino\libraries</w:t>
+      </w:r>
+      <w:r>
+        <w:t>)</w:t>
+      </w:r>
+    </w:p>
+    <w:p>
+      <w:pPr>
+        <w:pStyle w:val="Paragraphedeliste"/>
+        <w:numPr>
+          <w:ilvl w:val="0"/>
+          <w:numId w:val="27"/>
+        </w:numPr>
+      </w:pPr>
+      <w:r>
+        <w:t>Copier le contenu la librairie NP de niveau 1 (nplib/src/l1)</w:t>
+      </w:r>
+    </w:p>
+    <w:p>
+      <w:pPr>
+        <w:pStyle w:val="Paragraphedeliste"/>
+        <w:numPr>
+          <w:ilvl w:val="0"/>
+          <w:numId w:val="27"/>
+        </w:numPr>
+      </w:pPr>
+      <w:r>
+        <w:t xml:space="preserve">Coller les sources dans le dossier </w:t>
+      </w:r>
+      <w:r>
+        <w:rPr>
+          <w:b/>
+        </w:rPr>
+        <w:t>nplib</w:t>
+      </w:r>
+      <w:r>
+        <w:t xml:space="preserve"> créé ci-dessus</w:t>
+      </w:r>
+    </w:p>
+    <w:p>
+      <w:pPr>
+        <w:pStyle w:val="Paragraphedeliste"/>
+        <w:numPr>
+          <w:ilvl w:val="0"/>
+          <w:numId w:val="27"/>
+        </w:numPr>
+      </w:pPr>
+      <w:r>
+        <w:t>Redémarrer l’IDE Arduino</w:t>
+      </w:r>
+    </w:p>
+    <w:p>
+      <w:r>
+        <w:t>Ou depuis un lien symbolique :</w:t>
+      </w:r>
+    </w:p>
+    <w:p>
+      <w:pPr>
+        <w:pStyle w:val="Paragraphedeliste"/>
+        <w:numPr>
+          <w:ilvl w:val="0"/>
+          <w:numId w:val="28"/>
+        </w:numPr>
+      </w:pPr>
+      <w:r>
+        <w:t>Télécharger le code source depuis le dépôt (</w:t>
+      </w:r>
+      <w:hyperlink r:id="rId15" w:history="1">
+        <w:r>
+          <w:rPr>
+            <w:rStyle w:val="Lienhypertexte"/>
+          </w:rPr>
+          <w:t>https://github.com/Ace4teaM/nplib</w:t>
+        </w:r>
+      </w:hyperlink>
+      <w:r>
+        <w:t>)</w:t>
+      </w:r>
+    </w:p>
+    <w:p>
+      <w:pPr>
+        <w:pStyle w:val="Paragraphedeliste"/>
+        <w:numPr>
+          <w:ilvl w:val="0"/>
           <w:numId w:val="28"/>
         </w:numPr>
       </w:pPr>
@@ -3774,10 +4332,7 @@
         <w:pStyle w:val="Titre3"/>
       </w:pPr>
       <w:r>
-        <w:t xml:space="preserve">Prérequis </w:t>
-      </w:r>
-      <w:r>
-        <w:t>à la compilation</w:t>
+        <w:t>Libraries</w:t>
       </w:r>
     </w:p>
     <w:p>
@@ -3810,8 +4365,6 @@
       </w:r>
     </w:p>
     <w:p>
-      <w:bookmarkStart w:id="12" w:name="_GoBack"/>
-      <w:bookmarkEnd w:id="12"/>
       <w:r>
         <w:t>Pour cela, 2 solutions :</w:t>
       </w:r>
@@ -3831,13 +4384,7 @@
         <w:t>Arduino App</w:t>
       </w:r>
       <w:r>
-        <w:t xml:space="preserve">/Serveur’ dans le répertoire des librairies </w:t>
-      </w:r>
-      <w:r>
-        <w:t xml:space="preserve">Arduino </w:t>
-      </w:r>
-      <w:r>
-        <w:t>(généralement «</w:t>
+        <w:t>/Serveur’ dans le répertoire des librairies Arduino (généralement «</w:t>
       </w:r>
       <w:r>
         <w:t>C:\Program Files (x86)\Arduino\libraries</w:t>
@@ -3855,10 +4402,7 @@
         </w:numPr>
       </w:pPr>
       <w:r>
-        <w:t xml:space="preserve">Créer un lien symbolique vers le dossier </w:t>
-      </w:r>
-      <w:r>
-        <w:t>‘[Arduino-Project]/</w:t>
+        <w:t>Créer un lien symbolique vers le dossier ‘[Arduino-Project]/</w:t>
       </w:r>
       <w:r>
         <w:t>Arduino App</w:t>
@@ -3866,15 +4410,9 @@
       <w:r>
         <w:t xml:space="preserve">/Serveur’ </w:t>
       </w:r>
-      <w:bookmarkStart w:id="13" w:name="_Toc357780842"/>
-      <w:r>
-        <w:t xml:space="preserve">dans le répertoire des librairies </w:t>
-      </w:r>
-      <w:r>
-        <w:t>A</w:t>
-      </w:r>
-      <w:r>
-        <w:t>rduino (généralement «</w:t>
+      <w:bookmarkStart w:id="12" w:name="_Toc357780842"/>
+      <w:r>
+        <w:t>dans le répertoire des librairies Arduino (généralement «</w:t>
       </w:r>
       <w:r>
         <w:t>C:\Program Files (x86)\Arduino\libraries</w:t>
@@ -3911,83 +4449,76 @@
         <w:rPr>
           <w:b/>
         </w:rPr>
-        <w:t>cd "</w:t>
-      </w:r>
-      <w:r>
-        <w:rPr>
-          <w:b/>
-        </w:rPr>
-        <w:t>C:\</w:t>
+        <w:t>cd "C:\</w:t>
       </w:r>
       <w:r>
         <w:rPr>
           <w:b/>
           <w:sz w:val="20"/>
         </w:rPr>
-        <w:t>Program Files (x86)\Arduino\libraries</w:t>
-      </w:r>
+        <w:t>Program Files (x86)\Arduino\libraries"</w:t>
+      </w:r>
+    </w:p>
+    <w:p>
+      <w:pPr>
+        <w:spacing w:after="0"/>
+        <w:ind w:left="708"/>
+        <w:rPr>
+          <w:b/>
+        </w:rPr>
+      </w:pPr>
       <w:r>
         <w:rPr>
           <w:b/>
           <w:sz w:val="20"/>
         </w:rPr>
-        <w:t>"</w:t>
-      </w:r>
-    </w:p>
-    <w:p>
-      <w:pPr>
-        <w:spacing w:after="0"/>
-        <w:ind w:left="708"/>
-        <w:rPr>
-          <w:b/>
-        </w:rPr>
-      </w:pPr>
+        <w:t xml:space="preserve">mklink /D </w:t>
+      </w:r>
       <w:r>
         <w:rPr>
           <w:b/>
           <w:sz w:val="20"/>
         </w:rPr>
-        <w:t xml:space="preserve">mklink /D Serveur </w:t>
+        <w:t>Base</w:t>
       </w:r>
       <w:r>
         <w:rPr>
           <w:b/>
           <w:sz w:val="20"/>
         </w:rPr>
-        <w:t>"</w:t>
+        <w:t xml:space="preserve"> "C:\Users\</w:t>
       </w:r>
       <w:r>
         <w:rPr>
           <w:b/>
           <w:sz w:val="20"/>
         </w:rPr>
-        <w:t>C:\Users\</w:t>
+        <w:t>...\</w:t>
       </w:r>
       <w:r>
         <w:rPr>
           <w:b/>
           <w:sz w:val="20"/>
         </w:rPr>
-        <w:t>...\</w:t>
+        <w:t xml:space="preserve">Arduino-Project\Arduino </w:t>
       </w:r>
       <w:r>
         <w:rPr>
           <w:b/>
-          <w:sz w:val="20"/>
-        </w:rPr>
-        <w:t xml:space="preserve">Arduino-Project\Arduino </w:t>
+        </w:rPr>
+        <w:t>App</w:t>
       </w:r>
       <w:r>
         <w:rPr>
           <w:b/>
         </w:rPr>
-        <w:t>App</w:t>
+        <w:t>\</w:t>
       </w:r>
       <w:r>
         <w:rPr>
           <w:b/>
         </w:rPr>
-        <w:t>\Serveur</w:t>
+        <w:t>Libraries\Base</w:t>
       </w:r>
       <w:r>
         <w:rPr>
@@ -4000,15 +4531,15 @@
       <w:pPr>
         <w:pStyle w:val="Titre3"/>
       </w:pPr>
-      <w:bookmarkStart w:id="14" w:name="_Toc357780843"/>
+      <w:bookmarkStart w:id="13" w:name="_Toc357780843"/>
+      <w:bookmarkEnd w:id="12"/>
+      <w:r>
+        <w:t>Configuration des équipement</w:t>
+      </w:r>
+      <w:r>
+        <w:t>s</w:t>
+      </w:r>
       <w:bookmarkEnd w:id="13"/>
-      <w:r>
-        <w:t>Configuration des équipement</w:t>
-      </w:r>
-      <w:r>
-        <w:t>s</w:t>
-      </w:r>
-      <w:bookmarkEnd w:id="14"/>
     </w:p>
     <w:p>
       <w:r>
@@ -4226,7 +4757,7 @@
           <w:bCs/>
         </w:rPr>
       </w:pPr>
-      <w:hyperlink r:id="rId15" w:history="1">
+      <w:hyperlink r:id="rId16" w:history="1">
         <w:r>
           <w:rPr>
             <w:rStyle w:val="Lienhypertexte"/>
@@ -4247,7 +4778,7 @@
           <w:b w:val="0"/>
         </w:rPr>
       </w:pPr>
-      <w:hyperlink r:id="rId16" w:history="1">
+      <w:hyperlink r:id="rId17" w:history="1">
         <w:r>
           <w:rPr>
             <w:rStyle w:val="Lienhypertexte"/>
@@ -4265,31 +4796,1051 @@
     </w:p>
     <w:p>
       <w:pPr>
-        <w:pStyle w:val="Paragraphedeliste"/>
-        <w:numPr>
-          <w:ilvl w:val="0"/>
-          <w:numId w:val="26"/>
-        </w:numPr>
+        <w:rPr>
+          <w:rStyle w:val="Lienhypertexte"/>
+        </w:rPr>
+      </w:pPr>
+      <w:r>
+        <w:fldChar w:fldCharType="begin"/>
+      </w:r>
+      <w:r>
+        <w:instrText xml:space="preserve"> HYPERLINK "</w:instrText>
+      </w:r>
+      <w:r>
+        <w:instrText>http://forum.arduino.cc/index.php?topic=167794.0</w:instrText>
+      </w:r>
+      <w:r>
         <w:rPr>
           <w:rStyle w:val="lev"/>
           <w:b w:val="0"/>
         </w:rPr>
-      </w:pPr>
-      <w:hyperlink r:id="rId17" w:history="1">
-        <w:r>
-          <w:rPr>
-            <w:rStyle w:val="Lienhypertexte"/>
-          </w:rPr>
-          <w:t>http://forum.arduino.cc/index.php?topic=167794.0</w:t>
-        </w:r>
-      </w:hyperlink>
+        <w:br w:type="page"/>
+      </w:r>
       <w:r>
         <w:rPr>
           <w:rStyle w:val="lev"/>
           <w:b w:val="0"/>
         </w:rPr>
+        <w:instrText>Mémoire</w:instrText>
+      </w:r>
+      <w:r>
+        <w:instrText xml:space="preserve">" </w:instrText>
+      </w:r>
+      <w:r>
+        <w:fldChar w:fldCharType="separate"/>
+      </w:r>
+      <w:r>
+        <w:rPr>
+          <w:rStyle w:val="Lienhypertexte"/>
+        </w:rPr>
+        <w:t>http://forum.arduino.cc/index.php?topic=167794.0</w:t>
+      </w:r>
+      <w:r>
+        <w:rPr>
+          <w:rStyle w:val="Lienhypertexte"/>
+        </w:rPr>
         <w:br w:type="page"/>
       </w:r>
+    </w:p>
+    <w:p>
+      <w:pPr>
+        <w:pStyle w:val="Titre3"/>
+        <w:rPr>
+          <w:rStyle w:val="lev"/>
+          <w:b/>
+          <w:bCs/>
+        </w:rPr>
+      </w:pPr>
+      <w:r>
+        <w:lastRenderedPageBreak/>
+        <w:t>Mémoire</w:t>
+      </w:r>
+      <w:r>
+        <w:fldChar w:fldCharType="end"/>
+      </w:r>
+    </w:p>
+    <w:p>
+      <w:r>
+        <w:t>La faible quantité de mémoire vive (</w:t>
+      </w:r>
+      <w:r>
+        <w:t>S</w:t>
+      </w:r>
+      <w:r>
+        <w:t>RAM) embarqué sur les cartes Arduino et source de problème et de bug pour le programmeur.</w:t>
+      </w:r>
+    </w:p>
+    <w:p>
+      <w:r>
+        <w:t>En effet, le compilateur ne pourra pas vous prévenir d’un dépassement de l’utilisation de la mémoire vive</w:t>
+      </w:r>
+      <w:r>
+        <w:t xml:space="preserve"> </w:t>
+      </w:r>
+      <w:r>
+        <w:t>(SRAM)</w:t>
+      </w:r>
+      <w:r>
+        <w:t>.</w:t>
+      </w:r>
+    </w:p>
+    <w:tbl>
+      <w:tblPr>
+        <w:tblW w:w="0" w:type="auto"/>
+        <w:tblCellSpacing w:w="15" w:type="dxa"/>
+        <w:tblBorders>
+          <w:top w:val="outset" w:sz="6" w:space="0" w:color="auto"/>
+          <w:left w:val="outset" w:sz="6" w:space="0" w:color="auto"/>
+          <w:bottom w:val="outset" w:sz="6" w:space="0" w:color="auto"/>
+          <w:right w:val="outset" w:sz="6" w:space="0" w:color="auto"/>
+        </w:tblBorders>
+        <w:tblCellMar>
+          <w:top w:w="15" w:type="dxa"/>
+          <w:left w:w="15" w:type="dxa"/>
+          <w:bottom w:w="15" w:type="dxa"/>
+          <w:right w:w="15" w:type="dxa"/>
+        </w:tblCellMar>
+        <w:tblLook w:val="04A0" w:firstRow="1" w:lastRow="0" w:firstColumn="1" w:lastColumn="0" w:noHBand="0" w:noVBand="1"/>
+      </w:tblPr>
+      <w:tblGrid>
+        <w:gridCol w:w="3416"/>
+        <w:gridCol w:w="1357"/>
+        <w:gridCol w:w="1504"/>
+        <w:gridCol w:w="1450"/>
+        <w:gridCol w:w="1465"/>
+      </w:tblGrid>
+      <w:tr>
+        <w:trPr>
+          <w:tblCellSpacing w:w="15" w:type="dxa"/>
+        </w:trPr>
+        <w:tc>
+          <w:tcPr>
+            <w:tcW w:w="0" w:type="auto"/>
+            <w:tcBorders>
+              <w:top w:val="outset" w:sz="6" w:space="0" w:color="auto"/>
+              <w:left w:val="outset" w:sz="6" w:space="0" w:color="auto"/>
+              <w:bottom w:val="outset" w:sz="6" w:space="0" w:color="auto"/>
+              <w:right w:val="outset" w:sz="6" w:space="0" w:color="auto"/>
+            </w:tcBorders>
+            <w:vAlign w:val="center"/>
+          </w:tcPr>
+          <w:p>
+            <w:pPr>
+              <w:spacing w:after="0" w:line="240" w:lineRule="auto"/>
+              <w:jc w:val="center"/>
+              <w:rPr>
+                <w:rFonts w:ascii="Times New Roman" w:eastAsia="Times New Roman" w:hAnsi="Times New Roman" w:cs="Times New Roman"/>
+                <w:sz w:val="24"/>
+                <w:szCs w:val="24"/>
+                <w:lang w:eastAsia="fr-FR"/>
+              </w:rPr>
+            </w:pPr>
+            <w:r>
+              <w:rPr>
+                <w:rFonts w:ascii="Times New Roman" w:eastAsia="Times New Roman" w:hAnsi="Times New Roman" w:cs="Times New Roman"/>
+                <w:b/>
+                <w:bCs/>
+                <w:sz w:val="24"/>
+                <w:szCs w:val="24"/>
+                <w:lang w:eastAsia="fr-FR"/>
+              </w:rPr>
+              <w:t>Models</w:t>
+            </w:r>
+          </w:p>
+        </w:tc>
+        <w:tc>
+          <w:tcPr>
+            <w:tcW w:w="0" w:type="auto"/>
+            <w:tcBorders>
+              <w:top w:val="outset" w:sz="6" w:space="0" w:color="auto"/>
+              <w:left w:val="outset" w:sz="6" w:space="0" w:color="auto"/>
+              <w:bottom w:val="outset" w:sz="6" w:space="0" w:color="auto"/>
+              <w:right w:val="outset" w:sz="6" w:space="0" w:color="auto"/>
+            </w:tcBorders>
+            <w:vAlign w:val="center"/>
+          </w:tcPr>
+          <w:p>
+            <w:pPr>
+              <w:spacing w:after="0" w:line="240" w:lineRule="auto"/>
+              <w:jc w:val="center"/>
+              <w:rPr>
+                <w:rFonts w:ascii="Times New Roman" w:eastAsia="Times New Roman" w:hAnsi="Times New Roman" w:cs="Times New Roman"/>
+                <w:b/>
+                <w:bCs/>
+                <w:sz w:val="24"/>
+                <w:szCs w:val="24"/>
+                <w:lang w:eastAsia="fr-FR"/>
+              </w:rPr>
+            </w:pPr>
+          </w:p>
+        </w:tc>
+        <w:tc>
+          <w:tcPr>
+            <w:tcW w:w="0" w:type="auto"/>
+            <w:tcBorders>
+              <w:top w:val="outset" w:sz="6" w:space="0" w:color="auto"/>
+              <w:left w:val="outset" w:sz="6" w:space="0" w:color="auto"/>
+              <w:bottom w:val="outset" w:sz="6" w:space="0" w:color="auto"/>
+              <w:right w:val="outset" w:sz="6" w:space="0" w:color="auto"/>
+            </w:tcBorders>
+            <w:vAlign w:val="center"/>
+          </w:tcPr>
+          <w:p>
+            <w:pPr>
+              <w:spacing w:after="0" w:line="240" w:lineRule="auto"/>
+              <w:jc w:val="center"/>
+              <w:rPr>
+                <w:rFonts w:ascii="Times New Roman" w:eastAsia="Times New Roman" w:hAnsi="Times New Roman" w:cs="Times New Roman"/>
+                <w:b/>
+                <w:bCs/>
+                <w:sz w:val="24"/>
+                <w:szCs w:val="24"/>
+                <w:lang w:eastAsia="fr-FR"/>
+              </w:rPr>
+            </w:pPr>
+            <w:r>
+              <w:t>Arduino nano</w:t>
+            </w:r>
+          </w:p>
+        </w:tc>
+        <w:tc>
+          <w:tcPr>
+            <w:tcW w:w="0" w:type="auto"/>
+            <w:tcBorders>
+              <w:top w:val="outset" w:sz="6" w:space="0" w:color="auto"/>
+              <w:left w:val="outset" w:sz="6" w:space="0" w:color="auto"/>
+              <w:bottom w:val="outset" w:sz="6" w:space="0" w:color="auto"/>
+              <w:right w:val="outset" w:sz="6" w:space="0" w:color="auto"/>
+            </w:tcBorders>
+            <w:vAlign w:val="center"/>
+          </w:tcPr>
+          <w:p>
+            <w:pPr>
+              <w:spacing w:after="0" w:line="240" w:lineRule="auto"/>
+              <w:jc w:val="center"/>
+              <w:rPr>
+                <w:rFonts w:ascii="Times New Roman" w:eastAsia="Times New Roman" w:hAnsi="Times New Roman" w:cs="Times New Roman"/>
+                <w:b/>
+                <w:bCs/>
+                <w:sz w:val="24"/>
+                <w:szCs w:val="24"/>
+                <w:lang w:eastAsia="fr-FR"/>
+              </w:rPr>
+            </w:pPr>
+          </w:p>
+        </w:tc>
+        <w:tc>
+          <w:tcPr>
+            <w:tcW w:w="0" w:type="auto"/>
+            <w:tcBorders>
+              <w:top w:val="outset" w:sz="6" w:space="0" w:color="auto"/>
+              <w:left w:val="outset" w:sz="6" w:space="0" w:color="auto"/>
+              <w:bottom w:val="outset" w:sz="6" w:space="0" w:color="auto"/>
+              <w:right w:val="outset" w:sz="6" w:space="0" w:color="auto"/>
+            </w:tcBorders>
+            <w:vAlign w:val="center"/>
+          </w:tcPr>
+          <w:p>
+            <w:pPr>
+              <w:spacing w:after="0" w:line="240" w:lineRule="auto"/>
+              <w:jc w:val="center"/>
+              <w:rPr>
+                <w:rFonts w:ascii="Times New Roman" w:eastAsia="Times New Roman" w:hAnsi="Times New Roman" w:cs="Times New Roman"/>
+                <w:b/>
+                <w:bCs/>
+                <w:sz w:val="24"/>
+                <w:szCs w:val="24"/>
+                <w:lang w:eastAsia="fr-FR"/>
+              </w:rPr>
+            </w:pPr>
+            <w:r>
+              <w:t xml:space="preserve">Arduino </w:t>
+            </w:r>
+            <w:r>
+              <w:t>mega</w:t>
+            </w:r>
+          </w:p>
+        </w:tc>
+      </w:tr>
+      <w:tr>
+        <w:trPr>
+          <w:tblCellSpacing w:w="15" w:type="dxa"/>
+        </w:trPr>
+        <w:tc>
+          <w:tcPr>
+            <w:tcW w:w="0" w:type="auto"/>
+            <w:tcBorders>
+              <w:top w:val="outset" w:sz="6" w:space="0" w:color="auto"/>
+              <w:left w:val="outset" w:sz="6" w:space="0" w:color="auto"/>
+              <w:bottom w:val="outset" w:sz="6" w:space="0" w:color="auto"/>
+              <w:right w:val="outset" w:sz="6" w:space="0" w:color="auto"/>
+            </w:tcBorders>
+            <w:vAlign w:val="center"/>
+            <w:hideMark/>
+          </w:tcPr>
+          <w:p>
+            <w:pPr>
+              <w:spacing w:after="0" w:line="240" w:lineRule="auto"/>
+              <w:jc w:val="center"/>
+              <w:rPr>
+                <w:rFonts w:ascii="Times New Roman" w:eastAsia="Times New Roman" w:hAnsi="Times New Roman" w:cs="Times New Roman"/>
+                <w:sz w:val="24"/>
+                <w:szCs w:val="24"/>
+                <w:lang w:eastAsia="fr-FR"/>
+              </w:rPr>
+            </w:pPr>
+            <w:r>
+              <w:rPr>
+                <w:rFonts w:ascii="Times New Roman" w:eastAsia="Times New Roman" w:hAnsi="Times New Roman" w:cs="Times New Roman"/>
+                <w:b/>
+                <w:bCs/>
+                <w:sz w:val="24"/>
+                <w:szCs w:val="24"/>
+                <w:lang w:eastAsia="fr-FR"/>
+              </w:rPr>
+              <w:t>Chips</w:t>
+            </w:r>
+          </w:p>
+        </w:tc>
+        <w:tc>
+          <w:tcPr>
+            <w:tcW w:w="0" w:type="auto"/>
+            <w:tcBorders>
+              <w:top w:val="outset" w:sz="6" w:space="0" w:color="auto"/>
+              <w:left w:val="outset" w:sz="6" w:space="0" w:color="auto"/>
+              <w:bottom w:val="outset" w:sz="6" w:space="0" w:color="auto"/>
+              <w:right w:val="outset" w:sz="6" w:space="0" w:color="auto"/>
+            </w:tcBorders>
+            <w:vAlign w:val="center"/>
+            <w:hideMark/>
+          </w:tcPr>
+          <w:p>
+            <w:pPr>
+              <w:spacing w:after="0" w:line="240" w:lineRule="auto"/>
+              <w:jc w:val="center"/>
+              <w:rPr>
+                <w:rFonts w:ascii="Times New Roman" w:eastAsia="Times New Roman" w:hAnsi="Times New Roman" w:cs="Times New Roman"/>
+                <w:b/>
+                <w:bCs/>
+                <w:sz w:val="24"/>
+                <w:szCs w:val="24"/>
+                <w:lang w:eastAsia="fr-FR"/>
+              </w:rPr>
+            </w:pPr>
+            <w:r>
+              <w:rPr>
+                <w:rFonts w:ascii="Times New Roman" w:eastAsia="Times New Roman" w:hAnsi="Times New Roman" w:cs="Times New Roman"/>
+                <w:b/>
+                <w:bCs/>
+                <w:sz w:val="24"/>
+                <w:szCs w:val="24"/>
+                <w:lang w:eastAsia="fr-FR"/>
+              </w:rPr>
+              <w:t>ATMega168</w:t>
+            </w:r>
+          </w:p>
+        </w:tc>
+        <w:tc>
+          <w:tcPr>
+            <w:tcW w:w="0" w:type="auto"/>
+            <w:tcBorders>
+              <w:top w:val="outset" w:sz="6" w:space="0" w:color="auto"/>
+              <w:left w:val="outset" w:sz="6" w:space="0" w:color="auto"/>
+              <w:bottom w:val="outset" w:sz="6" w:space="0" w:color="auto"/>
+              <w:right w:val="outset" w:sz="6" w:space="0" w:color="auto"/>
+            </w:tcBorders>
+            <w:vAlign w:val="center"/>
+            <w:hideMark/>
+          </w:tcPr>
+          <w:p>
+            <w:pPr>
+              <w:spacing w:after="0" w:line="240" w:lineRule="auto"/>
+              <w:jc w:val="center"/>
+              <w:rPr>
+                <w:rFonts w:ascii="Times New Roman" w:eastAsia="Times New Roman" w:hAnsi="Times New Roman" w:cs="Times New Roman"/>
+                <w:b/>
+                <w:bCs/>
+                <w:sz w:val="24"/>
+                <w:szCs w:val="24"/>
+                <w:lang w:eastAsia="fr-FR"/>
+              </w:rPr>
+            </w:pPr>
+            <w:r>
+              <w:rPr>
+                <w:rFonts w:ascii="Times New Roman" w:eastAsia="Times New Roman" w:hAnsi="Times New Roman" w:cs="Times New Roman"/>
+                <w:b/>
+                <w:bCs/>
+                <w:sz w:val="24"/>
+                <w:szCs w:val="24"/>
+                <w:lang w:eastAsia="fr-FR"/>
+              </w:rPr>
+              <w:t>ATMega328P</w:t>
+            </w:r>
+          </w:p>
+        </w:tc>
+        <w:tc>
+          <w:tcPr>
+            <w:tcW w:w="0" w:type="auto"/>
+            <w:tcBorders>
+              <w:top w:val="outset" w:sz="6" w:space="0" w:color="auto"/>
+              <w:left w:val="outset" w:sz="6" w:space="0" w:color="auto"/>
+              <w:bottom w:val="outset" w:sz="6" w:space="0" w:color="auto"/>
+              <w:right w:val="outset" w:sz="6" w:space="0" w:color="auto"/>
+            </w:tcBorders>
+            <w:vAlign w:val="center"/>
+            <w:hideMark/>
+          </w:tcPr>
+          <w:p>
+            <w:pPr>
+              <w:spacing w:after="0" w:line="240" w:lineRule="auto"/>
+              <w:jc w:val="center"/>
+              <w:rPr>
+                <w:rFonts w:ascii="Times New Roman" w:eastAsia="Times New Roman" w:hAnsi="Times New Roman" w:cs="Times New Roman"/>
+                <w:b/>
+                <w:bCs/>
+                <w:sz w:val="24"/>
+                <w:szCs w:val="24"/>
+                <w:lang w:eastAsia="fr-FR"/>
+              </w:rPr>
+            </w:pPr>
+            <w:r>
+              <w:rPr>
+                <w:rFonts w:ascii="Times New Roman" w:eastAsia="Times New Roman" w:hAnsi="Times New Roman" w:cs="Times New Roman"/>
+                <w:b/>
+                <w:bCs/>
+                <w:sz w:val="24"/>
+                <w:szCs w:val="24"/>
+                <w:lang w:eastAsia="fr-FR"/>
+              </w:rPr>
+              <w:t>ATmega1280</w:t>
+            </w:r>
+          </w:p>
+        </w:tc>
+        <w:tc>
+          <w:tcPr>
+            <w:tcW w:w="0" w:type="auto"/>
+            <w:tcBorders>
+              <w:top w:val="outset" w:sz="6" w:space="0" w:color="auto"/>
+              <w:left w:val="outset" w:sz="6" w:space="0" w:color="auto"/>
+              <w:bottom w:val="outset" w:sz="6" w:space="0" w:color="auto"/>
+              <w:right w:val="outset" w:sz="6" w:space="0" w:color="auto"/>
+            </w:tcBorders>
+            <w:vAlign w:val="center"/>
+            <w:hideMark/>
+          </w:tcPr>
+          <w:p>
+            <w:pPr>
+              <w:spacing w:after="0" w:line="240" w:lineRule="auto"/>
+              <w:jc w:val="center"/>
+              <w:rPr>
+                <w:rFonts w:ascii="Times New Roman" w:eastAsia="Times New Roman" w:hAnsi="Times New Roman" w:cs="Times New Roman"/>
+                <w:b/>
+                <w:bCs/>
+                <w:sz w:val="24"/>
+                <w:szCs w:val="24"/>
+                <w:lang w:eastAsia="fr-FR"/>
+              </w:rPr>
+            </w:pPr>
+            <w:r>
+              <w:rPr>
+                <w:rFonts w:ascii="Times New Roman" w:eastAsia="Times New Roman" w:hAnsi="Times New Roman" w:cs="Times New Roman"/>
+                <w:b/>
+                <w:bCs/>
+                <w:sz w:val="24"/>
+                <w:szCs w:val="24"/>
+                <w:lang w:eastAsia="fr-FR"/>
+              </w:rPr>
+              <w:t>ATmega2560</w:t>
+            </w:r>
+          </w:p>
+        </w:tc>
+      </w:tr>
+      <w:tr>
+        <w:trPr>
+          <w:tblCellSpacing w:w="15" w:type="dxa"/>
+        </w:trPr>
+        <w:tc>
+          <w:tcPr>
+            <w:tcW w:w="0" w:type="auto"/>
+            <w:tcBorders>
+              <w:top w:val="outset" w:sz="6" w:space="0" w:color="auto"/>
+              <w:left w:val="outset" w:sz="6" w:space="0" w:color="auto"/>
+              <w:bottom w:val="outset" w:sz="6" w:space="0" w:color="auto"/>
+              <w:right w:val="outset" w:sz="6" w:space="0" w:color="auto"/>
+            </w:tcBorders>
+            <w:vAlign w:val="center"/>
+            <w:hideMark/>
+          </w:tcPr>
+          <w:p>
+            <w:pPr>
+              <w:spacing w:after="0" w:line="240" w:lineRule="auto"/>
+              <w:jc w:val="center"/>
+              <w:rPr>
+                <w:rFonts w:ascii="Times New Roman" w:eastAsia="Times New Roman" w:hAnsi="Times New Roman" w:cs="Times New Roman"/>
+                <w:b/>
+                <w:bCs/>
+                <w:sz w:val="24"/>
+                <w:szCs w:val="24"/>
+                <w:lang w:eastAsia="fr-FR"/>
+              </w:rPr>
+            </w:pPr>
+            <w:r>
+              <w:rPr>
+                <w:rFonts w:ascii="Times New Roman" w:eastAsia="Times New Roman" w:hAnsi="Times New Roman" w:cs="Times New Roman"/>
+                <w:b/>
+                <w:bCs/>
+                <w:sz w:val="24"/>
+                <w:szCs w:val="24"/>
+                <w:lang w:eastAsia="fr-FR"/>
+              </w:rPr>
+              <w:t xml:space="preserve">Flash </w:t>
+            </w:r>
+            <w:r>
+              <w:rPr>
+                <w:rFonts w:ascii="Times New Roman" w:eastAsia="Times New Roman" w:hAnsi="Times New Roman" w:cs="Times New Roman"/>
+                <w:b/>
+                <w:bCs/>
+                <w:sz w:val="24"/>
+                <w:szCs w:val="24"/>
+                <w:lang w:eastAsia="fr-FR"/>
+              </w:rPr>
+              <w:br w:type="textWrapping" w:clear="all"/>
+              <w:t xml:space="preserve">(1 Kbyte </w:t>
+            </w:r>
+            <w:r>
+              <w:rPr>
+                <w:rFonts w:ascii="Times New Roman" w:eastAsia="Times New Roman" w:hAnsi="Times New Roman" w:cs="Times New Roman"/>
+                <w:b/>
+                <w:bCs/>
+                <w:sz w:val="24"/>
+                <w:szCs w:val="24"/>
+                <w:lang w:eastAsia="fr-FR"/>
+              </w:rPr>
+              <w:t xml:space="preserve">utilisé pour le </w:t>
+            </w:r>
+            <w:r>
+              <w:rPr>
+                <w:rFonts w:ascii="Times New Roman" w:eastAsia="Times New Roman" w:hAnsi="Times New Roman" w:cs="Times New Roman"/>
+                <w:b/>
+                <w:bCs/>
+                <w:sz w:val="24"/>
+                <w:szCs w:val="24"/>
+                <w:lang w:eastAsia="fr-FR"/>
+              </w:rPr>
+              <w:t>bootloader)</w:t>
+            </w:r>
+          </w:p>
+        </w:tc>
+        <w:tc>
+          <w:tcPr>
+            <w:tcW w:w="0" w:type="auto"/>
+            <w:tcBorders>
+              <w:top w:val="outset" w:sz="6" w:space="0" w:color="auto"/>
+              <w:left w:val="outset" w:sz="6" w:space="0" w:color="auto"/>
+              <w:bottom w:val="outset" w:sz="6" w:space="0" w:color="auto"/>
+              <w:right w:val="outset" w:sz="6" w:space="0" w:color="auto"/>
+            </w:tcBorders>
+            <w:vAlign w:val="center"/>
+            <w:hideMark/>
+          </w:tcPr>
+          <w:p>
+            <w:pPr>
+              <w:spacing w:after="0" w:line="240" w:lineRule="auto"/>
+              <w:jc w:val="center"/>
+              <w:rPr>
+                <w:rFonts w:ascii="Times New Roman" w:eastAsia="Times New Roman" w:hAnsi="Times New Roman" w:cs="Times New Roman"/>
+                <w:sz w:val="24"/>
+                <w:szCs w:val="24"/>
+                <w:lang w:eastAsia="fr-FR"/>
+              </w:rPr>
+            </w:pPr>
+            <w:r>
+              <w:rPr>
+                <w:rFonts w:ascii="Times New Roman" w:eastAsia="Times New Roman" w:hAnsi="Times New Roman" w:cs="Times New Roman"/>
+                <w:sz w:val="24"/>
+                <w:szCs w:val="24"/>
+                <w:lang w:eastAsia="fr-FR"/>
+              </w:rPr>
+              <w:t>16 KBytes</w:t>
+            </w:r>
+          </w:p>
+        </w:tc>
+        <w:tc>
+          <w:tcPr>
+            <w:tcW w:w="0" w:type="auto"/>
+            <w:tcBorders>
+              <w:top w:val="outset" w:sz="6" w:space="0" w:color="auto"/>
+              <w:left w:val="outset" w:sz="6" w:space="0" w:color="auto"/>
+              <w:bottom w:val="outset" w:sz="6" w:space="0" w:color="auto"/>
+              <w:right w:val="outset" w:sz="6" w:space="0" w:color="auto"/>
+            </w:tcBorders>
+            <w:vAlign w:val="center"/>
+            <w:hideMark/>
+          </w:tcPr>
+          <w:p>
+            <w:pPr>
+              <w:spacing w:after="0" w:line="240" w:lineRule="auto"/>
+              <w:jc w:val="center"/>
+              <w:rPr>
+                <w:rFonts w:ascii="Times New Roman" w:eastAsia="Times New Roman" w:hAnsi="Times New Roman" w:cs="Times New Roman"/>
+                <w:sz w:val="24"/>
+                <w:szCs w:val="24"/>
+                <w:lang w:eastAsia="fr-FR"/>
+              </w:rPr>
+            </w:pPr>
+            <w:r>
+              <w:rPr>
+                <w:rFonts w:ascii="Times New Roman" w:eastAsia="Times New Roman" w:hAnsi="Times New Roman" w:cs="Times New Roman"/>
+                <w:sz w:val="24"/>
+                <w:szCs w:val="24"/>
+                <w:lang w:eastAsia="fr-FR"/>
+              </w:rPr>
+              <w:t>32 KBytes</w:t>
+            </w:r>
+          </w:p>
+        </w:tc>
+        <w:tc>
+          <w:tcPr>
+            <w:tcW w:w="0" w:type="auto"/>
+            <w:tcBorders>
+              <w:top w:val="outset" w:sz="6" w:space="0" w:color="auto"/>
+              <w:left w:val="outset" w:sz="6" w:space="0" w:color="auto"/>
+              <w:bottom w:val="outset" w:sz="6" w:space="0" w:color="auto"/>
+              <w:right w:val="outset" w:sz="6" w:space="0" w:color="auto"/>
+            </w:tcBorders>
+            <w:vAlign w:val="center"/>
+            <w:hideMark/>
+          </w:tcPr>
+          <w:p>
+            <w:pPr>
+              <w:spacing w:after="0" w:line="240" w:lineRule="auto"/>
+              <w:jc w:val="center"/>
+              <w:rPr>
+                <w:rFonts w:ascii="Times New Roman" w:eastAsia="Times New Roman" w:hAnsi="Times New Roman" w:cs="Times New Roman"/>
+                <w:sz w:val="24"/>
+                <w:szCs w:val="24"/>
+                <w:lang w:eastAsia="fr-FR"/>
+              </w:rPr>
+            </w:pPr>
+            <w:r>
+              <w:rPr>
+                <w:rFonts w:ascii="Times New Roman" w:eastAsia="Times New Roman" w:hAnsi="Times New Roman" w:cs="Times New Roman"/>
+                <w:sz w:val="24"/>
+                <w:szCs w:val="24"/>
+                <w:lang w:eastAsia="fr-FR"/>
+              </w:rPr>
+              <w:t>128 KBytes</w:t>
+            </w:r>
+          </w:p>
+        </w:tc>
+        <w:tc>
+          <w:tcPr>
+            <w:tcW w:w="0" w:type="auto"/>
+            <w:tcBorders>
+              <w:top w:val="outset" w:sz="6" w:space="0" w:color="auto"/>
+              <w:left w:val="outset" w:sz="6" w:space="0" w:color="auto"/>
+              <w:bottom w:val="outset" w:sz="6" w:space="0" w:color="auto"/>
+              <w:right w:val="outset" w:sz="6" w:space="0" w:color="auto"/>
+            </w:tcBorders>
+            <w:vAlign w:val="center"/>
+            <w:hideMark/>
+          </w:tcPr>
+          <w:p>
+            <w:pPr>
+              <w:spacing w:after="0" w:line="240" w:lineRule="auto"/>
+              <w:jc w:val="center"/>
+              <w:rPr>
+                <w:rFonts w:ascii="Times New Roman" w:eastAsia="Times New Roman" w:hAnsi="Times New Roman" w:cs="Times New Roman"/>
+                <w:sz w:val="24"/>
+                <w:szCs w:val="24"/>
+                <w:lang w:eastAsia="fr-FR"/>
+              </w:rPr>
+            </w:pPr>
+            <w:r>
+              <w:rPr>
+                <w:rFonts w:ascii="Times New Roman" w:eastAsia="Times New Roman" w:hAnsi="Times New Roman" w:cs="Times New Roman"/>
+                <w:sz w:val="24"/>
+                <w:szCs w:val="24"/>
+                <w:lang w:eastAsia="fr-FR"/>
+              </w:rPr>
+              <w:t>256 KBytes</w:t>
+            </w:r>
+          </w:p>
+        </w:tc>
+      </w:tr>
+      <w:tr>
+        <w:trPr>
+          <w:tblCellSpacing w:w="15" w:type="dxa"/>
+        </w:trPr>
+        <w:tc>
+          <w:tcPr>
+            <w:tcW w:w="0" w:type="auto"/>
+            <w:tcBorders>
+              <w:top w:val="outset" w:sz="6" w:space="0" w:color="auto"/>
+              <w:left w:val="outset" w:sz="6" w:space="0" w:color="auto"/>
+              <w:bottom w:val="outset" w:sz="6" w:space="0" w:color="auto"/>
+              <w:right w:val="outset" w:sz="6" w:space="0" w:color="auto"/>
+            </w:tcBorders>
+            <w:vAlign w:val="center"/>
+            <w:hideMark/>
+          </w:tcPr>
+          <w:p>
+            <w:pPr>
+              <w:spacing w:after="0" w:line="240" w:lineRule="auto"/>
+              <w:jc w:val="center"/>
+              <w:rPr>
+                <w:rFonts w:ascii="Times New Roman" w:eastAsia="Times New Roman" w:hAnsi="Times New Roman" w:cs="Times New Roman"/>
+                <w:b/>
+                <w:bCs/>
+                <w:sz w:val="24"/>
+                <w:szCs w:val="24"/>
+                <w:lang w:eastAsia="fr-FR"/>
+              </w:rPr>
+            </w:pPr>
+            <w:r>
+              <w:rPr>
+                <w:rFonts w:ascii="Times New Roman" w:eastAsia="Times New Roman" w:hAnsi="Times New Roman" w:cs="Times New Roman"/>
+                <w:b/>
+                <w:bCs/>
+                <w:sz w:val="24"/>
+                <w:szCs w:val="24"/>
+                <w:lang w:eastAsia="fr-FR"/>
+              </w:rPr>
+              <w:t>SRAM</w:t>
+            </w:r>
+          </w:p>
+        </w:tc>
+        <w:tc>
+          <w:tcPr>
+            <w:tcW w:w="0" w:type="auto"/>
+            <w:tcBorders>
+              <w:top w:val="outset" w:sz="6" w:space="0" w:color="auto"/>
+              <w:left w:val="outset" w:sz="6" w:space="0" w:color="auto"/>
+              <w:bottom w:val="outset" w:sz="6" w:space="0" w:color="auto"/>
+              <w:right w:val="outset" w:sz="6" w:space="0" w:color="auto"/>
+            </w:tcBorders>
+            <w:vAlign w:val="center"/>
+            <w:hideMark/>
+          </w:tcPr>
+          <w:p>
+            <w:pPr>
+              <w:spacing w:after="0" w:line="240" w:lineRule="auto"/>
+              <w:jc w:val="center"/>
+              <w:rPr>
+                <w:rFonts w:ascii="Times New Roman" w:eastAsia="Times New Roman" w:hAnsi="Times New Roman" w:cs="Times New Roman"/>
+                <w:sz w:val="24"/>
+                <w:szCs w:val="24"/>
+                <w:lang w:eastAsia="fr-FR"/>
+              </w:rPr>
+            </w:pPr>
+            <w:r>
+              <w:rPr>
+                <w:rFonts w:ascii="Times New Roman" w:eastAsia="Times New Roman" w:hAnsi="Times New Roman" w:cs="Times New Roman"/>
+                <w:sz w:val="24"/>
+                <w:szCs w:val="24"/>
+                <w:lang w:eastAsia="fr-FR"/>
+              </w:rPr>
+              <w:t>1024 bytes</w:t>
+            </w:r>
+          </w:p>
+        </w:tc>
+        <w:tc>
+          <w:tcPr>
+            <w:tcW w:w="0" w:type="auto"/>
+            <w:tcBorders>
+              <w:top w:val="outset" w:sz="6" w:space="0" w:color="auto"/>
+              <w:left w:val="outset" w:sz="6" w:space="0" w:color="auto"/>
+              <w:bottom w:val="outset" w:sz="6" w:space="0" w:color="auto"/>
+              <w:right w:val="outset" w:sz="6" w:space="0" w:color="auto"/>
+            </w:tcBorders>
+            <w:vAlign w:val="center"/>
+            <w:hideMark/>
+          </w:tcPr>
+          <w:p>
+            <w:pPr>
+              <w:spacing w:after="0" w:line="240" w:lineRule="auto"/>
+              <w:jc w:val="center"/>
+              <w:rPr>
+                <w:rFonts w:ascii="Times New Roman" w:eastAsia="Times New Roman" w:hAnsi="Times New Roman" w:cs="Times New Roman"/>
+                <w:sz w:val="24"/>
+                <w:szCs w:val="24"/>
+                <w:lang w:eastAsia="fr-FR"/>
+              </w:rPr>
+            </w:pPr>
+            <w:r>
+              <w:rPr>
+                <w:rFonts w:ascii="Times New Roman" w:eastAsia="Times New Roman" w:hAnsi="Times New Roman" w:cs="Times New Roman"/>
+                <w:sz w:val="24"/>
+                <w:szCs w:val="24"/>
+                <w:lang w:eastAsia="fr-FR"/>
+              </w:rPr>
+              <w:t>2048 bytes</w:t>
+            </w:r>
+          </w:p>
+        </w:tc>
+        <w:tc>
+          <w:tcPr>
+            <w:tcW w:w="0" w:type="auto"/>
+            <w:tcBorders>
+              <w:top w:val="outset" w:sz="6" w:space="0" w:color="auto"/>
+              <w:left w:val="outset" w:sz="6" w:space="0" w:color="auto"/>
+              <w:bottom w:val="outset" w:sz="6" w:space="0" w:color="auto"/>
+              <w:right w:val="outset" w:sz="6" w:space="0" w:color="auto"/>
+            </w:tcBorders>
+            <w:vAlign w:val="center"/>
+            <w:hideMark/>
+          </w:tcPr>
+          <w:p>
+            <w:pPr>
+              <w:spacing w:after="0" w:line="240" w:lineRule="auto"/>
+              <w:jc w:val="center"/>
+              <w:rPr>
+                <w:rFonts w:ascii="Times New Roman" w:eastAsia="Times New Roman" w:hAnsi="Times New Roman" w:cs="Times New Roman"/>
+                <w:sz w:val="24"/>
+                <w:szCs w:val="24"/>
+                <w:lang w:eastAsia="fr-FR"/>
+              </w:rPr>
+            </w:pPr>
+            <w:r>
+              <w:rPr>
+                <w:rFonts w:ascii="Times New Roman" w:eastAsia="Times New Roman" w:hAnsi="Times New Roman" w:cs="Times New Roman"/>
+                <w:sz w:val="24"/>
+                <w:szCs w:val="24"/>
+                <w:lang w:eastAsia="fr-FR"/>
+              </w:rPr>
+              <w:t>8 KBytes</w:t>
+            </w:r>
+          </w:p>
+        </w:tc>
+        <w:tc>
+          <w:tcPr>
+            <w:tcW w:w="0" w:type="auto"/>
+            <w:tcBorders>
+              <w:top w:val="outset" w:sz="6" w:space="0" w:color="auto"/>
+              <w:left w:val="outset" w:sz="6" w:space="0" w:color="auto"/>
+              <w:bottom w:val="outset" w:sz="6" w:space="0" w:color="auto"/>
+              <w:right w:val="outset" w:sz="6" w:space="0" w:color="auto"/>
+            </w:tcBorders>
+            <w:vAlign w:val="center"/>
+            <w:hideMark/>
+          </w:tcPr>
+          <w:p>
+            <w:pPr>
+              <w:spacing w:after="0" w:line="240" w:lineRule="auto"/>
+              <w:jc w:val="center"/>
+              <w:rPr>
+                <w:rFonts w:ascii="Times New Roman" w:eastAsia="Times New Roman" w:hAnsi="Times New Roman" w:cs="Times New Roman"/>
+                <w:sz w:val="24"/>
+                <w:szCs w:val="24"/>
+                <w:lang w:eastAsia="fr-FR"/>
+              </w:rPr>
+            </w:pPr>
+            <w:r>
+              <w:rPr>
+                <w:rFonts w:ascii="Times New Roman" w:eastAsia="Times New Roman" w:hAnsi="Times New Roman" w:cs="Times New Roman"/>
+                <w:sz w:val="24"/>
+                <w:szCs w:val="24"/>
+                <w:lang w:eastAsia="fr-FR"/>
+              </w:rPr>
+              <w:t>8 KBytes</w:t>
+            </w:r>
+          </w:p>
+        </w:tc>
+      </w:tr>
+      <w:tr>
+        <w:trPr>
+          <w:tblCellSpacing w:w="15" w:type="dxa"/>
+        </w:trPr>
+        <w:tc>
+          <w:tcPr>
+            <w:tcW w:w="0" w:type="auto"/>
+            <w:tcBorders>
+              <w:top w:val="outset" w:sz="6" w:space="0" w:color="auto"/>
+              <w:left w:val="outset" w:sz="6" w:space="0" w:color="auto"/>
+              <w:bottom w:val="outset" w:sz="6" w:space="0" w:color="auto"/>
+              <w:right w:val="outset" w:sz="6" w:space="0" w:color="auto"/>
+            </w:tcBorders>
+            <w:vAlign w:val="center"/>
+            <w:hideMark/>
+          </w:tcPr>
+          <w:p>
+            <w:pPr>
+              <w:spacing w:after="0" w:line="240" w:lineRule="auto"/>
+              <w:jc w:val="center"/>
+              <w:rPr>
+                <w:rFonts w:ascii="Times New Roman" w:eastAsia="Times New Roman" w:hAnsi="Times New Roman" w:cs="Times New Roman"/>
+                <w:b/>
+                <w:bCs/>
+                <w:sz w:val="24"/>
+                <w:szCs w:val="24"/>
+                <w:lang w:eastAsia="fr-FR"/>
+              </w:rPr>
+            </w:pPr>
+            <w:r>
+              <w:rPr>
+                <w:rFonts w:ascii="Times New Roman" w:eastAsia="Times New Roman" w:hAnsi="Times New Roman" w:cs="Times New Roman"/>
+                <w:b/>
+                <w:bCs/>
+                <w:sz w:val="24"/>
+                <w:szCs w:val="24"/>
+                <w:lang w:eastAsia="fr-FR"/>
+              </w:rPr>
+              <w:t>EEPROM</w:t>
+            </w:r>
+          </w:p>
+        </w:tc>
+        <w:tc>
+          <w:tcPr>
+            <w:tcW w:w="0" w:type="auto"/>
+            <w:tcBorders>
+              <w:top w:val="outset" w:sz="6" w:space="0" w:color="auto"/>
+              <w:left w:val="outset" w:sz="6" w:space="0" w:color="auto"/>
+              <w:bottom w:val="outset" w:sz="6" w:space="0" w:color="auto"/>
+              <w:right w:val="outset" w:sz="6" w:space="0" w:color="auto"/>
+            </w:tcBorders>
+            <w:vAlign w:val="center"/>
+            <w:hideMark/>
+          </w:tcPr>
+          <w:p>
+            <w:pPr>
+              <w:spacing w:after="0" w:line="240" w:lineRule="auto"/>
+              <w:jc w:val="center"/>
+              <w:rPr>
+                <w:rFonts w:ascii="Times New Roman" w:eastAsia="Times New Roman" w:hAnsi="Times New Roman" w:cs="Times New Roman"/>
+                <w:sz w:val="24"/>
+                <w:szCs w:val="24"/>
+                <w:lang w:eastAsia="fr-FR"/>
+              </w:rPr>
+            </w:pPr>
+            <w:r>
+              <w:rPr>
+                <w:rFonts w:ascii="Times New Roman" w:eastAsia="Times New Roman" w:hAnsi="Times New Roman" w:cs="Times New Roman"/>
+                <w:sz w:val="24"/>
+                <w:szCs w:val="24"/>
+                <w:lang w:eastAsia="fr-FR"/>
+              </w:rPr>
+              <w:t>512 bytes</w:t>
+            </w:r>
+          </w:p>
+        </w:tc>
+        <w:tc>
+          <w:tcPr>
+            <w:tcW w:w="0" w:type="auto"/>
+            <w:tcBorders>
+              <w:top w:val="outset" w:sz="6" w:space="0" w:color="auto"/>
+              <w:left w:val="outset" w:sz="6" w:space="0" w:color="auto"/>
+              <w:bottom w:val="outset" w:sz="6" w:space="0" w:color="auto"/>
+              <w:right w:val="outset" w:sz="6" w:space="0" w:color="auto"/>
+            </w:tcBorders>
+            <w:vAlign w:val="center"/>
+            <w:hideMark/>
+          </w:tcPr>
+          <w:p>
+            <w:pPr>
+              <w:spacing w:after="0" w:line="240" w:lineRule="auto"/>
+              <w:jc w:val="center"/>
+              <w:rPr>
+                <w:rFonts w:ascii="Times New Roman" w:eastAsia="Times New Roman" w:hAnsi="Times New Roman" w:cs="Times New Roman"/>
+                <w:sz w:val="24"/>
+                <w:szCs w:val="24"/>
+                <w:lang w:eastAsia="fr-FR"/>
+              </w:rPr>
+            </w:pPr>
+            <w:r>
+              <w:rPr>
+                <w:rFonts w:ascii="Times New Roman" w:eastAsia="Times New Roman" w:hAnsi="Times New Roman" w:cs="Times New Roman"/>
+                <w:sz w:val="24"/>
+                <w:szCs w:val="24"/>
+                <w:lang w:eastAsia="fr-FR"/>
+              </w:rPr>
+              <w:t>1024 bytes</w:t>
+            </w:r>
+          </w:p>
+        </w:tc>
+        <w:tc>
+          <w:tcPr>
+            <w:tcW w:w="0" w:type="auto"/>
+            <w:tcBorders>
+              <w:top w:val="outset" w:sz="6" w:space="0" w:color="auto"/>
+              <w:left w:val="outset" w:sz="6" w:space="0" w:color="auto"/>
+              <w:bottom w:val="outset" w:sz="6" w:space="0" w:color="auto"/>
+              <w:right w:val="outset" w:sz="6" w:space="0" w:color="auto"/>
+            </w:tcBorders>
+            <w:vAlign w:val="center"/>
+            <w:hideMark/>
+          </w:tcPr>
+          <w:p>
+            <w:pPr>
+              <w:spacing w:after="0" w:line="240" w:lineRule="auto"/>
+              <w:jc w:val="center"/>
+              <w:rPr>
+                <w:rFonts w:ascii="Times New Roman" w:eastAsia="Times New Roman" w:hAnsi="Times New Roman" w:cs="Times New Roman"/>
+                <w:sz w:val="24"/>
+                <w:szCs w:val="24"/>
+                <w:lang w:eastAsia="fr-FR"/>
+              </w:rPr>
+            </w:pPr>
+            <w:r>
+              <w:rPr>
+                <w:rFonts w:ascii="Times New Roman" w:eastAsia="Times New Roman" w:hAnsi="Times New Roman" w:cs="Times New Roman"/>
+                <w:sz w:val="24"/>
+                <w:szCs w:val="24"/>
+                <w:lang w:eastAsia="fr-FR"/>
+              </w:rPr>
+              <w:t>4 KBytes</w:t>
+            </w:r>
+          </w:p>
+        </w:tc>
+        <w:tc>
+          <w:tcPr>
+            <w:tcW w:w="0" w:type="auto"/>
+            <w:tcBorders>
+              <w:top w:val="outset" w:sz="6" w:space="0" w:color="auto"/>
+              <w:left w:val="outset" w:sz="6" w:space="0" w:color="auto"/>
+              <w:bottom w:val="outset" w:sz="6" w:space="0" w:color="auto"/>
+              <w:right w:val="outset" w:sz="6" w:space="0" w:color="auto"/>
+            </w:tcBorders>
+            <w:vAlign w:val="center"/>
+            <w:hideMark/>
+          </w:tcPr>
+          <w:p>
+            <w:pPr>
+              <w:spacing w:after="0" w:line="240" w:lineRule="auto"/>
+              <w:jc w:val="center"/>
+              <w:rPr>
+                <w:rFonts w:ascii="Times New Roman" w:eastAsia="Times New Roman" w:hAnsi="Times New Roman" w:cs="Times New Roman"/>
+                <w:sz w:val="24"/>
+                <w:szCs w:val="24"/>
+                <w:lang w:eastAsia="fr-FR"/>
+              </w:rPr>
+            </w:pPr>
+            <w:r>
+              <w:rPr>
+                <w:rFonts w:ascii="Times New Roman" w:eastAsia="Times New Roman" w:hAnsi="Times New Roman" w:cs="Times New Roman"/>
+                <w:sz w:val="24"/>
+                <w:szCs w:val="24"/>
+                <w:lang w:eastAsia="fr-FR"/>
+              </w:rPr>
+              <w:t>4 KBytes</w:t>
+            </w:r>
+          </w:p>
+        </w:tc>
+      </w:tr>
+    </w:tbl>
+    <w:p>
+      <w:pPr>
+        <w:pStyle w:val="Titre4"/>
+      </w:pPr>
+      <w:r>
+        <w:t>Définition des chaines</w:t>
+      </w:r>
+    </w:p>
+    <w:p>
+      <w:r>
+        <w:t>…</w:t>
+      </w:r>
+      <w:bookmarkStart w:id="14" w:name="_GoBack"/>
+      <w:bookmarkEnd w:id="14"/>
     </w:p>
     <w:sectPr>
       <w:pgSz w:w="11906" w:h="16838"/>
@@ -7802,7 +9353,6 @@
   <w:style w:type="character" w:default="1" w:styleId="Policepardfaut">
     <w:name w:val="Default Paragraph Font"/>
     <w:uiPriority w:val="1"/>
-    <w:semiHidden/>
     <w:unhideWhenUsed/>
   </w:style>
   <w:style w:type="table" w:default="1" w:styleId="TableauNormal">
@@ -8132,6 +9682,23 @@
       <w:rFonts w:ascii="Tahoma" w:hAnsi="Tahoma" w:cs="Tahoma"/>
       <w:sz w:val="16"/>
       <w:szCs w:val="16"/>
+    </w:rPr>
+  </w:style>
+  <w:style w:type="character" w:customStyle="1" w:styleId="wikiword">
+    <w:name w:val="wikiword"/>
+    <w:basedOn w:val="Policepardfaut"/>
+    <w:rsid w:val="0089770C"/>
+  </w:style>
+  <w:style w:type="character" w:styleId="Lienhypertextesuivivisit">
+    <w:name w:val="FollowedHyperlink"/>
+    <w:basedOn w:val="Policepardfaut"/>
+    <w:uiPriority w:val="99"/>
+    <w:semiHidden/>
+    <w:unhideWhenUsed/>
+    <w:rsid w:val="00FB3B1F"/>
+    <w:rPr>
+      <w:color w:val="800080" w:themeColor="followedHyperlink"/>
+      <w:u w:val="single"/>
     </w:rPr>
   </w:style>
 </w:styles>
@@ -9008,7 +10575,7 @@
 </file>
 
 <file path=customXml/itemProps2.xml><?xml version="1.0" encoding="utf-8"?>
-<ds:datastoreItem xmlns:ds="http://schemas.openxmlformats.org/officeDocument/2006/customXml" ds:itemID="{E2AC65EB-1933-4C43-B3FD-A8DCA2BF0C1D}">
+<ds:datastoreItem xmlns:ds="http://schemas.openxmlformats.org/officeDocument/2006/customXml" ds:itemID="{322FE467-ABC9-4622-8FEA-618F989267AE}">
   <ds:schemaRefs>
     <ds:schemaRef ds:uri="http://schemas.openxmlformats.org/officeDocument/2006/bibliography"/>
   </ds:schemaRefs>

</xml_diff>